<commit_message>
Add suppression curves Copy section to rapport
</commit_message>
<xml_diff>
--- a/doc/Projet-Rapport_Partie1.docx
+++ b/doc/Projet-Rapport_Partie1.docx
@@ -379,8 +379,30 @@
         <w:rPr>
           <w:lang w:eastAsia="en-US"/>
         </w:rPr>
-        <w:t>Ce document traite l’implémentation et la simulation de l’algorithme de suppression du bruit en temps réel élaboré par McAulay et Malpass</w:t>
-      </w:r>
+        <w:t xml:space="preserve">Ce document traite l’implémentation et la simulation de l’algorithme de suppression du bruit en temps réel élaboré par </w:t>
+      </w:r>
+      <w:proofErr w:type="spellStart"/>
+      <w:r>
+        <w:rPr>
+          <w:lang w:eastAsia="en-US"/>
+        </w:rPr>
+        <w:t>McAulay</w:t>
+      </w:r>
+      <w:proofErr w:type="spellEnd"/>
+      <w:r>
+        <w:rPr>
+          <w:lang w:eastAsia="en-US"/>
+        </w:rPr>
+        <w:t xml:space="preserve"> et </w:t>
+      </w:r>
+      <w:proofErr w:type="spellStart"/>
+      <w:r>
+        <w:rPr>
+          <w:lang w:eastAsia="en-US"/>
+        </w:rPr>
+        <w:t>Malpass</w:t>
+      </w:r>
+      <w:proofErr w:type="spellEnd"/>
       <w:r>
         <w:rPr>
           <w:rStyle w:val="Appelnotedebasdep"/>
@@ -565,15 +587,295 @@
       </w:r>
     </w:p>
     <w:p/>
+    <w:p/>
+    <w:p/>
+    <w:p/>
     <w:p>
       <w:pPr>
         <w:pStyle w:val="Titre2"/>
       </w:pPr>
       <w:r>
+        <w:lastRenderedPageBreak/>
         <w:t xml:space="preserve">Détermination du gain </w:t>
       </w:r>
     </w:p>
+    <w:p>
+      <w:pPr>
+        <w:jc w:val="both"/>
+      </w:pPr>
+      <w:r>
+        <w:t xml:space="preserve">Ce calcul est illustré dans le code Matlab à la section </w:t>
+      </w:r>
+      <w:r>
+        <w:rPr>
+          <w:i/>
+        </w:rPr>
+        <w:t>Détermination du gain</w:t>
+      </w:r>
+      <w:r>
+        <w:t>.</w:t>
+      </w:r>
+    </w:p>
+    <w:p>
+      <w:pPr>
+        <w:jc w:val="both"/>
+      </w:pPr>
+      <w:r>
+        <w:t>Le gain de suppression est déterminé à l’aide d’une fonction de Bessel modifiée :</w:t>
+      </w:r>
+      <w:r>
+        <w:rPr>
+          <w:rStyle w:val="Appelnotedebasdep"/>
+        </w:rPr>
+        <w:footnoteReference w:id="3"/>
+      </w:r>
+    </w:p>
+    <w:p>
+      <w:pPr>
+        <w:jc w:val="both"/>
+      </w:pPr>
+      <w:r>
+        <w:tab/>
+      </w:r>
+      <w:r>
+        <w:rPr>
+          <w:highlight w:val="yellow"/>
+        </w:rPr>
+        <w:t>Insérer</w:t>
+      </w:r>
+      <w:r>
+        <w:rPr>
+          <w:highlight w:val="yellow"/>
+        </w:rPr>
+        <w:t xml:space="preserve"> équation </w:t>
+      </w:r>
+      <w:r>
+        <w:t>4</w:t>
+      </w:r>
+    </w:p>
+    <w:p>
+      <w:pPr>
+        <w:jc w:val="both"/>
+      </w:pPr>
+      <w:r>
+        <w:t>Où</w:t>
+      </w:r>
+    </w:p>
+    <w:p>
+      <w:pPr>
+        <w:jc w:val="both"/>
+      </w:pPr>
+      <w:r>
+        <w:tab/>
+      </w:r>
+      <w:r>
+        <w:rPr>
+          <w:highlight w:val="yellow"/>
+        </w:rPr>
+        <w:t>Insérer</w:t>
+      </w:r>
+      <w:r>
+        <w:rPr>
+          <w:highlight w:val="yellow"/>
+        </w:rPr>
+        <w:t xml:space="preserve"> équation 5</w:t>
+      </w:r>
+    </w:p>
+    <w:p>
+      <w:pPr>
+        <w:jc w:val="both"/>
+      </w:pPr>
+    </w:p>
+    <w:p>
+      <w:pPr>
+        <w:jc w:val="both"/>
+      </w:pPr>
+      <w:r>
+        <w:t xml:space="preserve">Nous aurons besoin de déterminer le paramètres </w:t>
+      </w:r>
+      <w:proofErr w:type="spellStart"/>
+      <w:r>
+        <w:t>g</w:t>
+      </w:r>
+      <w:r>
+        <w:rPr>
+          <w:vertAlign w:val="subscript"/>
+        </w:rPr>
+        <w:t>n</w:t>
+      </w:r>
+      <w:proofErr w:type="spellEnd"/>
+      <w:r>
+        <w:t xml:space="preserve">(m), celui-ci étant le ratio de la différence entre l’énergie du cadre actuelle du canal et l’énergie du bruit du cadre précédent sur l’énergie du cadre actuelle du canal. Plus ce ratio est élevé, plus le cadre actuel peut être considéré comme de la voix. Donc plus ce paramètre est élevé, plus l’atténuation sera faible. Dans le code Matlab, </w:t>
+      </w:r>
+      <w:proofErr w:type="spellStart"/>
+      <w:r>
+        <w:t>g</w:t>
+      </w:r>
+      <w:r>
+        <w:rPr>
+          <w:vertAlign w:val="subscript"/>
+        </w:rPr>
+        <w:t>n</w:t>
+      </w:r>
+      <w:proofErr w:type="spellEnd"/>
+      <w:r>
+        <w:t xml:space="preserve">(m) est désigné par </w:t>
+      </w:r>
+      <w:proofErr w:type="spellStart"/>
+      <w:r>
+        <w:rPr>
+          <w:i/>
+        </w:rPr>
+        <w:t>ch_meas_parms</w:t>
+      </w:r>
+      <w:proofErr w:type="spellEnd"/>
+      <w:r>
+        <w:rPr>
+          <w:i/>
+        </w:rPr>
+        <w:t xml:space="preserve"> </w:t>
+      </w:r>
+      <w:r>
+        <w:t xml:space="preserve">dans </w:t>
+      </w:r>
+      <w:proofErr w:type="spellStart"/>
+      <w:r>
+        <w:rPr>
+          <w:i/>
+        </w:rPr>
+        <w:t>main.m</w:t>
+      </w:r>
+      <w:proofErr w:type="spellEnd"/>
+      <w:r>
+        <w:rPr>
+          <w:i/>
+        </w:rPr>
+        <w:t>.</w:t>
+      </w:r>
+    </w:p>
+    <w:p>
+      <w:pPr>
+        <w:jc w:val="both"/>
+      </w:pPr>
+    </w:p>
+    <w:p>
+      <w:pPr>
+        <w:jc w:val="both"/>
+      </w:pPr>
+      <w:r>
+        <w:t xml:space="preserve">Le paramètre </w:t>
+      </w:r>
+      <w:r>
+        <w:rPr>
+          <w:rFonts w:cstheme="minorHAnsi"/>
+        </w:rPr>
+        <w:t>ε</w:t>
+      </w:r>
+      <w:r>
+        <w:t xml:space="preserve"> est arbitraire et définit au début du code </w:t>
+      </w:r>
+      <w:proofErr w:type="spellStart"/>
+      <w:r>
+        <w:t>MatLab</w:t>
+      </w:r>
+      <w:proofErr w:type="spellEnd"/>
+      <w:r>
+        <w:t xml:space="preserve"> par l’utilisateur. Il doit être compris entre 1 et 20.</w:t>
+      </w:r>
+    </w:p>
+    <w:p>
+      <w:pPr>
+        <w:jc w:val="both"/>
+      </w:pPr>
+    </w:p>
+    <w:p>
+      <w:pPr>
+        <w:jc w:val="both"/>
+      </w:pPr>
+      <w:r>
+        <w:t xml:space="preserve">La calcul du gain est effectué par la fonction </w:t>
+      </w:r>
+      <w:proofErr w:type="spellStart"/>
+      <w:r>
+        <w:rPr>
+          <w:i/>
+        </w:rPr>
+        <w:t>func_suppress_</w:t>
+      </w:r>
+      <w:proofErr w:type="gramStart"/>
+      <w:r>
+        <w:rPr>
+          <w:i/>
+        </w:rPr>
+        <w:t>curve</w:t>
+      </w:r>
+      <w:proofErr w:type="spellEnd"/>
+      <w:r>
+        <w:rPr>
+          <w:i/>
+        </w:rPr>
+        <w:t>(</w:t>
+      </w:r>
+      <w:proofErr w:type="spellStart"/>
+      <w:proofErr w:type="gramEnd"/>
+      <w:r>
+        <w:rPr>
+          <w:i/>
+        </w:rPr>
+        <w:t>eps</w:t>
+      </w:r>
+      <w:proofErr w:type="spellEnd"/>
+      <w:r>
+        <w:rPr>
+          <w:i/>
+        </w:rPr>
+        <w:t xml:space="preserve">, </w:t>
+      </w:r>
+      <w:proofErr w:type="spellStart"/>
+      <w:r>
+        <w:rPr>
+          <w:i/>
+        </w:rPr>
+        <w:t>v_parm</w:t>
+      </w:r>
+      <w:proofErr w:type="spellEnd"/>
+      <w:r>
+        <w:rPr>
+          <w:i/>
+        </w:rPr>
+        <w:t>)</w:t>
+      </w:r>
+      <w:r>
+        <w:rPr>
+          <w:i/>
+        </w:rPr>
+        <w:t xml:space="preserve"> </w:t>
+      </w:r>
+      <w:r>
+        <w:t xml:space="preserve">du fichier </w:t>
+      </w:r>
+      <w:proofErr w:type="spellStart"/>
+      <w:r>
+        <w:rPr>
+          <w:i/>
+        </w:rPr>
+        <w:t>func_suppress_curve.m</w:t>
+      </w:r>
+      <w:proofErr w:type="spellEnd"/>
+      <w:r>
+        <w:t xml:space="preserve">. Cette dernière étant l’implémentation </w:t>
+      </w:r>
+      <w:proofErr w:type="gramStart"/>
+      <w:r>
+        <w:t>de la fonctions</w:t>
+      </w:r>
+      <w:proofErr w:type="gramEnd"/>
+      <w:r>
+        <w:t xml:space="preserve"> de Bessel modifiée.</w:t>
+      </w:r>
+    </w:p>
     <w:p/>
+    <w:p/>
     <w:p>
       <w:pPr>
         <w:pStyle w:val="Titre2"/>
@@ -582,45 +884,509 @@
         <w:t>Application du gain et reconstitution du signal</w:t>
       </w:r>
     </w:p>
+    <w:p>
+      <w:pPr>
+        <w:jc w:val="both"/>
+      </w:pPr>
+      <w:r>
+        <w:t>Après avoir déterminer le gain à appliquer au signal du canal, un lissage est effectué afin d’éviter les changements trop brusques du signal. Ces brusques sauts pourraient altérer la qualité du signal sonore perçu par l’usager. Ce lissage est décrit par l’équation suivante :</w:t>
+      </w:r>
+    </w:p>
+    <w:p>
+      <w:pPr>
+        <w:jc w:val="both"/>
+      </w:pPr>
+      <w:r>
+        <w:t xml:space="preserve"> </w:t>
+      </w:r>
+      <w:r>
+        <w:tab/>
+      </w:r>
+      <w:r>
+        <w:rPr>
+          <w:highlight w:val="yellow"/>
+        </w:rPr>
+        <w:t>Insérer</w:t>
+      </w:r>
+      <w:r>
+        <w:rPr>
+          <w:highlight w:val="yellow"/>
+        </w:rPr>
+        <w:t xml:space="preserve"> équation 6</w:t>
+      </w:r>
+    </w:p>
+    <w:p>
+      <w:pPr>
+        <w:jc w:val="both"/>
+      </w:pPr>
+      <w:r>
+        <w:t>Où</w:t>
+      </w:r>
+    </w:p>
+    <w:p>
+      <w:pPr>
+        <w:jc w:val="both"/>
+      </w:pPr>
+      <w:r>
+        <w:tab/>
+      </w:r>
+      <w:r>
+        <w:rPr>
+          <w:highlight w:val="yellow"/>
+        </w:rPr>
+        <w:t>Insérer</w:t>
+      </w:r>
+      <w:r>
+        <w:rPr>
+          <w:highlight w:val="yellow"/>
+        </w:rPr>
+        <w:t xml:space="preserve"> équation 7</w:t>
+      </w:r>
+    </w:p>
+    <w:p>
+      <w:pPr>
+        <w:jc w:val="both"/>
+      </w:pPr>
+    </w:p>
+    <w:p>
+      <w:pPr>
+        <w:jc w:val="both"/>
+        <w:rPr>
+          <w:i/>
+        </w:rPr>
+      </w:pPr>
+      <w:r>
+        <w:t xml:space="preserve">Cette équation est implémenté par la fonction </w:t>
+      </w:r>
+      <w:proofErr w:type="spellStart"/>
+      <w:r>
+        <w:rPr>
+          <w:i/>
+        </w:rPr>
+        <w:t>calc_smooth_</w:t>
+      </w:r>
+      <w:proofErr w:type="gramStart"/>
+      <w:r>
+        <w:rPr>
+          <w:i/>
+        </w:rPr>
+        <w:t>gain</w:t>
+      </w:r>
+      <w:proofErr w:type="spellEnd"/>
+      <w:r>
+        <w:rPr>
+          <w:i/>
+        </w:rPr>
+        <w:t xml:space="preserve"> </w:t>
+      </w:r>
+      <w:r>
+        <w:t xml:space="preserve"> du</w:t>
+      </w:r>
+      <w:proofErr w:type="gramEnd"/>
+      <w:r>
+        <w:t xml:space="preserve"> fichier </w:t>
+      </w:r>
+      <w:proofErr w:type="spellStart"/>
+      <w:r>
+        <w:rPr>
+          <w:i/>
+        </w:rPr>
+        <w:t>calc_smooth_gain.m</w:t>
+      </w:r>
+      <w:proofErr w:type="spellEnd"/>
+      <w:r>
+        <w:rPr>
+          <w:i/>
+        </w:rPr>
+        <w:t>.</w:t>
+      </w:r>
+    </w:p>
+    <w:p>
+      <w:pPr>
+        <w:jc w:val="both"/>
+        <w:rPr>
+          <w:i/>
+        </w:rPr>
+      </w:pPr>
+    </w:p>
+    <w:p>
+      <w:pPr>
+        <w:jc w:val="both"/>
+      </w:pPr>
+      <w:r>
+        <w:t>Une fois le gain lissé, celui-ci est appliqué sur le signal du canal. Tel qu’expliquer précédemment, ce gain sera beaucoup plus faible pour les cadres contenant du bruit.</w:t>
+      </w:r>
+    </w:p>
+    <w:p>
+      <w:pPr>
+        <w:jc w:val="both"/>
+      </w:pPr>
+    </w:p>
+    <w:p>
+      <w:pPr>
+        <w:jc w:val="both"/>
+      </w:pPr>
+      <w:r>
+        <w:t xml:space="preserve">Par la suite, nous recombinons les signaux des différents canaux avec un déphasage de 180° entre eux. Ceci est exprimé dans le code de </w:t>
+      </w:r>
+      <w:proofErr w:type="spellStart"/>
+      <w:r>
+        <w:t>main.m</w:t>
+      </w:r>
+      <w:proofErr w:type="spellEnd"/>
+      <w:r>
+        <w:t xml:space="preserve"> par une alternance d’addition et de soustraction des signaux de canaux. </w:t>
+      </w:r>
+    </w:p>
     <w:p/>
+    <w:p/>
     <w:p>
       <w:pPr>
         <w:pStyle w:val="Titre1"/>
       </w:pPr>
       <w:r>
+        <w:t>Simulation</w:t>
+      </w:r>
+      <w:r>
+        <w:t xml:space="preserve"> et </w:t>
+      </w:r>
+      <w:proofErr w:type="spellStart"/>
+      <w:r>
+        <w:t>Résultats</w:t>
+      </w:r>
+      <w:proofErr w:type="spellEnd"/>
+    </w:p>
+    <w:p>
+      <w:pPr>
+        <w:pStyle w:val="Titre2"/>
+      </w:pPr>
+      <w:r>
+        <w:t>Filtres Passe Bande</w:t>
+      </w:r>
+    </w:p>
+    <w:p/>
+    <w:p>
+      <w:pPr>
+        <w:pStyle w:val="Titre2"/>
+      </w:pPr>
+      <w:r>
         <w:lastRenderedPageBreak/>
-        <w:t>Simulation</w:t>
-      </w:r>
-    </w:p>
-    <w:p>
-      <w:pPr>
-        <w:rPr>
-          <w:lang w:val="en-US" w:eastAsia="en-US"/>
-        </w:rPr>
-      </w:pPr>
+        <w:t xml:space="preserve">Courbe de </w:t>
+      </w:r>
+      <w:r>
+        <w:t>suppression du bruit</w:t>
+      </w:r>
+    </w:p>
+    <w:p>
+      <w:pPr>
+        <w:keepNext/>
+      </w:pPr>
+      <w:r>
+        <w:rPr>
+          <w:noProof/>
+        </w:rPr>
+        <mc:AlternateContent>
+          <mc:Choice Requires="wps">
+            <w:drawing>
+              <wp:anchor distT="0" distB="0" distL="114300" distR="114300" simplePos="0" relativeHeight="251661312" behindDoc="0" locked="0" layoutInCell="1" allowOverlap="1" wp14:anchorId="2EEBA34C" wp14:editId="20E47799">
+                <wp:simplePos x="0" y="0"/>
+                <wp:positionH relativeFrom="column">
+                  <wp:posOffset>1981200</wp:posOffset>
+                </wp:positionH>
+                <wp:positionV relativeFrom="paragraph">
+                  <wp:posOffset>537845</wp:posOffset>
+                </wp:positionV>
+                <wp:extent cx="914400" cy="259080"/>
+                <wp:effectExtent l="0" t="0" r="6985" b="7620"/>
+                <wp:wrapNone/>
+                <wp:docPr id="4" name="Zone de texte 4"/>
+                <wp:cNvGraphicFramePr/>
+                <a:graphic xmlns:a="http://schemas.openxmlformats.org/drawingml/2006/main">
+                  <a:graphicData uri="http://schemas.microsoft.com/office/word/2010/wordprocessingShape">
+                    <wps:wsp>
+                      <wps:cNvSpPr txBox="1"/>
+                      <wps:spPr>
+                        <a:xfrm>
+                          <a:off x="0" y="0"/>
+                          <a:ext cx="914400" cy="259080"/>
+                        </a:xfrm>
+                        <a:prstGeom prst="rect">
+                          <a:avLst/>
+                        </a:prstGeom>
+                        <a:solidFill>
+                          <a:schemeClr val="lt1"/>
+                        </a:solidFill>
+                        <a:ln w="6350">
+                          <a:noFill/>
+                        </a:ln>
+                      </wps:spPr>
+                      <wps:txbx>
+                        <w:txbxContent>
+                          <w:p>
+                            <w:proofErr w:type="gramStart"/>
+                            <w:r>
+                              <w:rPr>
+                                <w:rFonts w:cstheme="minorHAnsi"/>
+                              </w:rPr>
+                              <w:t>ε</w:t>
+                            </w:r>
+                            <w:proofErr w:type="gramEnd"/>
+                            <w:r>
+                              <w:t>=</w:t>
+                            </w:r>
+                            <w:r>
+                              <w:t>1</w:t>
+                            </w:r>
+                          </w:p>
+                        </w:txbxContent>
+                      </wps:txbx>
+                      <wps:bodyPr rot="0" spcFirstLastPara="0" vertOverflow="overflow" horzOverflow="overflow" vert="horz" wrap="none" lIns="91440" tIns="45720" rIns="91440" bIns="45720" numCol="1" spcCol="0" rtlCol="0" fromWordArt="0" anchor="t" anchorCtr="0" forceAA="0" compatLnSpc="1">
+                        <a:prstTxWarp prst="textNoShape">
+                          <a:avLst/>
+                        </a:prstTxWarp>
+                        <a:noAutofit/>
+                      </wps:bodyPr>
+                    </wps:wsp>
+                  </a:graphicData>
+                </a:graphic>
+                <wp14:sizeRelV relativeFrom="margin">
+                  <wp14:pctHeight>0</wp14:pctHeight>
+                </wp14:sizeRelV>
+              </wp:anchor>
+            </w:drawing>
+          </mc:Choice>
+          <mc:Fallback>
+            <w:pict>
+              <v:shapetype w14:anchorId="2EEBA34C" id="_x0000_t202" coordsize="21600,21600" o:spt="202" path="m,l,21600r21600,l21600,xe">
+                <v:stroke joinstyle="miter"/>
+                <v:path gradientshapeok="t" o:connecttype="rect"/>
+              </v:shapetype>
+              <v:shape id="Zone de texte 4" o:spid="_x0000_s1026" type="#_x0000_t202" style="position:absolute;margin-left:156pt;margin-top:42.35pt;width:1in;height:20.4pt;z-index:251661312;visibility:visible;mso-wrap-style:none;mso-height-percent:0;mso-wrap-distance-left:9pt;mso-wrap-distance-top:0;mso-wrap-distance-right:9pt;mso-wrap-distance-bottom:0;mso-position-horizontal:absolute;mso-position-horizontal-relative:text;mso-position-vertical:absolute;mso-position-vertical-relative:text;mso-height-percent:0;mso-height-relative:margin;v-text-anchor:top" o:gfxdata="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" fillcolor="white [3201]" stroked="f" strokeweight=".5pt">
+                <v:textbox>
+                  <w:txbxContent>
+                    <w:p>
+                      <w:proofErr w:type="gramStart"/>
+                      <w:r>
+                        <w:rPr>
+                          <w:rFonts w:cstheme="minorHAnsi"/>
+                        </w:rPr>
+                        <w:t>ε</w:t>
+                      </w:r>
+                      <w:proofErr w:type="gramEnd"/>
+                      <w:r>
+                        <w:t>=</w:t>
+                      </w:r>
+                      <w:r>
+                        <w:t>1</w:t>
+                      </w:r>
+                    </w:p>
+                  </w:txbxContent>
+                </v:textbox>
+              </v:shape>
+            </w:pict>
+          </mc:Fallback>
+        </mc:AlternateContent>
+      </w:r>
+      <w:r>
+        <w:rPr>
+          <w:noProof/>
+        </w:rPr>
+        <mc:AlternateContent>
+          <mc:Choice Requires="wps">
+            <w:drawing>
+              <wp:anchor distT="0" distB="0" distL="114300" distR="114300" simplePos="0" relativeHeight="251659264" behindDoc="0" locked="0" layoutInCell="1" allowOverlap="1">
+                <wp:simplePos x="0" y="0"/>
+                <wp:positionH relativeFrom="column">
+                  <wp:posOffset>4450080</wp:posOffset>
+                </wp:positionH>
+                <wp:positionV relativeFrom="paragraph">
+                  <wp:posOffset>2351405</wp:posOffset>
+                </wp:positionV>
+                <wp:extent cx="914400" cy="259080"/>
+                <wp:effectExtent l="0" t="0" r="6985" b="7620"/>
+                <wp:wrapNone/>
+                <wp:docPr id="3" name="Zone de texte 3"/>
+                <wp:cNvGraphicFramePr/>
+                <a:graphic xmlns:a="http://schemas.openxmlformats.org/drawingml/2006/main">
+                  <a:graphicData uri="http://schemas.microsoft.com/office/word/2010/wordprocessingShape">
+                    <wps:wsp>
+                      <wps:cNvSpPr txBox="1"/>
+                      <wps:spPr>
+                        <a:xfrm>
+                          <a:off x="0" y="0"/>
+                          <a:ext cx="914400" cy="259080"/>
+                        </a:xfrm>
+                        <a:prstGeom prst="rect">
+                          <a:avLst/>
+                        </a:prstGeom>
+                        <a:solidFill>
+                          <a:schemeClr val="lt1"/>
+                        </a:solidFill>
+                        <a:ln w="6350">
+                          <a:noFill/>
+                        </a:ln>
+                      </wps:spPr>
+                      <wps:txbx>
+                        <w:txbxContent>
+                          <w:p>
+                            <w:proofErr w:type="gramStart"/>
+                            <w:r>
+                              <w:rPr>
+                                <w:rFonts w:cstheme="minorHAnsi"/>
+                              </w:rPr>
+                              <w:t>ε</w:t>
+                            </w:r>
+                            <w:proofErr w:type="gramEnd"/>
+                            <w:r>
+                              <w:t>=</w:t>
+                            </w:r>
+                            <w:r>
+                              <w:t>20</w:t>
+                            </w:r>
+                          </w:p>
+                          <w:p/>
+                        </w:txbxContent>
+                      </wps:txbx>
+                      <wps:bodyPr rot="0" spcFirstLastPara="0" vertOverflow="overflow" horzOverflow="overflow" vert="horz" wrap="none" lIns="91440" tIns="45720" rIns="91440" bIns="45720" numCol="1" spcCol="0" rtlCol="0" fromWordArt="0" anchor="t" anchorCtr="0" forceAA="0" compatLnSpc="1">
+                        <a:prstTxWarp prst="textNoShape">
+                          <a:avLst/>
+                        </a:prstTxWarp>
+                        <a:noAutofit/>
+                      </wps:bodyPr>
+                    </wps:wsp>
+                  </a:graphicData>
+                </a:graphic>
+                <wp14:sizeRelV relativeFrom="margin">
+                  <wp14:pctHeight>0</wp14:pctHeight>
+                </wp14:sizeRelV>
+              </wp:anchor>
+            </w:drawing>
+          </mc:Choice>
+          <mc:Fallback>
+            <w:pict>
+              <v:shape id="Zone de texte 3" o:spid="_x0000_s1027" type="#_x0000_t202" style="position:absolute;margin-left:350.4pt;margin-top:185.15pt;width:1in;height:20.4pt;z-index:251659264;visibility:visible;mso-wrap-style:none;mso-height-percent:0;mso-wrap-distance-left:9pt;mso-wrap-distance-top:0;mso-wrap-distance-right:9pt;mso-wrap-distance-bottom:0;mso-position-horizontal:absolute;mso-position-horizontal-relative:text;mso-position-vertical:absolute;mso-position-vertical-relative:text;mso-height-percent:0;mso-height-relative:margin;v-text-anchor:top" o:gfxdata="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" fillcolor="white [3201]" stroked="f" strokeweight=".5pt">
+                <v:textbox>
+                  <w:txbxContent>
+                    <w:p>
+                      <w:proofErr w:type="gramStart"/>
+                      <w:r>
+                        <w:rPr>
+                          <w:rFonts w:cstheme="minorHAnsi"/>
+                        </w:rPr>
+                        <w:t>ε</w:t>
+                      </w:r>
+                      <w:proofErr w:type="gramEnd"/>
+                      <w:r>
+                        <w:t>=</w:t>
+                      </w:r>
+                      <w:r>
+                        <w:t>20</w:t>
+                      </w:r>
+                    </w:p>
+                    <w:p/>
+                  </w:txbxContent>
+                </v:textbox>
+              </v:shape>
+            </w:pict>
+          </mc:Fallback>
+        </mc:AlternateContent>
+      </w:r>
+      <w:r>
+        <w:rPr>
+          <w:noProof/>
+        </w:rPr>
+        <w:drawing>
+          <wp:inline distT="0" distB="0" distL="0" distR="0" wp14:anchorId="36C992A2" wp14:editId="2124039F">
+            <wp:extent cx="5943600" cy="4707890"/>
+            <wp:effectExtent l="0" t="0" r="0" b="0"/>
+            <wp:docPr id="2" name="Image 2"/>
+            <wp:cNvGraphicFramePr>
+              <a:graphicFrameLocks xmlns:a="http://schemas.openxmlformats.org/drawingml/2006/main" noChangeAspect="1"/>
+            </wp:cNvGraphicFramePr>
+            <a:graphic xmlns:a="http://schemas.openxmlformats.org/drawingml/2006/main">
+              <a:graphicData uri="http://schemas.openxmlformats.org/drawingml/2006/picture">
+                <pic:pic xmlns:pic="http://schemas.openxmlformats.org/drawingml/2006/picture">
+                  <pic:nvPicPr>
+                    <pic:cNvPr id="1" name=""/>
+                    <pic:cNvPicPr/>
+                  </pic:nvPicPr>
+                  <pic:blipFill>
+                    <a:blip r:embed="rId9"/>
+                    <a:stretch>
+                      <a:fillRect/>
+                    </a:stretch>
+                  </pic:blipFill>
+                  <pic:spPr>
+                    <a:xfrm>
+                      <a:off x="0" y="0"/>
+                      <a:ext cx="5943600" cy="4707890"/>
+                    </a:xfrm>
+                    <a:prstGeom prst="rect">
+                      <a:avLst/>
+                    </a:prstGeom>
+                  </pic:spPr>
+                </pic:pic>
+              </a:graphicData>
+            </a:graphic>
+          </wp:inline>
+        </w:drawing>
+      </w:r>
+    </w:p>
+    <w:p>
+      <w:pPr>
+        <w:pStyle w:val="Lgende"/>
+        <w:jc w:val="center"/>
+      </w:pPr>
+      <w:r>
+        <w:t xml:space="preserve">Figure </w:t>
+      </w:r>
+      <w:fldSimple w:instr=" SEQ Figure \* ARABIC ">
+        <w:r>
+          <w:rPr>
+            <w:noProof/>
+          </w:rPr>
+          <w:t>2</w:t>
+        </w:r>
+      </w:fldSimple>
+      <w:r>
+        <w:t xml:space="preserve"> Courbe de suppression du bruit pour différentes valeurs d'epsilon</w:t>
+      </w:r>
+    </w:p>
+    <w:p/>
+    <w:p>
+      <w:pPr>
+        <w:rPr>
+          <w:lang w:eastAsia="en-US"/>
+        </w:rPr>
+      </w:pPr>
+    </w:p>
+    <w:p>
+      <w:pPr>
+        <w:rPr>
+          <w:lang w:eastAsia="en-US"/>
+        </w:rPr>
+      </w:pPr>
+      <w:bookmarkStart w:id="0" w:name="_GoBack"/>
+      <w:bookmarkEnd w:id="0"/>
     </w:p>
     <w:p>
       <w:pPr>
         <w:pStyle w:val="Titre1"/>
       </w:pPr>
       <w:r>
+        <w:t>Conclusion</w:t>
+      </w:r>
+      <w:r>
+        <w:t xml:space="preserve"> et </w:t>
+      </w:r>
+      <w:r>
         <w:t>Analyses</w:t>
       </w:r>
     </w:p>
     <w:p>
       <w:pPr>
-        <w:rPr>
-          <w:lang w:val="en-US" w:eastAsia="en-US"/>
-        </w:rPr>
-      </w:pPr>
-    </w:p>
-    <w:p>
-      <w:pPr>
         <w:pStyle w:val="Titre1"/>
       </w:pPr>
-      <w:r>
-        <w:t>Conclusion</w:t>
-      </w:r>
     </w:p>
     <w:p>
       <w:pPr>
@@ -661,8 +1427,30 @@
         <w:rPr>
           <w:lang w:val="en-CA"/>
         </w:rPr>
-        <w:t>Robert J. McAulay and Marilyn L. Malpass</w:t>
-      </w:r>
+        <w:t xml:space="preserve">Robert J. </w:t>
+      </w:r>
+      <w:proofErr w:type="spellStart"/>
+      <w:r>
+        <w:rPr>
+          <w:lang w:val="en-CA"/>
+        </w:rPr>
+        <w:t>McAulay</w:t>
+      </w:r>
+      <w:proofErr w:type="spellEnd"/>
+      <w:r>
+        <w:rPr>
+          <w:lang w:val="en-CA"/>
+        </w:rPr>
+        <w:t xml:space="preserve"> and Marilyn L. </w:t>
+      </w:r>
+      <w:proofErr w:type="spellStart"/>
+      <w:r>
+        <w:rPr>
+          <w:lang w:val="en-CA"/>
+        </w:rPr>
+        <w:t>Malpass</w:t>
+      </w:r>
+      <w:proofErr w:type="spellEnd"/>
       <w:r>
         <w:rPr>
           <w:lang w:val="en-CA"/>
@@ -701,8 +1489,30 @@
         <w:rPr>
           <w:lang w:val="en-CA"/>
         </w:rPr>
-        <w:t>Robert J. McAulay and Marilyn L. Malpass</w:t>
-      </w:r>
+        <w:t xml:space="preserve">Robert J. </w:t>
+      </w:r>
+      <w:proofErr w:type="spellStart"/>
+      <w:r>
+        <w:rPr>
+          <w:lang w:val="en-CA"/>
+        </w:rPr>
+        <w:t>McAulay</w:t>
+      </w:r>
+      <w:proofErr w:type="spellEnd"/>
+      <w:r>
+        <w:rPr>
+          <w:lang w:val="en-CA"/>
+        </w:rPr>
+        <w:t xml:space="preserve"> and Marilyn L. </w:t>
+      </w:r>
+      <w:proofErr w:type="spellStart"/>
+      <w:r>
+        <w:rPr>
+          <w:lang w:val="en-CA"/>
+        </w:rPr>
+        <w:t>Malpass</w:t>
+      </w:r>
+      <w:proofErr w:type="spellEnd"/>
       <w:r>
         <w:rPr>
           <w:lang w:val="en-CA"/>
@@ -801,8 +1611,30 @@
         <w:rPr>
           <w:lang w:val="en-CA"/>
         </w:rPr>
-        <w:t>Robert J. McAulay and Marilyn L. Malpass</w:t>
-      </w:r>
+        <w:t xml:space="preserve">Robert J. </w:t>
+      </w:r>
+      <w:proofErr w:type="spellStart"/>
+      <w:r>
+        <w:rPr>
+          <w:lang w:val="en-CA"/>
+        </w:rPr>
+        <w:t>McAulay</w:t>
+      </w:r>
+      <w:proofErr w:type="spellEnd"/>
+      <w:r>
+        <w:rPr>
+          <w:lang w:val="en-CA"/>
+        </w:rPr>
+        <w:t xml:space="preserve"> and Marilyn L. </w:t>
+      </w:r>
+      <w:proofErr w:type="spellStart"/>
+      <w:r>
+        <w:rPr>
+          <w:lang w:val="en-CA"/>
+        </w:rPr>
+        <w:t>Malpass</w:t>
+      </w:r>
+      <w:proofErr w:type="spellEnd"/>
       <w:r>
         <w:rPr>
           <w:lang w:val="en-CA"/>
@@ -847,16 +1679,74 @@
         <w:rPr>
           <w:lang w:val="en-CA"/>
         </w:rPr>
-        <w:t>Robert J. McAulay and Marilyn L. Malpass</w:t>
-      </w:r>
+        <w:t xml:space="preserve">Robert J. </w:t>
+      </w:r>
+      <w:proofErr w:type="spellStart"/>
+      <w:r>
+        <w:rPr>
+          <w:lang w:val="en-CA"/>
+        </w:rPr>
+        <w:t>McAulay</w:t>
+      </w:r>
+      <w:proofErr w:type="spellEnd"/>
+      <w:r>
+        <w:rPr>
+          <w:lang w:val="en-CA"/>
+        </w:rPr>
+        <w:t xml:space="preserve"> and Marilyn L. </w:t>
+      </w:r>
+      <w:proofErr w:type="spellStart"/>
+      <w:r>
+        <w:rPr>
+          <w:lang w:val="en-CA"/>
+        </w:rPr>
+        <w:t>Malpass</w:t>
+      </w:r>
+      <w:proofErr w:type="spellEnd"/>
       <w:r>
         <w:rPr>
           <w:lang w:val="en-CA"/>
         </w:rPr>
         <w:t xml:space="preserve">, (1980) SPEECH ENHANCEMENT USING A SOFT-DECISION NOISE SUPPRESSION FILTER </w:t>
       </w:r>
-      <w:bookmarkStart w:id="0" w:name="_GoBack"/>
-      <w:bookmarkEnd w:id="0"/>
+    </w:p>
+  </w:footnote>
+  <w:footnote w:id="3">
+    <w:p>
+      <w:pPr>
+        <w:pStyle w:val="Notedebasdepage"/>
+      </w:pPr>
+      <w:r>
+        <w:rPr>
+          <w:rStyle w:val="Appelnotedebasdep"/>
+        </w:rPr>
+        <w:footnoteRef/>
+      </w:r>
+      <w:r>
+        <w:t xml:space="preserve"> </w:t>
+      </w:r>
+      <w:proofErr w:type="spellStart"/>
+      <w:r>
+        <w:rPr>
+          <w:highlight w:val="yellow"/>
+        </w:rPr>
+        <w:t>Equation</w:t>
+      </w:r>
+      <w:proofErr w:type="spellEnd"/>
+      <w:r>
+        <w:rPr>
+          <w:highlight w:val="yellow"/>
+        </w:rPr>
+        <w:t xml:space="preserve"> 3 de </w:t>
+      </w:r>
+      <w:proofErr w:type="spellStart"/>
+      <w:r>
+        <w:rPr>
+          <w:highlight w:val="yellow"/>
+        </w:rPr>
+        <w:t>Mckaulay</w:t>
+      </w:r>
+      <w:proofErr w:type="spellEnd"/>
     </w:p>
   </w:footnote>
 </w:footnotes>
@@ -1992,6 +2882,16 @@
       <w:szCs w:val="26"/>
     </w:rPr>
   </w:style>
+  <w:style w:type="character" w:styleId="Textedelespacerserv">
+    <w:name w:val="Placeholder Text"/>
+    <w:basedOn w:val="Policepardfaut"/>
+    <w:uiPriority w:val="99"/>
+    <w:semiHidden/>
+    <w:rsid w:val="0067602A"/>
+    <w:rPr>
+      <w:color w:val="808080"/>
+    </w:rPr>
+  </w:style>
 </w:styles>
 </file>
 
@@ -2295,7 +3195,7 @@
 </file>
 
 <file path=customXml/itemProps1.xml><?xml version="1.0" encoding="utf-8"?>
-<ds:datastoreItem xmlns:ds="http://schemas.openxmlformats.org/officeDocument/2006/customXml" ds:itemID="{343504ED-3137-4B29-8756-0C5AD1CAED1A}">
+<ds:datastoreItem xmlns:ds="http://schemas.openxmlformats.org/officeDocument/2006/customXml" ds:itemID="{B0DFCA28-22E3-4AB7-9DEE-4BA43697801E}">
   <ds:schemaRefs>
     <ds:schemaRef ds:uri="http://schemas.openxmlformats.org/officeDocument/2006/bibliography"/>
   </ds:schemaRefs>

</xml_diff>

<commit_message>
scale energy over 8 bits for noisedetector report update added optional histogram graph in noisedetector
</commit_message>
<xml_diff>
--- a/doc/Projet-Rapport_Partie1.docx
+++ b/doc/Projet-Rapport_Partie1.docx
@@ -1,10 +1,10 @@
 
 <file path=word/document.xml><?xml version="1.0" encoding="utf-8"?>
-<w:document xmlns:wpc="http://schemas.microsoft.com/office/word/2010/wordprocessingCanvas" xmlns:cx="http://schemas.microsoft.com/office/drawing/2014/chartex" xmlns:cx1="http://schemas.microsoft.com/office/drawing/2015/9/8/chartex" xmlns:cx2="http://schemas.microsoft.com/office/drawing/2015/10/21/chartex" xmlns:cx3="http://schemas.microsoft.com/office/drawing/2016/5/9/chartex" xmlns:cx4="http://schemas.microsoft.com/office/drawing/2016/5/10/chartex" xmlns:cx5="http://schemas.microsoft.com/office/drawing/2016/5/11/chartex" xmlns:cx6="http://schemas.microsoft.com/office/drawing/2016/5/12/chartex" xmlns:cx7="http://schemas.microsoft.com/office/drawing/2016/5/13/chartex" xmlns:cx8="http://schemas.microsoft.com/office/drawing/2016/5/14/chartex" xmlns:mc="http://schemas.openxmlformats.org/markup-compatibility/2006" xmlns:aink="http://schemas.microsoft.com/office/drawing/2016/ink" xmlns:am3d="http://schemas.microsoft.com/office/drawing/2017/model3d" xmlns:o="urn:schemas-microsoft-com:office:office" xmlns:r="http://schemas.openxmlformats.org/officeDocument/2006/relationships" xmlns:m="http://schemas.openxmlformats.org/officeDocument/2006/math" xmlns:v="urn:schemas-microsoft-com:vml" xmlns:wp14="http://schemas.microsoft.com/office/word/2010/wordprocessingDrawing" xmlns:wp="http://schemas.openxmlformats.org/drawingml/2006/wordprocessingDrawing" xmlns:w10="urn:schemas-microsoft-com:office:word" xmlns:w="http://schemas.openxmlformats.org/wordprocessingml/2006/main" xmlns:w14="http://schemas.microsoft.com/office/word/2010/wordml" xmlns:w15="http://schemas.microsoft.com/office/word/2012/wordml" xmlns:w16cid="http://schemas.microsoft.com/office/word/2016/wordml/cid" xmlns:w16se="http://schemas.microsoft.com/office/word/2015/wordml/symex" xmlns:wpg="http://schemas.microsoft.com/office/word/2010/wordprocessingGroup" xmlns:wpi="http://schemas.microsoft.com/office/word/2010/wordprocessingInk" xmlns:wne="http://schemas.microsoft.com/office/word/2006/wordml" xmlns:wps="http://schemas.microsoft.com/office/word/2010/wordprocessingShape" mc:Ignorable="w14 w15 w16se w16cid wp14">
+<w:document xmlns:ve="http://schemas.openxmlformats.org/markup-compatibility/2006" xmlns:o="urn:schemas-microsoft-com:office:office" xmlns:r="http://schemas.openxmlformats.org/officeDocument/2006/relationships" xmlns:m="http://schemas.openxmlformats.org/officeDocument/2006/math" xmlns:v="urn:schemas-microsoft-com:vml" xmlns:wp="http://schemas.openxmlformats.org/drawingml/2006/wordprocessingDrawing" xmlns:w10="urn:schemas-microsoft-com:office:word" xmlns:w="http://schemas.openxmlformats.org/wordprocessingml/2006/main" xmlns:wne="http://schemas.microsoft.com/office/word/2006/wordml">
   <w:body>
     <w:p>
       <w:pPr>
-        <w:pStyle w:val="Titre"/>
+        <w:pStyle w:val="Title"/>
         <w:jc w:val="center"/>
       </w:pPr>
       <w:r>
@@ -66,7 +66,7 @@
     </w:p>
     <w:p>
       <w:pPr>
-        <w:pStyle w:val="Titre"/>
+        <w:pStyle w:val="Title"/>
         <w:jc w:val="center"/>
       </w:pPr>
       <w:r>
@@ -354,7 +354,7 @@
     </w:p>
     <w:p>
       <w:pPr>
-        <w:pStyle w:val="Titre1"/>
+        <w:pStyle w:val="Heading1"/>
         <w:jc w:val="both"/>
         <w:rPr>
           <w:lang w:val="fr-CA"/>
@@ -405,7 +405,7 @@
       <w:proofErr w:type="spellEnd"/>
       <w:r>
         <w:rPr>
-          <w:rStyle w:val="Appelnotedebasdep"/>
+          <w:rStyle w:val="FootnoteReference"/>
           <w:lang w:eastAsia="en-US"/>
         </w:rPr>
         <w:footnoteReference w:id="1"/>
@@ -461,7 +461,7 @@
     </w:p>
     <w:p>
       <w:pPr>
-        <w:pStyle w:val="Titre1"/>
+        <w:pStyle w:val="Heading1"/>
         <w:jc w:val="both"/>
         <w:rPr>
           <w:lang w:val="en-CA"/>
@@ -481,9 +481,10 @@
       <w:r>
         <w:rPr>
           <w:noProof/>
+          <w:lang w:val="en-CA" w:eastAsia="ja-JP"/>
         </w:rPr>
         <w:drawing>
-          <wp:inline distT="0" distB="0" distL="0" distR="0" wp14:anchorId="08AEC547" wp14:editId="4F1835D0">
+          <wp:inline distT="0" distB="0" distL="0" distR="0">
             <wp:extent cx="5943600" cy="3333115"/>
             <wp:effectExtent l="0" t="0" r="0" b="635"/>
             <wp:docPr id="1" name="Image 1"/>
@@ -498,7 +499,7 @@
                     <pic:cNvPicPr/>
                   </pic:nvPicPr>
                   <pic:blipFill>
-                    <a:blip r:embed="rId8"/>
+                    <a:blip r:embed="rId8" cstate="print"/>
                     <a:stretch>
                       <a:fillRect/>
                     </a:stretch>
@@ -521,7 +522,7 @@
     </w:p>
     <w:p>
       <w:pPr>
-        <w:pStyle w:val="Lgende"/>
+        <w:pStyle w:val="Caption"/>
         <w:jc w:val="center"/>
       </w:pPr>
       <w:r>
@@ -546,14 +547,14 @@
       </w:r>
       <w:r>
         <w:rPr>
-          <w:rStyle w:val="Appelnotedebasdep"/>
+          <w:rStyle w:val="FootnoteReference"/>
         </w:rPr>
         <w:footnoteReference w:id="2"/>
       </w:r>
     </w:p>
     <w:p>
       <w:pPr>
-        <w:pStyle w:val="Titre2"/>
+        <w:pStyle w:val="Heading2"/>
       </w:pPr>
       <w:r>
         <w:t>Détecteur de bruit</w:t>
@@ -562,7 +563,95 @@
     <w:p/>
     <w:p>
       <w:pPr>
-        <w:pStyle w:val="Titre2"/>
+        <w:rPr>
+          <w:rFonts w:ascii="Times New Roman" w:eastAsia="Times New Roman" w:hAnsi="Times New Roman" w:cs="Times New Roman"/>
+          <w:sz w:val="24"/>
+          <w:szCs w:val="24"/>
+          <w:lang w:eastAsia="ja-JP"/>
+        </w:rPr>
+      </w:pPr>
+      <w:r>
+        <w:rPr>
+          <w:rFonts w:ascii="Arial" w:eastAsia="Times New Roman" w:hAnsi="Arial" w:cs="Arial"/>
+          <w:color w:val="000000"/>
+          <w:lang w:eastAsia="ja-JP"/>
+        </w:rPr>
+        <w:t>Le signal est divisé en segments de 20 ms. Nous devons déterminer pour chaque segment s’il contient du bruit ou de la voix. Pour ce faire nous utilisons une implémentation de l’algorithme de détection du bruit décrit dans l’article [2].</w:t>
+      </w:r>
+    </w:p>
+    <w:p>
+      <w:pPr>
+        <w:rPr>
+          <w:rFonts w:ascii="Times New Roman" w:eastAsia="Times New Roman" w:hAnsi="Times New Roman" w:cs="Times New Roman"/>
+          <w:sz w:val="24"/>
+          <w:szCs w:val="24"/>
+          <w:lang w:eastAsia="ja-JP"/>
+        </w:rPr>
+      </w:pPr>
+    </w:p>
+    <w:p>
+      <w:pPr>
+        <w:rPr>
+          <w:rFonts w:ascii="Times New Roman" w:eastAsia="Times New Roman" w:hAnsi="Times New Roman" w:cs="Times New Roman"/>
+          <w:sz w:val="24"/>
+          <w:szCs w:val="24"/>
+          <w:lang w:eastAsia="ja-JP"/>
+        </w:rPr>
+      </w:pPr>
+      <w:r>
+        <w:rPr>
+          <w:rFonts w:ascii="Arial" w:eastAsia="Times New Roman" w:hAnsi="Arial" w:cs="Arial"/>
+          <w:color w:val="000000"/>
+          <w:lang w:eastAsia="ja-JP"/>
+        </w:rPr>
+        <w:t xml:space="preserve">L’algorithme utilise un histogramme de 4s de l’énergie de chaque segment pour déterminer de façon adaptative le niveau d’énergie correspondant à la frontière entre le bruit et le bruit et la voix. </w:t>
+      </w:r>
+    </w:p>
+    <w:p>
+      <w:pPr>
+        <w:rPr>
+          <w:rFonts w:ascii="Times New Roman" w:eastAsia="Times New Roman" w:hAnsi="Times New Roman" w:cs="Times New Roman"/>
+          <w:sz w:val="24"/>
+          <w:szCs w:val="24"/>
+          <w:lang w:eastAsia="ja-JP"/>
+        </w:rPr>
+      </w:pPr>
+    </w:p>
+    <w:p>
+      <w:pPr>
+        <w:rPr>
+          <w:rFonts w:ascii="Times New Roman" w:eastAsia="Times New Roman" w:hAnsi="Times New Roman" w:cs="Times New Roman"/>
+          <w:sz w:val="24"/>
+          <w:szCs w:val="24"/>
+          <w:lang w:eastAsia="ja-JP"/>
+        </w:rPr>
+      </w:pPr>
+      <w:r>
+        <w:rPr>
+          <w:rFonts w:ascii="Arial" w:eastAsia="Times New Roman" w:hAnsi="Arial" w:cs="Arial"/>
+          <w:color w:val="000000"/>
+          <w:lang w:eastAsia="ja-JP"/>
+        </w:rPr>
+        <w:t xml:space="preserve">L’algorithme de l’article détermine qu’un signal n’est pas du bruit si son énergie dépasse 16 bits. Ceci est probablement dû à la quantification utilisée dans système décrit. Pour pouvoir utiliser </w:t>
+      </w:r>
+      <w:r>
+        <w:rPr>
+          <w:rFonts w:ascii="Arial" w:eastAsia="Times New Roman" w:hAnsi="Arial" w:cs="Arial"/>
+          <w:color w:val="000000"/>
+          <w:lang w:eastAsia="ja-JP"/>
+        </w:rPr>
+        <w:lastRenderedPageBreak/>
+        <w:t>l’algorithme tel quel, nous réduisons l’échelle de nos échantillons à 8 bits lors du calcul de l’énergie.</w:t>
+      </w:r>
+    </w:p>
+    <w:p>
+      <w:pPr>
+        <w:pStyle w:val="Heading2"/>
+      </w:pPr>
+    </w:p>
+    <w:p>
+      <w:pPr>
+        <w:pStyle w:val="Heading2"/>
       </w:pPr>
       <w:r>
         <w:t xml:space="preserve">Filtres Passe-bande </w:t>
@@ -571,7 +660,97 @@
     <w:p/>
     <w:p>
       <w:pPr>
-        <w:pStyle w:val="Titre2"/>
+        <w:pStyle w:val="NormalWeb"/>
+        <w:spacing w:before="0" w:beforeAutospacing="0" w:after="0" w:afterAutospacing="0"/>
+        <w:rPr>
+          <w:lang w:val="fr-CA"/>
+        </w:rPr>
+      </w:pPr>
+      <w:r>
+        <w:rPr>
+          <w:rFonts w:ascii="Arial" w:hAnsi="Arial" w:cs="Arial"/>
+          <w:color w:val="000000"/>
+          <w:sz w:val="22"/>
+          <w:szCs w:val="22"/>
+          <w:lang w:val="fr-CA"/>
+        </w:rPr>
+        <w:t xml:space="preserve">Le système utilise 19 filtres </w:t>
+      </w:r>
+      <w:proofErr w:type="spellStart"/>
+      <w:r>
+        <w:rPr>
+          <w:rFonts w:ascii="Arial" w:hAnsi="Arial" w:cs="Arial"/>
+          <w:color w:val="000000"/>
+          <w:sz w:val="22"/>
+          <w:szCs w:val="22"/>
+          <w:lang w:val="fr-CA"/>
+        </w:rPr>
+        <w:t>Butterworth</w:t>
+      </w:r>
+      <w:proofErr w:type="spellEnd"/>
+      <w:r>
+        <w:rPr>
+          <w:rFonts w:ascii="Arial" w:hAnsi="Arial" w:cs="Arial"/>
+          <w:color w:val="000000"/>
+          <w:sz w:val="22"/>
+          <w:szCs w:val="22"/>
+          <w:lang w:val="fr-CA"/>
+        </w:rPr>
+        <w:t xml:space="preserve"> de 2e ordre pour séparer le signal en bandes de fréquences et déterminer le niveau de bruit moyen et calculer le gain à appliquer dans chaque bande. Dans l’implémentation </w:t>
+      </w:r>
+      <w:proofErr w:type="spellStart"/>
+      <w:r>
+        <w:rPr>
+          <w:rFonts w:ascii="Arial" w:hAnsi="Arial" w:cs="Arial"/>
+          <w:color w:val="000000"/>
+          <w:sz w:val="22"/>
+          <w:szCs w:val="22"/>
+          <w:lang w:val="fr-CA"/>
+        </w:rPr>
+        <w:t>Matlab</w:t>
+      </w:r>
+      <w:proofErr w:type="spellEnd"/>
+      <w:r>
+        <w:rPr>
+          <w:rFonts w:ascii="Arial" w:hAnsi="Arial" w:cs="Arial"/>
+          <w:color w:val="000000"/>
+          <w:sz w:val="22"/>
+          <w:szCs w:val="22"/>
+          <w:lang w:val="fr-CA"/>
+        </w:rPr>
+        <w:t xml:space="preserve">, nous générons les coefficients en utilisant les fréquences centrales et bandes passantes de ’échelle de </w:t>
+      </w:r>
+      <w:proofErr w:type="spellStart"/>
+      <w:r>
+        <w:rPr>
+          <w:rFonts w:ascii="Arial" w:hAnsi="Arial" w:cs="Arial"/>
+          <w:color w:val="000000"/>
+          <w:sz w:val="22"/>
+          <w:szCs w:val="22"/>
+          <w:lang w:val="fr-CA"/>
+        </w:rPr>
+        <w:t>Bark</w:t>
+      </w:r>
+      <w:proofErr w:type="spellEnd"/>
+      <w:r>
+        <w:rPr>
+          <w:rFonts w:ascii="Arial" w:hAnsi="Arial" w:cs="Arial"/>
+          <w:color w:val="000000"/>
+          <w:sz w:val="22"/>
+          <w:szCs w:val="22"/>
+          <w:lang w:val="fr-CA"/>
+        </w:rPr>
+        <w:t xml:space="preserve"> [3] plutôt que les celles utilisées dans l’article, puisque la fréquence d'échantillonnage des signaux que nous traitons est différente de celle du système décrit dans [1] (8 kHz vs 7.575 kHz).</w:t>
+      </w:r>
+    </w:p>
+    <w:p>
+      <w:pPr>
+        <w:pStyle w:val="Heading2"/>
+      </w:pPr>
+    </w:p>
+    <w:p>
+      <w:pPr>
+        <w:pStyle w:val="Heading2"/>
       </w:pPr>
       <w:r>
         <w:t xml:space="preserve">Calcul de l’énergie </w:t>
@@ -580,494 +759,634 @@
     <w:p/>
     <w:p>
       <w:pPr>
-        <w:pStyle w:val="Titre2"/>
+        <w:rPr>
+          <w:rFonts w:ascii="Times New Roman" w:eastAsia="Times New Roman" w:hAnsi="Times New Roman" w:cs="Times New Roman"/>
+          <w:sz w:val="24"/>
+          <w:szCs w:val="24"/>
+          <w:lang w:eastAsia="ja-JP"/>
+        </w:rPr>
+      </w:pPr>
+      <w:r>
+        <w:rPr>
+          <w:rFonts w:ascii="Arial" w:eastAsia="Times New Roman" w:hAnsi="Arial" w:cs="Arial"/>
+          <w:color w:val="000000"/>
+          <w:lang w:eastAsia="ja-JP"/>
+        </w:rPr>
+        <w:t>L’énergie est la somme des carrés de chaque échantillon du segment analysé. L’énergie est calculée pour chaque bande selon l’équation:</w:t>
+      </w:r>
+    </w:p>
+    <w:p>
+      <w:pPr>
+        <w:rPr>
+          <w:rFonts w:ascii="Times New Roman" w:eastAsia="Times New Roman" w:hAnsi="Times New Roman" w:cs="Times New Roman"/>
+          <w:sz w:val="24"/>
+          <w:szCs w:val="24"/>
+          <w:lang w:eastAsia="ja-JP"/>
+        </w:rPr>
+      </w:pPr>
+    </w:p>
+    <w:p>
+      <w:pPr>
+        <w:rPr>
+          <w:rFonts w:ascii="Times New Roman" w:eastAsia="Times New Roman" w:hAnsi="Times New Roman" w:cs="Times New Roman"/>
+          <w:sz w:val="24"/>
+          <w:szCs w:val="24"/>
+          <w:lang w:eastAsia="ja-JP"/>
+        </w:rPr>
+      </w:pPr>
+      <w:r>
+        <w:rPr>
+          <w:rFonts w:ascii="Arial" w:eastAsia="Times New Roman" w:hAnsi="Arial" w:cs="Arial"/>
+          <w:color w:val="000000"/>
+          <w:lang w:eastAsia="ja-JP"/>
+        </w:rPr>
+        <w:t>(Équation énergie)</w:t>
+      </w:r>
+    </w:p>
+    <w:p>
+      <w:pPr>
+        <w:pStyle w:val="Heading2"/>
+      </w:pPr>
+    </w:p>
+    <w:p>
+      <w:pPr>
+        <w:pStyle w:val="Heading2"/>
       </w:pPr>
       <w:r>
         <w:t>Détermination du niveau de bruit</w:t>
+      </w:r>
+    </w:p>
+    <w:p/>
+    <w:p>
+      <w:pPr>
+        <w:rPr>
+          <w:rFonts w:ascii="Times New Roman" w:eastAsia="Times New Roman" w:hAnsi="Times New Roman" w:cs="Times New Roman"/>
+          <w:sz w:val="24"/>
+          <w:szCs w:val="24"/>
+          <w:lang w:eastAsia="ja-JP"/>
+        </w:rPr>
+      </w:pPr>
+      <w:r>
+        <w:rPr>
+          <w:rFonts w:ascii="Arial" w:eastAsia="Times New Roman" w:hAnsi="Arial" w:cs="Arial"/>
+          <w:color w:val="000000"/>
+          <w:lang w:eastAsia="ja-JP"/>
+        </w:rPr>
+        <w:t>Lorsque le détecteur de bruit détermine qu’un segment ne contient que du bruit, le niveau de bruit moyen dans chaque bande est déterminé par la fonction de lissage récursive sur 1s (50 segments de 20 ms) suivante:</w:t>
+      </w:r>
+    </w:p>
+    <w:p>
+      <w:pPr>
+        <w:rPr>
+          <w:rFonts w:ascii="Times New Roman" w:eastAsia="Times New Roman" w:hAnsi="Times New Roman" w:cs="Times New Roman"/>
+          <w:sz w:val="24"/>
+          <w:szCs w:val="24"/>
+          <w:lang w:eastAsia="ja-JP"/>
+        </w:rPr>
+      </w:pPr>
+    </w:p>
+    <w:p>
+      <w:pPr>
+        <w:rPr>
+          <w:rFonts w:ascii="Times New Roman" w:eastAsia="Times New Roman" w:hAnsi="Times New Roman" w:cs="Times New Roman"/>
+          <w:sz w:val="24"/>
+          <w:szCs w:val="24"/>
+          <w:lang w:val="en-CA" w:eastAsia="ja-JP"/>
+        </w:rPr>
+      </w:pPr>
+      <w:r>
+        <w:rPr>
+          <w:rFonts w:ascii="Arial" w:eastAsia="Times New Roman" w:hAnsi="Arial" w:cs="Arial"/>
+          <w:color w:val="000000"/>
+          <w:lang w:val="en-CA" w:eastAsia="ja-JP"/>
+        </w:rPr>
+        <w:t>(</w:t>
+      </w:r>
+      <w:proofErr w:type="spellStart"/>
+      <w:r>
+        <w:rPr>
+          <w:rFonts w:ascii="Arial" w:eastAsia="Times New Roman" w:hAnsi="Arial" w:cs="Arial"/>
+          <w:color w:val="000000"/>
+          <w:lang w:val="en-CA" w:eastAsia="ja-JP"/>
+        </w:rPr>
+        <w:t>Équation</w:t>
+      </w:r>
+      <w:proofErr w:type="spellEnd"/>
+      <w:r>
+        <w:rPr>
+          <w:rFonts w:ascii="Arial" w:eastAsia="Times New Roman" w:hAnsi="Arial" w:cs="Arial"/>
+          <w:color w:val="000000"/>
+          <w:lang w:val="en-CA" w:eastAsia="ja-JP"/>
+        </w:rPr>
+        <w:t xml:space="preserve"> bruit </w:t>
+      </w:r>
+      <w:proofErr w:type="spellStart"/>
+      <w:r>
+        <w:rPr>
+          <w:rFonts w:ascii="Arial" w:eastAsia="Times New Roman" w:hAnsi="Arial" w:cs="Arial"/>
+          <w:color w:val="000000"/>
+          <w:lang w:val="en-CA" w:eastAsia="ja-JP"/>
+        </w:rPr>
+        <w:t>moyen</w:t>
+      </w:r>
+      <w:proofErr w:type="spellEnd"/>
+      <w:r>
+        <w:rPr>
+          <w:rFonts w:ascii="Arial" w:eastAsia="Times New Roman" w:hAnsi="Arial" w:cs="Arial"/>
+          <w:color w:val="000000"/>
+          <w:lang w:val="en-CA" w:eastAsia="ja-JP"/>
+        </w:rPr>
+        <w:t>)</w:t>
+      </w:r>
+    </w:p>
+    <w:p/>
+    <w:p>
+      <w:pPr>
+        <w:pStyle w:val="Heading2"/>
+      </w:pPr>
+      <w:r>
+        <w:t xml:space="preserve">Détermination du gain </w:t>
+      </w:r>
+    </w:p>
+    <w:p>
+      <w:pPr>
+        <w:jc w:val="both"/>
+      </w:pPr>
+      <w:r>
+        <w:t xml:space="preserve">Ce calcul est illustré dans le code Matlab à la section </w:t>
+      </w:r>
+      <w:r>
+        <w:rPr>
+          <w:i/>
+        </w:rPr>
+        <w:t>Détermination du gain</w:t>
+      </w:r>
+      <w:r>
+        <w:t>.</w:t>
+      </w:r>
+    </w:p>
+    <w:p>
+      <w:pPr>
+        <w:jc w:val="both"/>
+      </w:pPr>
+      <w:r>
+        <w:t>Le gain de suppression est déterminé à l’aide d’une fonction de Bessel modifiée :</w:t>
+      </w:r>
+      <w:r>
+        <w:rPr>
+          <w:rStyle w:val="FootnoteReference"/>
+        </w:rPr>
+        <w:footnoteReference w:id="3"/>
+      </w:r>
+    </w:p>
+    <w:p>
+      <w:pPr>
+        <w:jc w:val="both"/>
+      </w:pPr>
+      <w:r>
+        <w:tab/>
+      </w:r>
+      <w:r>
+        <w:rPr>
+          <w:highlight w:val="yellow"/>
+        </w:rPr>
+        <w:t>Insérer</w:t>
+      </w:r>
+      <w:r>
+        <w:rPr>
+          <w:highlight w:val="yellow"/>
+        </w:rPr>
+        <w:t xml:space="preserve"> équation </w:t>
+      </w:r>
+      <w:r>
+        <w:t>4</w:t>
+      </w:r>
+    </w:p>
+    <w:p>
+      <w:pPr>
+        <w:jc w:val="both"/>
+      </w:pPr>
+      <w:r>
+        <w:t>Où</w:t>
+      </w:r>
+    </w:p>
+    <w:p>
+      <w:pPr>
+        <w:jc w:val="both"/>
+      </w:pPr>
+      <w:r>
+        <w:tab/>
+      </w:r>
+      <w:r>
+        <w:rPr>
+          <w:highlight w:val="yellow"/>
+        </w:rPr>
+        <w:t>Insérer</w:t>
+      </w:r>
+      <w:r>
+        <w:rPr>
+          <w:highlight w:val="yellow"/>
+        </w:rPr>
+        <w:t xml:space="preserve"> équation 5</w:t>
+      </w:r>
+    </w:p>
+    <w:p>
+      <w:pPr>
+        <w:jc w:val="both"/>
+      </w:pPr>
+    </w:p>
+    <w:p>
+      <w:pPr>
+        <w:jc w:val="both"/>
+      </w:pPr>
+      <w:r>
+        <w:t xml:space="preserve">Nous aurons besoin de déterminer le paramètres </w:t>
+      </w:r>
+      <w:proofErr w:type="spellStart"/>
+      <w:r>
+        <w:t>g</w:t>
+      </w:r>
+      <w:r>
+        <w:rPr>
+          <w:vertAlign w:val="subscript"/>
+        </w:rPr>
+        <w:t>n</w:t>
+      </w:r>
+      <w:proofErr w:type="spellEnd"/>
+      <w:r>
+        <w:t xml:space="preserve">(m), celui-ci étant le ratio de la différence entre l’énergie du cadre actuelle du canal et l’énergie du bruit du cadre précédent sur l’énergie du cadre actuelle du canal. Plus ce ratio est élevé, plus le cadre actuel peut être considéré comme de la voix. Donc plus ce paramètre est élevé, plus l’atténuation sera faible. Dans le code </w:t>
+      </w:r>
+      <w:proofErr w:type="spellStart"/>
+      <w:r>
+        <w:t>Matlab</w:t>
+      </w:r>
+      <w:proofErr w:type="spellEnd"/>
+      <w:r>
+        <w:t xml:space="preserve">, </w:t>
+      </w:r>
+      <w:proofErr w:type="spellStart"/>
+      <w:r>
+        <w:t>g</w:t>
+      </w:r>
+      <w:r>
+        <w:rPr>
+          <w:vertAlign w:val="subscript"/>
+        </w:rPr>
+        <w:t>n</w:t>
+      </w:r>
+      <w:proofErr w:type="spellEnd"/>
+      <w:r>
+        <w:t xml:space="preserve">(m) est désigné par </w:t>
+      </w:r>
+      <w:proofErr w:type="spellStart"/>
+      <w:r>
+        <w:rPr>
+          <w:i/>
+        </w:rPr>
+        <w:t>ch_meas_parms</w:t>
+      </w:r>
+      <w:proofErr w:type="spellEnd"/>
+      <w:r>
+        <w:rPr>
+          <w:i/>
+        </w:rPr>
+        <w:t xml:space="preserve"> </w:t>
+      </w:r>
+      <w:r>
+        <w:t xml:space="preserve">dans </w:t>
+      </w:r>
+      <w:proofErr w:type="spellStart"/>
+      <w:r>
+        <w:rPr>
+          <w:i/>
+        </w:rPr>
+        <w:t>main.m</w:t>
+      </w:r>
+      <w:proofErr w:type="spellEnd"/>
+      <w:r>
+        <w:rPr>
+          <w:i/>
+        </w:rPr>
+        <w:t>.</w:t>
+      </w:r>
+    </w:p>
+    <w:p>
+      <w:pPr>
+        <w:jc w:val="both"/>
+      </w:pPr>
+    </w:p>
+    <w:p>
+      <w:pPr>
+        <w:jc w:val="both"/>
+      </w:pPr>
+      <w:r>
+        <w:t xml:space="preserve">Le paramètre </w:t>
+      </w:r>
+      <w:r>
+        <w:rPr>
+          <w:rFonts w:cstheme="minorHAnsi"/>
+        </w:rPr>
+        <w:t>ε</w:t>
+      </w:r>
+      <w:r>
+        <w:t xml:space="preserve"> est arbitraire et définit au début du code </w:t>
+      </w:r>
+      <w:proofErr w:type="spellStart"/>
+      <w:r>
+        <w:t>MatLab</w:t>
+      </w:r>
+      <w:proofErr w:type="spellEnd"/>
+      <w:r>
+        <w:t xml:space="preserve"> par l’utilisateur. Il doit être compris entre 1 et 20.</w:t>
+      </w:r>
+    </w:p>
+    <w:p>
+      <w:pPr>
+        <w:jc w:val="both"/>
+      </w:pPr>
+    </w:p>
+    <w:p>
+      <w:pPr>
+        <w:jc w:val="both"/>
+      </w:pPr>
+      <w:r>
+        <w:lastRenderedPageBreak/>
+        <w:t xml:space="preserve">La calcul du gain est effectué par la fonction </w:t>
+      </w:r>
+      <w:proofErr w:type="spellStart"/>
+      <w:r>
+        <w:rPr>
+          <w:i/>
+        </w:rPr>
+        <w:t>func_suppress_</w:t>
+      </w:r>
+      <w:proofErr w:type="gramStart"/>
+      <w:r>
+        <w:rPr>
+          <w:i/>
+        </w:rPr>
+        <w:t>curve</w:t>
+      </w:r>
+      <w:proofErr w:type="spellEnd"/>
+      <w:r>
+        <w:rPr>
+          <w:i/>
+        </w:rPr>
+        <w:t>(</w:t>
+      </w:r>
+      <w:proofErr w:type="spellStart"/>
+      <w:proofErr w:type="gramEnd"/>
+      <w:r>
+        <w:rPr>
+          <w:i/>
+        </w:rPr>
+        <w:t>eps</w:t>
+      </w:r>
+      <w:proofErr w:type="spellEnd"/>
+      <w:r>
+        <w:rPr>
+          <w:i/>
+        </w:rPr>
+        <w:t xml:space="preserve">, </w:t>
+      </w:r>
+      <w:proofErr w:type="spellStart"/>
+      <w:r>
+        <w:rPr>
+          <w:i/>
+        </w:rPr>
+        <w:t>v_parm</w:t>
+      </w:r>
+      <w:proofErr w:type="spellEnd"/>
+      <w:r>
+        <w:rPr>
+          <w:i/>
+        </w:rPr>
+        <w:t>)</w:t>
+      </w:r>
+      <w:r>
+        <w:rPr>
+          <w:i/>
+        </w:rPr>
+        <w:t xml:space="preserve"> </w:t>
+      </w:r>
+      <w:r>
+        <w:t xml:space="preserve">du fichier </w:t>
+      </w:r>
+      <w:proofErr w:type="spellStart"/>
+      <w:r>
+        <w:rPr>
+          <w:i/>
+        </w:rPr>
+        <w:t>func_suppress_curve.m</w:t>
+      </w:r>
+      <w:proofErr w:type="spellEnd"/>
+      <w:r>
+        <w:t xml:space="preserve">. Cette dernière étant l’implémentation </w:t>
+      </w:r>
+      <w:proofErr w:type="gramStart"/>
+      <w:r>
+        <w:t>de la fonctions</w:t>
+      </w:r>
+      <w:proofErr w:type="gramEnd"/>
+      <w:r>
+        <w:t xml:space="preserve"> de Bessel modifiée.</w:t>
       </w:r>
     </w:p>
     <w:p/>
     <w:p/>
+    <w:p>
+      <w:pPr>
+        <w:pStyle w:val="Heading2"/>
+      </w:pPr>
+      <w:r>
+        <w:t>Application du gain et reconstitution du signal</w:t>
+      </w:r>
+    </w:p>
+    <w:p>
+      <w:pPr>
+        <w:jc w:val="both"/>
+      </w:pPr>
+      <w:r>
+        <w:t>Après avoir déterminer le gain à appliquer au signal du canal, un lissage est effectué afin d’éviter les changements trop brusques du signal. Ces brusques sauts pourraient altérer la qualité du signal sonore perçu par l’usager. Ce lissage est décrit par l’équation suivante :</w:t>
+      </w:r>
+    </w:p>
+    <w:p>
+      <w:pPr>
+        <w:jc w:val="both"/>
+      </w:pPr>
+      <w:r>
+        <w:t xml:space="preserve"> </w:t>
+      </w:r>
+      <w:r>
+        <w:tab/>
+      </w:r>
+      <w:r>
+        <w:rPr>
+          <w:highlight w:val="yellow"/>
+        </w:rPr>
+        <w:t>Insérer</w:t>
+      </w:r>
+      <w:r>
+        <w:rPr>
+          <w:highlight w:val="yellow"/>
+        </w:rPr>
+        <w:t xml:space="preserve"> équation 6</w:t>
+      </w:r>
+    </w:p>
+    <w:p>
+      <w:pPr>
+        <w:jc w:val="both"/>
+      </w:pPr>
+      <w:r>
+        <w:t>Où</w:t>
+      </w:r>
+    </w:p>
+    <w:p>
+      <w:pPr>
+        <w:jc w:val="both"/>
+      </w:pPr>
+      <w:r>
+        <w:tab/>
+      </w:r>
+      <w:r>
+        <w:rPr>
+          <w:highlight w:val="yellow"/>
+        </w:rPr>
+        <w:t>Insérer</w:t>
+      </w:r>
+      <w:r>
+        <w:rPr>
+          <w:highlight w:val="yellow"/>
+        </w:rPr>
+        <w:t xml:space="preserve"> équation 7</w:t>
+      </w:r>
+    </w:p>
+    <w:p>
+      <w:pPr>
+        <w:jc w:val="both"/>
+      </w:pPr>
+    </w:p>
+    <w:p>
+      <w:pPr>
+        <w:jc w:val="both"/>
+        <w:rPr>
+          <w:i/>
+        </w:rPr>
+      </w:pPr>
+      <w:r>
+        <w:t xml:space="preserve">Cette équation est </w:t>
+      </w:r>
+      <w:proofErr w:type="gramStart"/>
+      <w:r>
+        <w:t>implémenté</w:t>
+      </w:r>
+      <w:proofErr w:type="gramEnd"/>
+      <w:r>
+        <w:t xml:space="preserve"> par la fonction </w:t>
+      </w:r>
+      <w:proofErr w:type="spellStart"/>
+      <w:r>
+        <w:rPr>
+          <w:i/>
+        </w:rPr>
+        <w:t>calc_smooth_gain</w:t>
+      </w:r>
+      <w:proofErr w:type="spellEnd"/>
+      <w:r>
+        <w:rPr>
+          <w:i/>
+        </w:rPr>
+        <w:t xml:space="preserve"> </w:t>
+      </w:r>
+      <w:r>
+        <w:t xml:space="preserve"> du fichier </w:t>
+      </w:r>
+      <w:proofErr w:type="spellStart"/>
+      <w:r>
+        <w:rPr>
+          <w:i/>
+        </w:rPr>
+        <w:t>calc_smooth_gain.m</w:t>
+      </w:r>
+      <w:proofErr w:type="spellEnd"/>
+      <w:r>
+        <w:rPr>
+          <w:i/>
+        </w:rPr>
+        <w:t>.</w:t>
+      </w:r>
+    </w:p>
+    <w:p>
+      <w:pPr>
+        <w:jc w:val="both"/>
+        <w:rPr>
+          <w:i/>
+        </w:rPr>
+      </w:pPr>
+    </w:p>
+    <w:p>
+      <w:pPr>
+        <w:jc w:val="both"/>
+      </w:pPr>
+      <w:r>
+        <w:t>Une fois le gain lissé, celui-ci est appliqué sur le signal du canal. Tel qu’expliquer précédemment, ce gain sera beaucoup plus faible pour les cadres contenant du bruit.</w:t>
+      </w:r>
+    </w:p>
+    <w:p>
+      <w:pPr>
+        <w:jc w:val="both"/>
+      </w:pPr>
+    </w:p>
+    <w:p>
+      <w:pPr>
+        <w:jc w:val="both"/>
+      </w:pPr>
+      <w:r>
+        <w:t xml:space="preserve">Par la suite, nous recombinons les signaux des différents canaux avec un déphasage de 180° entre eux. Ceci est exprimé dans le code de </w:t>
+      </w:r>
+      <w:proofErr w:type="spellStart"/>
+      <w:r>
+        <w:t>main.m</w:t>
+      </w:r>
+      <w:proofErr w:type="spellEnd"/>
+      <w:r>
+        <w:t xml:space="preserve"> par une alternance d’addition et de soustraction des signaux de canaux. </w:t>
+      </w:r>
+    </w:p>
     <w:p/>
     <w:p/>
     <w:p>
       <w:pPr>
-        <w:pStyle w:val="Titre2"/>
-      </w:pPr>
-      <w:r>
-        <w:lastRenderedPageBreak/>
-        <w:t xml:space="preserve">Détermination du gain </w:t>
-      </w:r>
-    </w:p>
-    <w:p>
-      <w:pPr>
-        <w:jc w:val="both"/>
-      </w:pPr>
-      <w:r>
-        <w:t xml:space="preserve">Ce calcul est illustré dans le code Matlab à la section </w:t>
-      </w:r>
-      <w:r>
-        <w:rPr>
-          <w:i/>
-        </w:rPr>
-        <w:t>Détermination du gain</w:t>
-      </w:r>
-      <w:r>
-        <w:t>.</w:t>
-      </w:r>
-    </w:p>
-    <w:p>
-      <w:pPr>
-        <w:jc w:val="both"/>
-      </w:pPr>
-      <w:r>
-        <w:t>Le gain de suppression est déterminé à l’aide d’une fonction de Bessel modifiée :</w:t>
-      </w:r>
-      <w:r>
-        <w:rPr>
-          <w:rStyle w:val="Appelnotedebasdep"/>
-        </w:rPr>
-        <w:footnoteReference w:id="3"/>
-      </w:r>
-    </w:p>
-    <w:p>
-      <w:pPr>
-        <w:jc w:val="both"/>
-      </w:pPr>
-      <w:r>
-        <w:tab/>
-      </w:r>
-      <w:r>
-        <w:rPr>
-          <w:highlight w:val="yellow"/>
-        </w:rPr>
-        <w:t>Insérer</w:t>
-      </w:r>
-      <w:r>
-        <w:rPr>
-          <w:highlight w:val="yellow"/>
-        </w:rPr>
-        <w:t xml:space="preserve"> équation </w:t>
-      </w:r>
-      <w:r>
-        <w:t>4</w:t>
-      </w:r>
-    </w:p>
-    <w:p>
-      <w:pPr>
-        <w:jc w:val="both"/>
-      </w:pPr>
-      <w:r>
-        <w:t>Où</w:t>
-      </w:r>
-    </w:p>
-    <w:p>
-      <w:pPr>
-        <w:jc w:val="both"/>
-      </w:pPr>
-      <w:r>
-        <w:tab/>
-      </w:r>
-      <w:r>
-        <w:rPr>
-          <w:highlight w:val="yellow"/>
-        </w:rPr>
-        <w:t>Insérer</w:t>
-      </w:r>
-      <w:r>
-        <w:rPr>
-          <w:highlight w:val="yellow"/>
-        </w:rPr>
-        <w:t xml:space="preserve"> équation 5</w:t>
-      </w:r>
-    </w:p>
-    <w:p>
-      <w:pPr>
-        <w:jc w:val="both"/>
-      </w:pPr>
-    </w:p>
-    <w:p>
-      <w:pPr>
-        <w:jc w:val="both"/>
-      </w:pPr>
-      <w:r>
-        <w:t xml:space="preserve">Nous aurons besoin de déterminer le paramètres </w:t>
-      </w:r>
-      <w:proofErr w:type="spellStart"/>
-      <w:r>
-        <w:t>g</w:t>
-      </w:r>
-      <w:r>
-        <w:rPr>
-          <w:vertAlign w:val="subscript"/>
-        </w:rPr>
-        <w:t>n</w:t>
-      </w:r>
-      <w:proofErr w:type="spellEnd"/>
-      <w:r>
-        <w:t xml:space="preserve">(m), celui-ci étant le ratio de la différence entre l’énergie du cadre actuelle du canal et l’énergie du bruit du cadre précédent sur l’énergie du cadre actuelle du canal. Plus ce ratio est élevé, plus le cadre actuel peut être considéré comme de la voix. Donc plus ce paramètre est élevé, plus l’atténuation sera faible. Dans le code Matlab, </w:t>
-      </w:r>
-      <w:proofErr w:type="spellStart"/>
-      <w:r>
-        <w:t>g</w:t>
-      </w:r>
-      <w:r>
-        <w:rPr>
-          <w:vertAlign w:val="subscript"/>
-        </w:rPr>
-        <w:t>n</w:t>
-      </w:r>
-      <w:proofErr w:type="spellEnd"/>
-      <w:r>
-        <w:t xml:space="preserve">(m) est désigné par </w:t>
-      </w:r>
-      <w:proofErr w:type="spellStart"/>
-      <w:r>
-        <w:rPr>
-          <w:i/>
-        </w:rPr>
-        <w:t>ch_meas_parms</w:t>
-      </w:r>
-      <w:proofErr w:type="spellEnd"/>
-      <w:r>
-        <w:rPr>
-          <w:i/>
-        </w:rPr>
-        <w:t xml:space="preserve"> </w:t>
-      </w:r>
-      <w:r>
-        <w:t xml:space="preserve">dans </w:t>
-      </w:r>
-      <w:proofErr w:type="spellStart"/>
-      <w:r>
-        <w:rPr>
-          <w:i/>
-        </w:rPr>
-        <w:t>main.m</w:t>
-      </w:r>
-      <w:proofErr w:type="spellEnd"/>
-      <w:r>
-        <w:rPr>
-          <w:i/>
-        </w:rPr>
-        <w:t>.</w:t>
-      </w:r>
-    </w:p>
-    <w:p>
-      <w:pPr>
-        <w:jc w:val="both"/>
-      </w:pPr>
-    </w:p>
-    <w:p>
-      <w:pPr>
-        <w:jc w:val="both"/>
-      </w:pPr>
-      <w:r>
-        <w:t xml:space="preserve">Le paramètre </w:t>
-      </w:r>
-      <w:r>
-        <w:rPr>
-          <w:rFonts w:cstheme="minorHAnsi"/>
-        </w:rPr>
-        <w:t>ε</w:t>
-      </w:r>
-      <w:r>
-        <w:t xml:space="preserve"> est arbitraire et définit au début du code </w:t>
-      </w:r>
-      <w:proofErr w:type="spellStart"/>
-      <w:r>
-        <w:t>MatLab</w:t>
-      </w:r>
-      <w:proofErr w:type="spellEnd"/>
-      <w:r>
-        <w:t xml:space="preserve"> par l’utilisateur. Il doit être compris entre 1 et 20.</w:t>
-      </w:r>
-    </w:p>
-    <w:p>
-      <w:pPr>
-        <w:jc w:val="both"/>
-      </w:pPr>
-    </w:p>
-    <w:p>
-      <w:pPr>
-        <w:jc w:val="both"/>
-      </w:pPr>
-      <w:r>
-        <w:t xml:space="preserve">La calcul du gain est effectué par la fonction </w:t>
-      </w:r>
-      <w:proofErr w:type="spellStart"/>
-      <w:r>
-        <w:rPr>
-          <w:i/>
-        </w:rPr>
-        <w:t>func_suppress_</w:t>
-      </w:r>
-      <w:proofErr w:type="gramStart"/>
-      <w:r>
-        <w:rPr>
-          <w:i/>
-        </w:rPr>
-        <w:t>curve</w:t>
-      </w:r>
-      <w:proofErr w:type="spellEnd"/>
-      <w:r>
-        <w:rPr>
-          <w:i/>
-        </w:rPr>
-        <w:t>(</w:t>
-      </w:r>
-      <w:proofErr w:type="spellStart"/>
-      <w:proofErr w:type="gramEnd"/>
-      <w:r>
-        <w:rPr>
-          <w:i/>
-        </w:rPr>
-        <w:t>eps</w:t>
-      </w:r>
-      <w:proofErr w:type="spellEnd"/>
-      <w:r>
-        <w:rPr>
-          <w:i/>
-        </w:rPr>
-        <w:t xml:space="preserve">, </w:t>
-      </w:r>
-      <w:proofErr w:type="spellStart"/>
-      <w:r>
-        <w:rPr>
-          <w:i/>
-        </w:rPr>
-        <w:t>v_parm</w:t>
-      </w:r>
-      <w:proofErr w:type="spellEnd"/>
-      <w:r>
-        <w:rPr>
-          <w:i/>
-        </w:rPr>
-        <w:t>)</w:t>
-      </w:r>
-      <w:r>
-        <w:rPr>
-          <w:i/>
-        </w:rPr>
-        <w:t xml:space="preserve"> </w:t>
-      </w:r>
-      <w:r>
-        <w:t xml:space="preserve">du fichier </w:t>
-      </w:r>
-      <w:proofErr w:type="spellStart"/>
-      <w:r>
-        <w:rPr>
-          <w:i/>
-        </w:rPr>
-        <w:t>func_suppress_curve.m</w:t>
-      </w:r>
-      <w:proofErr w:type="spellEnd"/>
-      <w:r>
-        <w:t xml:space="preserve">. Cette dernière étant l’implémentation </w:t>
-      </w:r>
-      <w:proofErr w:type="gramStart"/>
-      <w:r>
-        <w:t>de la fonctions</w:t>
-      </w:r>
-      <w:proofErr w:type="gramEnd"/>
-      <w:r>
-        <w:t xml:space="preserve"> de Bessel modifiée.</w:t>
+        <w:pStyle w:val="Heading1"/>
+        <w:rPr>
+          <w:lang w:val="fr-CA"/>
+        </w:rPr>
+      </w:pPr>
+      <w:r>
+        <w:rPr>
+          <w:lang w:val="fr-CA"/>
+        </w:rPr>
+        <w:t>Simulation</w:t>
+      </w:r>
+      <w:r>
+        <w:rPr>
+          <w:lang w:val="fr-CA"/>
+        </w:rPr>
+        <w:t xml:space="preserve"> et Résultats</w:t>
+      </w:r>
+    </w:p>
+    <w:p>
+      <w:pPr>
+        <w:pStyle w:val="Heading2"/>
+      </w:pPr>
+      <w:r>
+        <w:t>Filtres Passe Bande</w:t>
       </w:r>
     </w:p>
     <w:p/>
-    <w:p/>
-    <w:p>
-      <w:pPr>
-        <w:pStyle w:val="Titre2"/>
-      </w:pPr>
-      <w:r>
-        <w:t>Application du gain et reconstitution du signal</w:t>
-      </w:r>
-    </w:p>
-    <w:p>
-      <w:pPr>
-        <w:jc w:val="both"/>
-      </w:pPr>
-      <w:r>
-        <w:t>Après avoir déterminer le gain à appliquer au signal du canal, un lissage est effectué afin d’éviter les changements trop brusques du signal. Ces brusques sauts pourraient altérer la qualité du signal sonore perçu par l’usager. Ce lissage est décrit par l’équation suivante :</w:t>
-      </w:r>
-    </w:p>
-    <w:p>
-      <w:pPr>
-        <w:jc w:val="both"/>
-      </w:pPr>
-      <w:r>
-        <w:t xml:space="preserve"> </w:t>
-      </w:r>
-      <w:r>
-        <w:tab/>
-      </w:r>
-      <w:r>
-        <w:rPr>
-          <w:highlight w:val="yellow"/>
-        </w:rPr>
-        <w:t>Insérer</w:t>
-      </w:r>
-      <w:r>
-        <w:rPr>
-          <w:highlight w:val="yellow"/>
-        </w:rPr>
-        <w:t xml:space="preserve"> équation 6</w:t>
-      </w:r>
-    </w:p>
-    <w:p>
-      <w:pPr>
-        <w:jc w:val="both"/>
-      </w:pPr>
-      <w:r>
-        <w:t>Où</w:t>
-      </w:r>
-    </w:p>
-    <w:p>
-      <w:pPr>
-        <w:jc w:val="both"/>
-      </w:pPr>
-      <w:r>
-        <w:tab/>
-      </w:r>
-      <w:r>
-        <w:rPr>
-          <w:highlight w:val="yellow"/>
-        </w:rPr>
-        <w:t>Insérer</w:t>
-      </w:r>
-      <w:r>
-        <w:rPr>
-          <w:highlight w:val="yellow"/>
-        </w:rPr>
-        <w:t xml:space="preserve"> équation 7</w:t>
-      </w:r>
-    </w:p>
-    <w:p>
-      <w:pPr>
-        <w:jc w:val="both"/>
-      </w:pPr>
-    </w:p>
-    <w:p>
-      <w:pPr>
-        <w:jc w:val="both"/>
-        <w:rPr>
-          <w:i/>
-        </w:rPr>
-      </w:pPr>
-      <w:r>
-        <w:t xml:space="preserve">Cette équation est implémenté par la fonction </w:t>
-      </w:r>
-      <w:proofErr w:type="spellStart"/>
-      <w:r>
-        <w:rPr>
-          <w:i/>
-        </w:rPr>
-        <w:t>calc_smooth_</w:t>
-      </w:r>
-      <w:proofErr w:type="gramStart"/>
-      <w:r>
-        <w:rPr>
-          <w:i/>
-        </w:rPr>
-        <w:t>gain</w:t>
-      </w:r>
-      <w:proofErr w:type="spellEnd"/>
-      <w:r>
-        <w:rPr>
-          <w:i/>
-        </w:rPr>
-        <w:t xml:space="preserve"> </w:t>
-      </w:r>
-      <w:r>
-        <w:t xml:space="preserve"> du</w:t>
-      </w:r>
-      <w:proofErr w:type="gramEnd"/>
-      <w:r>
-        <w:t xml:space="preserve"> fichier </w:t>
-      </w:r>
-      <w:proofErr w:type="spellStart"/>
-      <w:r>
-        <w:rPr>
-          <w:i/>
-        </w:rPr>
-        <w:t>calc_smooth_gain.m</w:t>
-      </w:r>
-      <w:proofErr w:type="spellEnd"/>
-      <w:r>
-        <w:rPr>
-          <w:i/>
-        </w:rPr>
-        <w:t>.</w:t>
-      </w:r>
-    </w:p>
-    <w:p>
-      <w:pPr>
-        <w:jc w:val="both"/>
-        <w:rPr>
-          <w:i/>
-        </w:rPr>
-      </w:pPr>
-    </w:p>
-    <w:p>
-      <w:pPr>
-        <w:jc w:val="both"/>
-      </w:pPr>
-      <w:r>
-        <w:t>Une fois le gain lissé, celui-ci est appliqué sur le signal du canal. Tel qu’expliquer précédemment, ce gain sera beaucoup plus faible pour les cadres contenant du bruit.</w:t>
-      </w:r>
-    </w:p>
-    <w:p>
-      <w:pPr>
-        <w:jc w:val="both"/>
-      </w:pPr>
-    </w:p>
-    <w:p>
-      <w:pPr>
-        <w:jc w:val="both"/>
-      </w:pPr>
-      <w:r>
-        <w:t xml:space="preserve">Par la suite, nous recombinons les signaux des différents canaux avec un déphasage de 180° entre eux. Ceci est exprimé dans le code de </w:t>
-      </w:r>
-      <w:proofErr w:type="spellStart"/>
-      <w:r>
-        <w:t>main.m</w:t>
-      </w:r>
-      <w:proofErr w:type="spellEnd"/>
-      <w:r>
-        <w:t xml:space="preserve"> par une alternance d’addition et de soustraction des signaux de canaux. </w:t>
-      </w:r>
-    </w:p>
-    <w:p/>
-    <w:p/>
-    <w:p>
-      <w:pPr>
-        <w:pStyle w:val="Titre1"/>
-      </w:pPr>
-      <w:r>
-        <w:t>Simulation</w:t>
-      </w:r>
-      <w:r>
-        <w:t xml:space="preserve"> et </w:t>
-      </w:r>
-      <w:proofErr w:type="spellStart"/>
-      <w:r>
-        <w:t>Résultats</w:t>
-      </w:r>
-      <w:proofErr w:type="spellEnd"/>
-    </w:p>
-    <w:p>
-      <w:pPr>
-        <w:pStyle w:val="Titre2"/>
-      </w:pPr>
-      <w:r>
-        <w:t>Filtres Passe Bande</w:t>
-      </w:r>
-    </w:p>
-    <w:p/>
-    <w:p>
-      <w:pPr>
-        <w:pStyle w:val="Titre2"/>
+    <w:p>
+      <w:pPr>
+        <w:pStyle w:val="Heading2"/>
       </w:pPr>
       <w:r>
         <w:lastRenderedPageBreak/>
@@ -1085,218 +1404,62 @@
         <w:rPr>
           <w:noProof/>
         </w:rPr>
-        <mc:AlternateContent>
-          <mc:Choice Requires="wps">
-            <w:drawing>
-              <wp:anchor distT="0" distB="0" distL="114300" distR="114300" simplePos="0" relativeHeight="251661312" behindDoc="0" locked="0" layoutInCell="1" allowOverlap="1" wp14:anchorId="2EEBA34C" wp14:editId="20E47799">
-                <wp:simplePos x="0" y="0"/>
-                <wp:positionH relativeFrom="column">
-                  <wp:posOffset>1981200</wp:posOffset>
-                </wp:positionH>
-                <wp:positionV relativeFrom="paragraph">
-                  <wp:posOffset>537845</wp:posOffset>
-                </wp:positionV>
-                <wp:extent cx="914400" cy="259080"/>
-                <wp:effectExtent l="0" t="0" r="6985" b="7620"/>
-                <wp:wrapNone/>
-                <wp:docPr id="4" name="Zone de texte 4"/>
-                <wp:cNvGraphicFramePr/>
-                <a:graphic xmlns:a="http://schemas.openxmlformats.org/drawingml/2006/main">
-                  <a:graphicData uri="http://schemas.microsoft.com/office/word/2010/wordprocessingShape">
-                    <wps:wsp>
-                      <wps:cNvSpPr txBox="1"/>
-                      <wps:spPr>
-                        <a:xfrm>
-                          <a:off x="0" y="0"/>
-                          <a:ext cx="914400" cy="259080"/>
-                        </a:xfrm>
-                        <a:prstGeom prst="rect">
-                          <a:avLst/>
-                        </a:prstGeom>
-                        <a:solidFill>
-                          <a:schemeClr val="lt1"/>
-                        </a:solidFill>
-                        <a:ln w="6350">
-                          <a:noFill/>
-                        </a:ln>
-                      </wps:spPr>
-                      <wps:txbx>
-                        <w:txbxContent>
-                          <w:p>
-                            <w:proofErr w:type="gramStart"/>
-                            <w:r>
-                              <w:rPr>
-                                <w:rFonts w:cstheme="minorHAnsi"/>
-                              </w:rPr>
-                              <w:t>ε</w:t>
-                            </w:r>
-                            <w:proofErr w:type="gramEnd"/>
-                            <w:r>
-                              <w:t>=</w:t>
-                            </w:r>
-                            <w:r>
-                              <w:t>1</w:t>
-                            </w:r>
-                          </w:p>
-                        </w:txbxContent>
-                      </wps:txbx>
-                      <wps:bodyPr rot="0" spcFirstLastPara="0" vertOverflow="overflow" horzOverflow="overflow" vert="horz" wrap="none" lIns="91440" tIns="45720" rIns="91440" bIns="45720" numCol="1" spcCol="0" rtlCol="0" fromWordArt="0" anchor="t" anchorCtr="0" forceAA="0" compatLnSpc="1">
-                        <a:prstTxWarp prst="textNoShape">
-                          <a:avLst/>
-                        </a:prstTxWarp>
-                        <a:noAutofit/>
-                      </wps:bodyPr>
-                    </wps:wsp>
-                  </a:graphicData>
-                </a:graphic>
-                <wp14:sizeRelV relativeFrom="margin">
-                  <wp14:pctHeight>0</wp14:pctHeight>
-                </wp14:sizeRelV>
-              </wp:anchor>
-            </w:drawing>
-          </mc:Choice>
-          <mc:Fallback>
-            <w:pict>
-              <v:shapetype w14:anchorId="2EEBA34C" id="_x0000_t202" coordsize="21600,21600" o:spt="202" path="m,l,21600r21600,l21600,xe">
-                <v:stroke joinstyle="miter"/>
-                <v:path gradientshapeok="t" o:connecttype="rect"/>
-              </v:shapetype>
-              <v:shape id="Zone de texte 4" o:spid="_x0000_s1026" type="#_x0000_t202" style="position:absolute;margin-left:156pt;margin-top:42.35pt;width:1in;height:20.4pt;z-index:251661312;visibility:visible;mso-wrap-style:none;mso-height-percent:0;mso-wrap-distance-left:9pt;mso-wrap-distance-top:0;mso-wrap-distance-right:9pt;mso-wrap-distance-bottom:0;mso-position-horizontal:absolute;mso-position-horizontal-relative:text;mso-position-vertical:absolute;mso-position-vertical-relative:text;mso-height-percent:0;mso-height-relative:margin;v-text-anchor:top" o:gfxdata="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" fillcolor="white [3201]" stroked="f" strokeweight=".5pt">
-                <v:textbox>
-                  <w:txbxContent>
-                    <w:p>
-                      <w:proofErr w:type="gramStart"/>
-                      <w:r>
-                        <w:rPr>
-                          <w:rFonts w:cstheme="minorHAnsi"/>
-                        </w:rPr>
-                        <w:t>ε</w:t>
-                      </w:r>
-                      <w:proofErr w:type="gramEnd"/>
-                      <w:r>
-                        <w:t>=</w:t>
-                      </w:r>
-                      <w:r>
-                        <w:t>1</w:t>
-                      </w:r>
-                    </w:p>
-                  </w:txbxContent>
-                </v:textbox>
-              </v:shape>
-            </w:pict>
-          </mc:Fallback>
-        </mc:AlternateContent>
+        <w:pict>
+          <v:shapetype id="_x0000_t202" coordsize="21600,21600" o:spt="202" path="m,l,21600r21600,l21600,xe">
+            <v:stroke joinstyle="miter"/>
+            <v:path gradientshapeok="t" o:connecttype="rect"/>
+          </v:shapetype>
+          <v:shape id="Zone de texte 4" o:spid="_x0000_s1026" type="#_x0000_t202" style="position:absolute;margin-left:156pt;margin-top:42.35pt;width:1in;height:20.4pt;z-index:251661312;visibility:visible;mso-wrap-style:none;mso-height-relative:margin" o:gfxdata="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" fillcolor="white [3201]" stroked="f" strokeweight=".5pt">
+            <v:textbox>
+              <w:txbxContent>
+                <w:p>
+                  <w:r>
+                    <w:rPr>
+                      <w:rFonts w:cstheme="minorHAnsi"/>
+                    </w:rPr>
+                    <w:t>ε</w:t>
+                  </w:r>
+                  <w:r>
+                    <w:t>=1</w:t>
+                  </w:r>
+                </w:p>
+              </w:txbxContent>
+            </v:textbox>
+          </v:shape>
+        </w:pict>
       </w:r>
       <w:r>
         <w:rPr>
           <w:noProof/>
         </w:rPr>
-        <mc:AlternateContent>
-          <mc:Choice Requires="wps">
-            <w:drawing>
-              <wp:anchor distT="0" distB="0" distL="114300" distR="114300" simplePos="0" relativeHeight="251659264" behindDoc="0" locked="0" layoutInCell="1" allowOverlap="1">
-                <wp:simplePos x="0" y="0"/>
-                <wp:positionH relativeFrom="column">
-                  <wp:posOffset>4450080</wp:posOffset>
-                </wp:positionH>
-                <wp:positionV relativeFrom="paragraph">
-                  <wp:posOffset>2351405</wp:posOffset>
-                </wp:positionV>
-                <wp:extent cx="914400" cy="259080"/>
-                <wp:effectExtent l="0" t="0" r="6985" b="7620"/>
-                <wp:wrapNone/>
-                <wp:docPr id="3" name="Zone de texte 3"/>
-                <wp:cNvGraphicFramePr/>
-                <a:graphic xmlns:a="http://schemas.openxmlformats.org/drawingml/2006/main">
-                  <a:graphicData uri="http://schemas.microsoft.com/office/word/2010/wordprocessingShape">
-                    <wps:wsp>
-                      <wps:cNvSpPr txBox="1"/>
-                      <wps:spPr>
-                        <a:xfrm>
-                          <a:off x="0" y="0"/>
-                          <a:ext cx="914400" cy="259080"/>
-                        </a:xfrm>
-                        <a:prstGeom prst="rect">
-                          <a:avLst/>
-                        </a:prstGeom>
-                        <a:solidFill>
-                          <a:schemeClr val="lt1"/>
-                        </a:solidFill>
-                        <a:ln w="6350">
-                          <a:noFill/>
-                        </a:ln>
-                      </wps:spPr>
-                      <wps:txbx>
-                        <w:txbxContent>
-                          <w:p>
-                            <w:proofErr w:type="gramStart"/>
-                            <w:r>
-                              <w:rPr>
-                                <w:rFonts w:cstheme="minorHAnsi"/>
-                              </w:rPr>
-                              <w:t>ε</w:t>
-                            </w:r>
-                            <w:proofErr w:type="gramEnd"/>
-                            <w:r>
-                              <w:t>=</w:t>
-                            </w:r>
-                            <w:r>
-                              <w:t>20</w:t>
-                            </w:r>
-                          </w:p>
-                          <w:p/>
-                        </w:txbxContent>
-                      </wps:txbx>
-                      <wps:bodyPr rot="0" spcFirstLastPara="0" vertOverflow="overflow" horzOverflow="overflow" vert="horz" wrap="none" lIns="91440" tIns="45720" rIns="91440" bIns="45720" numCol="1" spcCol="0" rtlCol="0" fromWordArt="0" anchor="t" anchorCtr="0" forceAA="0" compatLnSpc="1">
-                        <a:prstTxWarp prst="textNoShape">
-                          <a:avLst/>
-                        </a:prstTxWarp>
-                        <a:noAutofit/>
-                      </wps:bodyPr>
-                    </wps:wsp>
-                  </a:graphicData>
-                </a:graphic>
-                <wp14:sizeRelV relativeFrom="margin">
-                  <wp14:pctHeight>0</wp14:pctHeight>
-                </wp14:sizeRelV>
-              </wp:anchor>
-            </w:drawing>
-          </mc:Choice>
-          <mc:Fallback>
-            <w:pict>
-              <v:shape id="Zone de texte 3" o:spid="_x0000_s1027" type="#_x0000_t202" style="position:absolute;margin-left:350.4pt;margin-top:185.15pt;width:1in;height:20.4pt;z-index:251659264;visibility:visible;mso-wrap-style:none;mso-height-percent:0;mso-wrap-distance-left:9pt;mso-wrap-distance-top:0;mso-wrap-distance-right:9pt;mso-wrap-distance-bottom:0;mso-position-horizontal:absolute;mso-position-horizontal-relative:text;mso-position-vertical:absolute;mso-position-vertical-relative:text;mso-height-percent:0;mso-height-relative:margin;v-text-anchor:top" o:gfxdata="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" fillcolor="white [3201]" stroked="f" strokeweight=".5pt">
-                <v:textbox>
-                  <w:txbxContent>
-                    <w:p>
-                      <w:proofErr w:type="gramStart"/>
-                      <w:r>
-                        <w:rPr>
-                          <w:rFonts w:cstheme="minorHAnsi"/>
-                        </w:rPr>
-                        <w:t>ε</w:t>
-                      </w:r>
-                      <w:proofErr w:type="gramEnd"/>
-                      <w:r>
-                        <w:t>=</w:t>
-                      </w:r>
-                      <w:r>
-                        <w:t>20</w:t>
-                      </w:r>
-                    </w:p>
-                    <w:p/>
-                  </w:txbxContent>
-                </v:textbox>
-              </v:shape>
-            </w:pict>
-          </mc:Fallback>
-        </mc:AlternateContent>
+        <w:pict>
+          <v:shape id="Zone de texte 3" o:spid="_x0000_s1027" type="#_x0000_t202" style="position:absolute;margin-left:350.4pt;margin-top:185.15pt;width:1in;height:20.4pt;z-index:251659264;visibility:visible;mso-wrap-style:none;mso-height-relative:margin" o:gfxdata="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" fillcolor="white [3201]" stroked="f" strokeweight=".5pt">
+            <v:textbox>
+              <w:txbxContent>
+                <w:p>
+                  <w:r>
+                    <w:rPr>
+                      <w:rFonts w:cstheme="minorHAnsi"/>
+                    </w:rPr>
+                    <w:t>ε</w:t>
+                  </w:r>
+                  <w:r>
+                    <w:t>=20</w:t>
+                  </w:r>
+                </w:p>
+                <w:p/>
+              </w:txbxContent>
+            </v:textbox>
+          </v:shape>
+        </w:pict>
       </w:r>
       <w:r>
         <w:rPr>
           <w:noProof/>
+          <w:lang w:val="en-CA" w:eastAsia="ja-JP"/>
         </w:rPr>
         <w:drawing>
-          <wp:inline distT="0" distB="0" distL="0" distR="0" wp14:anchorId="36C992A2" wp14:editId="2124039F">
+          <wp:inline distT="0" distB="0" distL="0" distR="0">
             <wp:extent cx="5943600" cy="4707890"/>
             <wp:effectExtent l="0" t="0" r="0" b="0"/>
             <wp:docPr id="2" name="Image 2"/>
@@ -1311,7 +1474,7 @@
                     <pic:cNvPicPr/>
                   </pic:nvPicPr>
                   <pic:blipFill>
-                    <a:blip r:embed="rId9"/>
+                    <a:blip r:embed="rId9" cstate="print"/>
                     <a:stretch>
                       <a:fillRect/>
                     </a:stretch>
@@ -1334,7 +1497,7 @@
     </w:p>
     <w:p>
       <w:pPr>
-        <w:pStyle w:val="Lgende"/>
+        <w:pStyle w:val="Caption"/>
         <w:jc w:val="center"/>
       </w:pPr>
       <w:r>
@@ -1371,21 +1534,18 @@
     </w:p>
     <w:p>
       <w:pPr>
-        <w:pStyle w:val="Titre1"/>
+        <w:pStyle w:val="Heading1"/>
       </w:pPr>
       <w:r>
         <w:t>Conclusion</w:t>
       </w:r>
       <w:r>
-        <w:t xml:space="preserve"> et </w:t>
-      </w:r>
-      <w:r>
-        <w:t>Analyses</w:t>
-      </w:r>
-    </w:p>
-    <w:p>
-      <w:pPr>
-        <w:pStyle w:val="Titre1"/>
+        <w:t xml:space="preserve"> et Analyses</w:t>
+      </w:r>
+    </w:p>
+    <w:p>
+      <w:pPr>
+        <w:pStyle w:val="Heading1"/>
       </w:pPr>
     </w:p>
     <w:p>
@@ -1397,7 +1557,7 @@
     </w:p>
     <w:p>
       <w:pPr>
-        <w:pStyle w:val="Titre1"/>
+        <w:pStyle w:val="Heading1"/>
         <w:jc w:val="both"/>
         <w:rPr>
           <w:lang w:val="en-CA"/>
@@ -1517,13 +1677,7 @@
         <w:rPr>
           <w:lang w:val="en-CA"/>
         </w:rPr>
-        <w:t xml:space="preserve">, (1980) </w:t>
-      </w:r>
-      <w:r>
-        <w:rPr>
-          <w:lang w:val="en-CA"/>
-        </w:rPr>
-        <w:t xml:space="preserve">SPEECH ENHANCEMENT USING A SOFT-DECISION NOISE SUPPRESSION FILTER </w:t>
+        <w:t xml:space="preserve">, (1980) SPEECH ENHANCEMENT USING A SOFT-DECISION NOISE SUPPRESSION FILTER </w:t>
       </w:r>
     </w:p>
     <w:p>
@@ -1553,7 +1707,7 @@
 </file>
 
 <file path=word/endnotes.xml><?xml version="1.0" encoding="utf-8"?>
-<w:endnotes xmlns:wpc="http://schemas.microsoft.com/office/word/2010/wordprocessingCanvas" xmlns:cx="http://schemas.microsoft.com/office/drawing/2014/chartex" xmlns:cx1="http://schemas.microsoft.com/office/drawing/2015/9/8/chartex" xmlns:cx2="http://schemas.microsoft.com/office/drawing/2015/10/21/chartex" xmlns:cx3="http://schemas.microsoft.com/office/drawing/2016/5/9/chartex" xmlns:cx4="http://schemas.microsoft.com/office/drawing/2016/5/10/chartex" xmlns:cx5="http://schemas.microsoft.com/office/drawing/2016/5/11/chartex" xmlns:cx6="http://schemas.microsoft.com/office/drawing/2016/5/12/chartex" xmlns:cx7="http://schemas.microsoft.com/office/drawing/2016/5/13/chartex" xmlns:cx8="http://schemas.microsoft.com/office/drawing/2016/5/14/chartex" xmlns:mc="http://schemas.openxmlformats.org/markup-compatibility/2006" xmlns:aink="http://schemas.microsoft.com/office/drawing/2016/ink" xmlns:am3d="http://schemas.microsoft.com/office/drawing/2017/model3d" xmlns:o="urn:schemas-microsoft-com:office:office" xmlns:r="http://schemas.openxmlformats.org/officeDocument/2006/relationships" xmlns:m="http://schemas.openxmlformats.org/officeDocument/2006/math" xmlns:v="urn:schemas-microsoft-com:vml" xmlns:wp14="http://schemas.microsoft.com/office/word/2010/wordprocessingDrawing" xmlns:wp="http://schemas.openxmlformats.org/drawingml/2006/wordprocessingDrawing" xmlns:w10="urn:schemas-microsoft-com:office:word" xmlns:w="http://schemas.openxmlformats.org/wordprocessingml/2006/main" xmlns:w14="http://schemas.microsoft.com/office/word/2010/wordml" xmlns:w15="http://schemas.microsoft.com/office/word/2012/wordml" xmlns:w16cid="http://schemas.microsoft.com/office/word/2016/wordml/cid" xmlns:w16se="http://schemas.microsoft.com/office/word/2015/wordml/symex" xmlns:wpg="http://schemas.microsoft.com/office/word/2010/wordprocessingGroup" xmlns:wpi="http://schemas.microsoft.com/office/word/2010/wordprocessingInk" xmlns:wne="http://schemas.microsoft.com/office/word/2006/wordml" xmlns:wps="http://schemas.microsoft.com/office/word/2010/wordprocessingShape" mc:Ignorable="w14 w15 w16se w16cid wp14">
+<w:endnotes xmlns:ve="http://schemas.openxmlformats.org/markup-compatibility/2006" xmlns:o="urn:schemas-microsoft-com:office:office" xmlns:r="http://schemas.openxmlformats.org/officeDocument/2006/relationships" xmlns:m="http://schemas.openxmlformats.org/officeDocument/2006/math" xmlns:v="urn:schemas-microsoft-com:vml" xmlns:wp="http://schemas.openxmlformats.org/drawingml/2006/wordprocessingDrawing" xmlns:w10="urn:schemas-microsoft-com:office:word" xmlns:w="http://schemas.openxmlformats.org/wordprocessingml/2006/main" xmlns:wne="http://schemas.microsoft.com/office/word/2006/wordml">
   <w:endnote w:type="separator" w:id="-1">
     <w:p>
       <w:r>
@@ -1572,7 +1726,7 @@
 </file>
 
 <file path=word/footnotes.xml><?xml version="1.0" encoding="utf-8"?>
-<w:footnotes xmlns:wpc="http://schemas.microsoft.com/office/word/2010/wordprocessingCanvas" xmlns:cx="http://schemas.microsoft.com/office/drawing/2014/chartex" xmlns:cx1="http://schemas.microsoft.com/office/drawing/2015/9/8/chartex" xmlns:cx2="http://schemas.microsoft.com/office/drawing/2015/10/21/chartex" xmlns:cx3="http://schemas.microsoft.com/office/drawing/2016/5/9/chartex" xmlns:cx4="http://schemas.microsoft.com/office/drawing/2016/5/10/chartex" xmlns:cx5="http://schemas.microsoft.com/office/drawing/2016/5/11/chartex" xmlns:cx6="http://schemas.microsoft.com/office/drawing/2016/5/12/chartex" xmlns:cx7="http://schemas.microsoft.com/office/drawing/2016/5/13/chartex" xmlns:cx8="http://schemas.microsoft.com/office/drawing/2016/5/14/chartex" xmlns:mc="http://schemas.openxmlformats.org/markup-compatibility/2006" xmlns:aink="http://schemas.microsoft.com/office/drawing/2016/ink" xmlns:am3d="http://schemas.microsoft.com/office/drawing/2017/model3d" xmlns:o="urn:schemas-microsoft-com:office:office" xmlns:r="http://schemas.openxmlformats.org/officeDocument/2006/relationships" xmlns:m="http://schemas.openxmlformats.org/officeDocument/2006/math" xmlns:v="urn:schemas-microsoft-com:vml" xmlns:wp14="http://schemas.microsoft.com/office/word/2010/wordprocessingDrawing" xmlns:wp="http://schemas.openxmlformats.org/drawingml/2006/wordprocessingDrawing" xmlns:w10="urn:schemas-microsoft-com:office:word" xmlns:w="http://schemas.openxmlformats.org/wordprocessingml/2006/main" xmlns:w14="http://schemas.microsoft.com/office/word/2010/wordml" xmlns:w15="http://schemas.microsoft.com/office/word/2012/wordml" xmlns:w16cid="http://schemas.microsoft.com/office/word/2016/wordml/cid" xmlns:w16se="http://schemas.microsoft.com/office/word/2015/wordml/symex" xmlns:wpg="http://schemas.microsoft.com/office/word/2010/wordprocessingGroup" xmlns:wpi="http://schemas.microsoft.com/office/word/2010/wordprocessingInk" xmlns:wne="http://schemas.microsoft.com/office/word/2006/wordml" xmlns:wps="http://schemas.microsoft.com/office/word/2010/wordprocessingShape" mc:Ignorable="w14 w15 w16se w16cid wp14">
+<w:footnotes xmlns:ve="http://schemas.openxmlformats.org/markup-compatibility/2006" xmlns:o="urn:schemas-microsoft-com:office:office" xmlns:r="http://schemas.openxmlformats.org/officeDocument/2006/relationships" xmlns:m="http://schemas.openxmlformats.org/officeDocument/2006/math" xmlns:v="urn:schemas-microsoft-com:vml" xmlns:wp="http://schemas.openxmlformats.org/drawingml/2006/wordprocessingDrawing" xmlns:w10="urn:schemas-microsoft-com:office:word" xmlns:w="http://schemas.openxmlformats.org/wordprocessingml/2006/main" xmlns:wne="http://schemas.microsoft.com/office/word/2006/wordml">
   <w:footnote w:type="separator" w:id="-1">
     <w:p>
       <w:r>
@@ -1590,14 +1744,14 @@
   <w:footnote w:id="1">
     <w:p>
       <w:pPr>
-        <w:pStyle w:val="Notedebasdepage"/>
-        <w:rPr>
-          <w:lang w:val="en-CA"/>
-        </w:rPr>
-      </w:pPr>
-      <w:r>
-        <w:rPr>
-          <w:rStyle w:val="Appelnotedebasdep"/>
+        <w:pStyle w:val="FootnoteText"/>
+        <w:rPr>
+          <w:lang w:val="en-CA"/>
+        </w:rPr>
+      </w:pPr>
+      <w:r>
+        <w:rPr>
+          <w:rStyle w:val="FootnoteReference"/>
         </w:rPr>
         <w:footnoteRef/>
       </w:r>
@@ -1665,7 +1819,7 @@
       </w:pPr>
       <w:r>
         <w:rPr>
-          <w:rStyle w:val="Appelnotedebasdep"/>
+          <w:rStyle w:val="FootnoteReference"/>
         </w:rPr>
         <w:footnoteRef/>
       </w:r>
@@ -1714,11 +1868,11 @@
   <w:footnote w:id="3">
     <w:p>
       <w:pPr>
-        <w:pStyle w:val="Notedebasdepage"/>
-      </w:pPr>
-      <w:r>
-        <w:rPr>
-          <w:rStyle w:val="Appelnotedebasdep"/>
+        <w:pStyle w:val="FootnoteText"/>
+      </w:pPr>
+      <w:r>
+        <w:rPr>
+          <w:rStyle w:val="FootnoteReference"/>
         </w:rPr>
         <w:footnoteRef/>
       </w:r>
@@ -1753,8 +1907,8 @@
 </file>
 
 <file path=word/numbering.xml><?xml version="1.0" encoding="utf-8"?>
-<w:numbering xmlns:wpc="http://schemas.microsoft.com/office/word/2010/wordprocessingCanvas" xmlns:cx="http://schemas.microsoft.com/office/drawing/2014/chartex" xmlns:cx1="http://schemas.microsoft.com/office/drawing/2015/9/8/chartex" xmlns:cx2="http://schemas.microsoft.com/office/drawing/2015/10/21/chartex" xmlns:cx3="http://schemas.microsoft.com/office/drawing/2016/5/9/chartex" xmlns:cx4="http://schemas.microsoft.com/office/drawing/2016/5/10/chartex" xmlns:cx5="http://schemas.microsoft.com/office/drawing/2016/5/11/chartex" xmlns:cx6="http://schemas.microsoft.com/office/drawing/2016/5/12/chartex" xmlns:cx7="http://schemas.microsoft.com/office/drawing/2016/5/13/chartex" xmlns:cx8="http://schemas.microsoft.com/office/drawing/2016/5/14/chartex" xmlns:mc="http://schemas.openxmlformats.org/markup-compatibility/2006" xmlns:aink="http://schemas.microsoft.com/office/drawing/2016/ink" xmlns:am3d="http://schemas.microsoft.com/office/drawing/2017/model3d" xmlns:o="urn:schemas-microsoft-com:office:office" xmlns:r="http://schemas.openxmlformats.org/officeDocument/2006/relationships" xmlns:m="http://schemas.openxmlformats.org/officeDocument/2006/math" xmlns:v="urn:schemas-microsoft-com:vml" xmlns:wp14="http://schemas.microsoft.com/office/word/2010/wordprocessingDrawing" xmlns:wp="http://schemas.openxmlformats.org/drawingml/2006/wordprocessingDrawing" xmlns:w10="urn:schemas-microsoft-com:office:word" xmlns:w="http://schemas.openxmlformats.org/wordprocessingml/2006/main" xmlns:w14="http://schemas.microsoft.com/office/word/2010/wordml" xmlns:w15="http://schemas.microsoft.com/office/word/2012/wordml" xmlns:w16cid="http://schemas.microsoft.com/office/word/2016/wordml/cid" xmlns:w16se="http://schemas.microsoft.com/office/word/2015/wordml/symex" xmlns:wpg="http://schemas.microsoft.com/office/word/2010/wordprocessingGroup" xmlns:wpi="http://schemas.microsoft.com/office/word/2010/wordprocessingInk" xmlns:wne="http://schemas.microsoft.com/office/word/2006/wordml" xmlns:wps="http://schemas.microsoft.com/office/word/2010/wordprocessingShape" mc:Ignorable="w14 w15 w16se w16cid wp14">
-  <w:abstractNum w:abstractNumId="0" w15:restartNumberingAfterBreak="0">
+<w:numbering xmlns:ve="http://schemas.openxmlformats.org/markup-compatibility/2006" xmlns:o="urn:schemas-microsoft-com:office:office" xmlns:r="http://schemas.openxmlformats.org/officeDocument/2006/relationships" xmlns:m="http://schemas.openxmlformats.org/officeDocument/2006/math" xmlns:v="urn:schemas-microsoft-com:vml" xmlns:wp="http://schemas.openxmlformats.org/drawingml/2006/wordprocessingDrawing" xmlns:w10="urn:schemas-microsoft-com:office:word" xmlns:w="http://schemas.openxmlformats.org/wordprocessingml/2006/main" xmlns:wne="http://schemas.microsoft.com/office/word/2006/wordml">
+  <w:abstractNum w:abstractNumId="0">
     <w:nsid w:val="018F795E"/>
     <w:multiLevelType w:val="hybridMultilevel"/>
     <w:tmpl w:val="C552867A"/>
@@ -1840,7 +1994,7 @@
       </w:pPr>
     </w:lvl>
   </w:abstractNum>
-  <w:abstractNum w:abstractNumId="1" w15:restartNumberingAfterBreak="0">
+  <w:abstractNum w:abstractNumId="1">
     <w:nsid w:val="11632C42"/>
     <w:multiLevelType w:val="hybridMultilevel"/>
     <w:tmpl w:val="33104090"/>
@@ -1926,7 +2080,7 @@
       </w:pPr>
     </w:lvl>
   </w:abstractNum>
-  <w:abstractNum w:abstractNumId="2" w15:restartNumberingAfterBreak="0">
+  <w:abstractNum w:abstractNumId="2">
     <w:nsid w:val="142F7CE0"/>
     <w:multiLevelType w:val="hybridMultilevel"/>
     <w:tmpl w:val="6A2461BC"/>
@@ -2012,7 +2166,7 @@
       </w:pPr>
     </w:lvl>
   </w:abstractNum>
-  <w:abstractNum w:abstractNumId="3" w15:restartNumberingAfterBreak="0">
+  <w:abstractNum w:abstractNumId="3">
     <w:nsid w:val="1DDD690F"/>
     <w:multiLevelType w:val="hybridMultilevel"/>
     <w:tmpl w:val="539E6DAC"/>
@@ -2098,7 +2252,7 @@
       </w:pPr>
     </w:lvl>
   </w:abstractNum>
-  <w:abstractNum w:abstractNumId="4" w15:restartNumberingAfterBreak="0">
+  <w:abstractNum w:abstractNumId="4">
     <w:nsid w:val="62D41B83"/>
     <w:multiLevelType w:val="hybridMultilevel"/>
     <w:tmpl w:val="2EFAAE52"/>
@@ -2184,7 +2338,7 @@
       </w:pPr>
     </w:lvl>
   </w:abstractNum>
-  <w:abstractNum w:abstractNumId="5" w15:restartNumberingAfterBreak="0">
+  <w:abstractNum w:abstractNumId="5">
     <w:nsid w:val="6C3E593A"/>
     <w:multiLevelType w:val="hybridMultilevel"/>
     <w:tmpl w:val="AD087822"/>
@@ -2292,7 +2446,7 @@
 </file>
 
 <file path=word/styles.xml><?xml version="1.0" encoding="utf-8"?>
-<w:styles xmlns:mc="http://schemas.openxmlformats.org/markup-compatibility/2006" xmlns:r="http://schemas.openxmlformats.org/officeDocument/2006/relationships" xmlns:w="http://schemas.openxmlformats.org/wordprocessingml/2006/main" xmlns:w14="http://schemas.microsoft.com/office/word/2010/wordml" xmlns:w15="http://schemas.microsoft.com/office/word/2012/wordml" xmlns:w16cid="http://schemas.microsoft.com/office/word/2016/wordml/cid" xmlns:w16se="http://schemas.microsoft.com/office/word/2015/wordml/symex" mc:Ignorable="w14 w15 w16se w16cid">
+<w:styles xmlns:r="http://schemas.openxmlformats.org/officeDocument/2006/relationships" xmlns:w="http://schemas.openxmlformats.org/wordprocessingml/2006/main">
   <w:docDefaults>
     <w:rPrDefault>
       <w:rPr>
@@ -2304,392 +2458,155 @@
     </w:rPrDefault>
     <w:pPrDefault/>
   </w:docDefaults>
-  <w:latentStyles w:defLockedState="0" w:defUIPriority="99" w:defSemiHidden="0" w:defUnhideWhenUsed="0" w:defQFormat="0" w:count="375">
-    <w:lsdException w:name="Normal" w:uiPriority="0" w:qFormat="1"/>
-    <w:lsdException w:name="heading 1" w:uiPriority="9" w:qFormat="1"/>
-    <w:lsdException w:name="heading 2" w:semiHidden="1" w:uiPriority="9" w:unhideWhenUsed="1" w:qFormat="1"/>
-    <w:lsdException w:name="heading 3" w:semiHidden="1" w:uiPriority="9" w:unhideWhenUsed="1" w:qFormat="1"/>
-    <w:lsdException w:name="heading 4" w:semiHidden="1" w:uiPriority="9" w:unhideWhenUsed="1" w:qFormat="1"/>
-    <w:lsdException w:name="heading 5" w:semiHidden="1" w:uiPriority="9" w:unhideWhenUsed="1" w:qFormat="1"/>
-    <w:lsdException w:name="heading 6" w:semiHidden="1" w:uiPriority="9" w:unhideWhenUsed="1" w:qFormat="1"/>
-    <w:lsdException w:name="heading 7" w:semiHidden="1" w:uiPriority="9" w:unhideWhenUsed="1" w:qFormat="1"/>
-    <w:lsdException w:name="heading 8" w:semiHidden="1" w:uiPriority="9" w:unhideWhenUsed="1" w:qFormat="1"/>
-    <w:lsdException w:name="heading 9" w:semiHidden="1" w:uiPriority="9" w:unhideWhenUsed="1" w:qFormat="1"/>
-    <w:lsdException w:name="index 1" w:semiHidden="1" w:unhideWhenUsed="1"/>
-    <w:lsdException w:name="index 2" w:semiHidden="1" w:unhideWhenUsed="1"/>
-    <w:lsdException w:name="index 3" w:semiHidden="1" w:unhideWhenUsed="1"/>
-    <w:lsdException w:name="index 4" w:semiHidden="1" w:unhideWhenUsed="1"/>
-    <w:lsdException w:name="index 5" w:semiHidden="1" w:unhideWhenUsed="1"/>
-    <w:lsdException w:name="index 6" w:semiHidden="1" w:unhideWhenUsed="1"/>
-    <w:lsdException w:name="index 7" w:semiHidden="1" w:unhideWhenUsed="1"/>
-    <w:lsdException w:name="index 8" w:semiHidden="1" w:unhideWhenUsed="1"/>
-    <w:lsdException w:name="index 9" w:semiHidden="1" w:unhideWhenUsed="1"/>
-    <w:lsdException w:name="toc 1" w:semiHidden="1" w:uiPriority="39" w:unhideWhenUsed="1"/>
-    <w:lsdException w:name="toc 2" w:semiHidden="1" w:uiPriority="39" w:unhideWhenUsed="1"/>
-    <w:lsdException w:name="toc 3" w:semiHidden="1" w:uiPriority="39" w:unhideWhenUsed="1"/>
-    <w:lsdException w:name="toc 4" w:semiHidden="1" w:uiPriority="39" w:unhideWhenUsed="1"/>
-    <w:lsdException w:name="toc 5" w:semiHidden="1" w:uiPriority="39" w:unhideWhenUsed="1"/>
-    <w:lsdException w:name="toc 6" w:semiHidden="1" w:uiPriority="39" w:unhideWhenUsed="1"/>
-    <w:lsdException w:name="toc 7" w:semiHidden="1" w:uiPriority="39" w:unhideWhenUsed="1"/>
-    <w:lsdException w:name="toc 8" w:semiHidden="1" w:uiPriority="39" w:unhideWhenUsed="1"/>
-    <w:lsdException w:name="toc 9" w:semiHidden="1" w:uiPriority="39" w:unhideWhenUsed="1"/>
-    <w:lsdException w:name="Normal Indent" w:semiHidden="1" w:unhideWhenUsed="1"/>
-    <w:lsdException w:name="footnote text" w:semiHidden="1" w:unhideWhenUsed="1"/>
-    <w:lsdException w:name="annotation text" w:semiHidden="1" w:unhideWhenUsed="1"/>
-    <w:lsdException w:name="header" w:semiHidden="1" w:unhideWhenUsed="1"/>
-    <w:lsdException w:name="footer" w:semiHidden="1" w:unhideWhenUsed="1"/>
-    <w:lsdException w:name="index heading" w:semiHidden="1" w:unhideWhenUsed="1"/>
-    <w:lsdException w:name="caption" w:semiHidden="1" w:uiPriority="35" w:unhideWhenUsed="1" w:qFormat="1"/>
-    <w:lsdException w:name="table of figures" w:semiHidden="1" w:unhideWhenUsed="1"/>
-    <w:lsdException w:name="envelope address" w:semiHidden="1" w:unhideWhenUsed="1"/>
-    <w:lsdException w:name="envelope return" w:semiHidden="1" w:unhideWhenUsed="1"/>
-    <w:lsdException w:name="footnote reference" w:semiHidden="1" w:unhideWhenUsed="1"/>
-    <w:lsdException w:name="annotation reference" w:semiHidden="1" w:unhideWhenUsed="1"/>
-    <w:lsdException w:name="line number" w:semiHidden="1" w:unhideWhenUsed="1"/>
-    <w:lsdException w:name="page number" w:semiHidden="1" w:unhideWhenUsed="1"/>
-    <w:lsdException w:name="endnote reference" w:semiHidden="1" w:unhideWhenUsed="1"/>
-    <w:lsdException w:name="endnote text" w:semiHidden="1" w:unhideWhenUsed="1"/>
-    <w:lsdException w:name="table of authorities" w:semiHidden="1" w:unhideWhenUsed="1"/>
-    <w:lsdException w:name="macro" w:semiHidden="1" w:unhideWhenUsed="1"/>
-    <w:lsdException w:name="toa heading" w:semiHidden="1" w:unhideWhenUsed="1"/>
-    <w:lsdException w:name="List" w:semiHidden="1" w:unhideWhenUsed="1"/>
-    <w:lsdException w:name="List Bullet" w:semiHidden="1" w:unhideWhenUsed="1"/>
-    <w:lsdException w:name="List Number" w:semiHidden="1" w:unhideWhenUsed="1"/>
-    <w:lsdException w:name="List 2" w:semiHidden="1" w:unhideWhenUsed="1"/>
-    <w:lsdException w:name="List 3" w:semiHidden="1" w:unhideWhenUsed="1"/>
-    <w:lsdException w:name="List 4" w:semiHidden="1" w:unhideWhenUsed="1"/>
-    <w:lsdException w:name="List 5" w:semiHidden="1" w:unhideWhenUsed="1"/>
-    <w:lsdException w:name="List Bullet 2" w:semiHidden="1" w:unhideWhenUsed="1"/>
-    <w:lsdException w:name="List Bullet 3" w:semiHidden="1" w:unhideWhenUsed="1"/>
-    <w:lsdException w:name="List Bullet 4" w:semiHidden="1" w:unhideWhenUsed="1"/>
-    <w:lsdException w:name="List Bullet 5" w:semiHidden="1" w:unhideWhenUsed="1"/>
-    <w:lsdException w:name="List Number 2" w:semiHidden="1" w:unhideWhenUsed="1"/>
-    <w:lsdException w:name="List Number 3" w:semiHidden="1" w:unhideWhenUsed="1"/>
-    <w:lsdException w:name="List Number 4" w:semiHidden="1" w:unhideWhenUsed="1"/>
-    <w:lsdException w:name="List Number 5" w:semiHidden="1" w:unhideWhenUsed="1"/>
-    <w:lsdException w:name="Title" w:uiPriority="10" w:qFormat="1"/>
-    <w:lsdException w:name="Closing" w:semiHidden="1" w:unhideWhenUsed="1"/>
-    <w:lsdException w:name="Signature" w:semiHidden="1" w:unhideWhenUsed="1"/>
-    <w:lsdException w:name="Default Paragraph Font" w:semiHidden="1" w:uiPriority="1" w:unhideWhenUsed="1"/>
-    <w:lsdException w:name="Body Text" w:semiHidden="1" w:unhideWhenUsed="1"/>
-    <w:lsdException w:name="Body Text Indent" w:semiHidden="1" w:unhideWhenUsed="1"/>
-    <w:lsdException w:name="List Continue" w:semiHidden="1" w:unhideWhenUsed="1"/>
-    <w:lsdException w:name="List Continue 2" w:semiHidden="1" w:unhideWhenUsed="1"/>
-    <w:lsdException w:name="List Continue 3" w:semiHidden="1" w:unhideWhenUsed="1"/>
-    <w:lsdException w:name="List Continue 4" w:semiHidden="1" w:unhideWhenUsed="1"/>
-    <w:lsdException w:name="List Continue 5" w:semiHidden="1" w:unhideWhenUsed="1"/>
-    <w:lsdException w:name="Message Header" w:semiHidden="1" w:unhideWhenUsed="1"/>
-    <w:lsdException w:name="Subtitle" w:uiPriority="11" w:qFormat="1"/>
-    <w:lsdException w:name="Salutation" w:semiHidden="1" w:unhideWhenUsed="1"/>
-    <w:lsdException w:name="Date" w:semiHidden="1" w:unhideWhenUsed="1"/>
-    <w:lsdException w:name="Body Text First Indent" w:semiHidden="1" w:unhideWhenUsed="1"/>
-    <w:lsdException w:name="Body Text First Indent 2" w:semiHidden="1" w:unhideWhenUsed="1"/>
-    <w:lsdException w:name="Note Heading" w:semiHidden="1" w:unhideWhenUsed="1"/>
-    <w:lsdException w:name="Body Text 2" w:semiHidden="1" w:unhideWhenUsed="1"/>
-    <w:lsdException w:name="Body Text 3" w:semiHidden="1" w:unhideWhenUsed="1"/>
-    <w:lsdException w:name="Body Text Indent 2" w:semiHidden="1" w:unhideWhenUsed="1"/>
-    <w:lsdException w:name="Body Text Indent 3" w:semiHidden="1" w:unhideWhenUsed="1"/>
-    <w:lsdException w:name="Block Text" w:semiHidden="1" w:unhideWhenUsed="1"/>
-    <w:lsdException w:name="Hyperlink" w:semiHidden="1" w:unhideWhenUsed="1"/>
-    <w:lsdException w:name="FollowedHyperlink" w:semiHidden="1" w:unhideWhenUsed="1"/>
-    <w:lsdException w:name="Strong" w:uiPriority="22" w:qFormat="1"/>
-    <w:lsdException w:name="Emphasis" w:uiPriority="20" w:qFormat="1"/>
-    <w:lsdException w:name="Document Map" w:semiHidden="1" w:unhideWhenUsed="1"/>
-    <w:lsdException w:name="Plain Text" w:semiHidden="1" w:unhideWhenUsed="1"/>
-    <w:lsdException w:name="E-mail Signature" w:semiHidden="1" w:unhideWhenUsed="1"/>
-    <w:lsdException w:name="HTML Top of Form" w:semiHidden="1" w:unhideWhenUsed="1"/>
-    <w:lsdException w:name="HTML Bottom of Form" w:semiHidden="1" w:unhideWhenUsed="1"/>
-    <w:lsdException w:name="Normal (Web)" w:semiHidden="1" w:unhideWhenUsed="1"/>
-    <w:lsdException w:name="HTML Acronym" w:semiHidden="1" w:unhideWhenUsed="1"/>
-    <w:lsdException w:name="HTML Address" w:semiHidden="1" w:unhideWhenUsed="1"/>
-    <w:lsdException w:name="HTML Cite" w:semiHidden="1" w:unhideWhenUsed="1"/>
-    <w:lsdException w:name="HTML Code" w:semiHidden="1" w:unhideWhenUsed="1"/>
-    <w:lsdException w:name="HTML Definition" w:semiHidden="1" w:unhideWhenUsed="1"/>
-    <w:lsdException w:name="HTML Keyboard" w:semiHidden="1" w:unhideWhenUsed="1"/>
-    <w:lsdException w:name="HTML Preformatted" w:semiHidden="1" w:unhideWhenUsed="1"/>
-    <w:lsdException w:name="HTML Sample" w:semiHidden="1" w:unhideWhenUsed="1"/>
-    <w:lsdException w:name="HTML Typewriter" w:semiHidden="1" w:unhideWhenUsed="1"/>
-    <w:lsdException w:name="HTML Variable" w:semiHidden="1" w:unhideWhenUsed="1"/>
-    <w:lsdException w:name="Normal Table" w:semiHidden="1" w:unhideWhenUsed="1"/>
-    <w:lsdException w:name="annotation subject" w:semiHidden="1" w:unhideWhenUsed="1"/>
-    <w:lsdException w:name="No List" w:semiHidden="1" w:unhideWhenUsed="1"/>
-    <w:lsdException w:name="Outline List 1" w:semiHidden="1" w:unhideWhenUsed="1"/>
-    <w:lsdException w:name="Outline List 2" w:semiHidden="1" w:unhideWhenUsed="1"/>
-    <w:lsdException w:name="Outline List 3" w:semiHidden="1" w:unhideWhenUsed="1"/>
-    <w:lsdException w:name="Table Simple 1" w:semiHidden="1" w:unhideWhenUsed="1"/>
-    <w:lsdException w:name="Table Simple 2" w:semiHidden="1" w:unhideWhenUsed="1"/>
-    <w:lsdException w:name="Table Simple 3" w:semiHidden="1" w:unhideWhenUsed="1"/>
-    <w:lsdException w:name="Table Classic 1" w:semiHidden="1" w:unhideWhenUsed="1"/>
-    <w:lsdException w:name="Table Classic 2" w:semiHidden="1" w:unhideWhenUsed="1"/>
-    <w:lsdException w:name="Table Classic 3" w:semiHidden="1" w:unhideWhenUsed="1"/>
-    <w:lsdException w:name="Table Classic 4" w:semiHidden="1" w:unhideWhenUsed="1"/>
-    <w:lsdException w:name="Table Colorful 1" w:semiHidden="1" w:unhideWhenUsed="1"/>
-    <w:lsdException w:name="Table Colorful 2" w:semiHidden="1" w:unhideWhenUsed="1"/>
-    <w:lsdException w:name="Table Colorful 3" w:semiHidden="1" w:unhideWhenUsed="1"/>
-    <w:lsdException w:name="Table Columns 1" w:semiHidden="1" w:unhideWhenUsed="1"/>
-    <w:lsdException w:name="Table Columns 2" w:semiHidden="1" w:unhideWhenUsed="1"/>
-    <w:lsdException w:name="Table Columns 3" w:semiHidden="1" w:unhideWhenUsed="1"/>
-    <w:lsdException w:name="Table Columns 4" w:semiHidden="1" w:unhideWhenUsed="1"/>
-    <w:lsdException w:name="Table Columns 5" w:semiHidden="1" w:unhideWhenUsed="1"/>
-    <w:lsdException w:name="Table Grid 1" w:semiHidden="1" w:unhideWhenUsed="1"/>
-    <w:lsdException w:name="Table Grid 2" w:semiHidden="1" w:unhideWhenUsed="1"/>
-    <w:lsdException w:name="Table Grid 3" w:semiHidden="1" w:unhideWhenUsed="1"/>
-    <w:lsdException w:name="Table Grid 4" w:semiHidden="1" w:unhideWhenUsed="1"/>
-    <w:lsdException w:name="Table Grid 5" w:semiHidden="1" w:unhideWhenUsed="1"/>
-    <w:lsdException w:name="Table Grid 6" w:semiHidden="1" w:unhideWhenUsed="1"/>
-    <w:lsdException w:name="Table Grid 7" w:semiHidden="1" w:unhideWhenUsed="1"/>
-    <w:lsdException w:name="Table Grid 8" w:semiHidden="1" w:unhideWhenUsed="1"/>
-    <w:lsdException w:name="Table List 1" w:semiHidden="1" w:unhideWhenUsed="1"/>
-    <w:lsdException w:name="Table List 2" w:semiHidden="1" w:unhideWhenUsed="1"/>
-    <w:lsdException w:name="Table List 3" w:semiHidden="1" w:unhideWhenUsed="1"/>
-    <w:lsdException w:name="Table List 4" w:semiHidden="1" w:unhideWhenUsed="1"/>
-    <w:lsdException w:name="Table List 5" w:semiHidden="1" w:unhideWhenUsed="1"/>
-    <w:lsdException w:name="Table List 6" w:semiHidden="1" w:unhideWhenUsed="1"/>
-    <w:lsdException w:name="Table List 7" w:semiHidden="1" w:unhideWhenUsed="1"/>
-    <w:lsdException w:name="Table List 8" w:semiHidden="1" w:unhideWhenUsed="1"/>
-    <w:lsdException w:name="Table 3D effects 1" w:semiHidden="1" w:unhideWhenUsed="1"/>
-    <w:lsdException w:name="Table 3D effects 2" w:semiHidden="1" w:unhideWhenUsed="1"/>
-    <w:lsdException w:name="Table 3D effects 3" w:semiHidden="1" w:unhideWhenUsed="1"/>
-    <w:lsdException w:name="Table Contemporary" w:semiHidden="1" w:unhideWhenUsed="1"/>
-    <w:lsdException w:name="Table Elegant" w:semiHidden="1" w:unhideWhenUsed="1"/>
-    <w:lsdException w:name="Table Professional" w:semiHidden="1" w:unhideWhenUsed="1"/>
-    <w:lsdException w:name="Table Subtle 1" w:semiHidden="1" w:unhideWhenUsed="1"/>
-    <w:lsdException w:name="Table Subtle 2" w:semiHidden="1" w:unhideWhenUsed="1"/>
-    <w:lsdException w:name="Table Web 1" w:semiHidden="1" w:unhideWhenUsed="1"/>
-    <w:lsdException w:name="Table Web 2" w:semiHidden="1" w:unhideWhenUsed="1"/>
-    <w:lsdException w:name="Table Web 3" w:semiHidden="1" w:unhideWhenUsed="1"/>
-    <w:lsdException w:name="Balloon Text" w:semiHidden="1" w:unhideWhenUsed="1"/>
-    <w:lsdException w:name="Table Grid" w:uiPriority="39"/>
-    <w:lsdException w:name="Table Theme" w:semiHidden="1" w:unhideWhenUsed="1"/>
-    <w:lsdException w:name="Placeholder Text" w:semiHidden="1"/>
-    <w:lsdException w:name="No Spacing" w:uiPriority="1" w:qFormat="1"/>
-    <w:lsdException w:name="Light Shading" w:uiPriority="60"/>
-    <w:lsdException w:name="Light List" w:uiPriority="61"/>
-    <w:lsdException w:name="Light Grid" w:uiPriority="62"/>
-    <w:lsdException w:name="Medium Shading 1" w:uiPriority="63"/>
-    <w:lsdException w:name="Medium Shading 2" w:uiPriority="64"/>
-    <w:lsdException w:name="Medium List 1" w:uiPriority="65"/>
-    <w:lsdException w:name="Medium List 2" w:uiPriority="66"/>
-    <w:lsdException w:name="Medium Grid 1" w:uiPriority="67"/>
-    <w:lsdException w:name="Medium Grid 2" w:uiPriority="68"/>
-    <w:lsdException w:name="Medium Grid 3" w:uiPriority="69"/>
-    <w:lsdException w:name="Dark List" w:uiPriority="70"/>
-    <w:lsdException w:name="Colorful Shading" w:uiPriority="71"/>
-    <w:lsdException w:name="Colorful List" w:uiPriority="72"/>
-    <w:lsdException w:name="Colorful Grid" w:uiPriority="73"/>
-    <w:lsdException w:name="Light Shading Accent 1" w:uiPriority="60"/>
-    <w:lsdException w:name="Light List Accent 1" w:uiPriority="61"/>
-    <w:lsdException w:name="Light Grid Accent 1" w:uiPriority="62"/>
-    <w:lsdException w:name="Medium Shading 1 Accent 1" w:uiPriority="63"/>
-    <w:lsdException w:name="Medium Shading 2 Accent 1" w:uiPriority="64"/>
-    <w:lsdException w:name="Medium List 1 Accent 1" w:uiPriority="65"/>
-    <w:lsdException w:name="Revision" w:semiHidden="1"/>
-    <w:lsdException w:name="List Paragraph" w:uiPriority="34" w:qFormat="1"/>
-    <w:lsdException w:name="Quote" w:uiPriority="29" w:qFormat="1"/>
-    <w:lsdException w:name="Intense Quote" w:uiPriority="30" w:qFormat="1"/>
-    <w:lsdException w:name="Medium List 2 Accent 1" w:uiPriority="66"/>
-    <w:lsdException w:name="Medium Grid 1 Accent 1" w:uiPriority="67"/>
-    <w:lsdException w:name="Medium Grid 2 Accent 1" w:uiPriority="68"/>
-    <w:lsdException w:name="Medium Grid 3 Accent 1" w:uiPriority="69"/>
-    <w:lsdException w:name="Dark List Accent 1" w:uiPriority="70"/>
-    <w:lsdException w:name="Colorful Shading Accent 1" w:uiPriority="71"/>
-    <w:lsdException w:name="Colorful List Accent 1" w:uiPriority="72"/>
-    <w:lsdException w:name="Colorful Grid Accent 1" w:uiPriority="73"/>
-    <w:lsdException w:name="Light Shading Accent 2" w:uiPriority="60"/>
-    <w:lsdException w:name="Light List Accent 2" w:uiPriority="61"/>
-    <w:lsdException w:name="Light Grid Accent 2" w:uiPriority="62"/>
-    <w:lsdException w:name="Medium Shading 1 Accent 2" w:uiPriority="63"/>
-    <w:lsdException w:name="Medium Shading 2 Accent 2" w:uiPriority="64"/>
-    <w:lsdException w:name="Medium List 1 Accent 2" w:uiPriority="65"/>
-    <w:lsdException w:name="Medium List 2 Accent 2" w:uiPriority="66"/>
-    <w:lsdException w:name="Medium Grid 1 Accent 2" w:uiPriority="67"/>
-    <w:lsdException w:name="Medium Grid 2 Accent 2" w:uiPriority="68"/>
-    <w:lsdException w:name="Medium Grid 3 Accent 2" w:uiPriority="69"/>
-    <w:lsdException w:name="Dark List Accent 2" w:uiPriority="70"/>
-    <w:lsdException w:name="Colorful Shading Accent 2" w:uiPriority="71"/>
-    <w:lsdException w:name="Colorful List Accent 2" w:uiPriority="72"/>
-    <w:lsdException w:name="Colorful Grid Accent 2" w:uiPriority="73"/>
-    <w:lsdException w:name="Light Shading Accent 3" w:uiPriority="60"/>
-    <w:lsdException w:name="Light List Accent 3" w:uiPriority="61"/>
-    <w:lsdException w:name="Light Grid Accent 3" w:uiPriority="62"/>
-    <w:lsdException w:name="Medium Shading 1 Accent 3" w:uiPriority="63"/>
-    <w:lsdException w:name="Medium Shading 2 Accent 3" w:uiPriority="64"/>
-    <w:lsdException w:name="Medium List 1 Accent 3" w:uiPriority="65"/>
-    <w:lsdException w:name="Medium List 2 Accent 3" w:uiPriority="66"/>
-    <w:lsdException w:name="Medium Grid 1 Accent 3" w:uiPriority="67"/>
-    <w:lsdException w:name="Medium Grid 2 Accent 3" w:uiPriority="68"/>
-    <w:lsdException w:name="Medium Grid 3 Accent 3" w:uiPriority="69"/>
-    <w:lsdException w:name="Dark List Accent 3" w:uiPriority="70"/>
-    <w:lsdException w:name="Colorful Shading Accent 3" w:uiPriority="71"/>
-    <w:lsdException w:name="Colorful List Accent 3" w:uiPriority="72"/>
-    <w:lsdException w:name="Colorful Grid Accent 3" w:uiPriority="73"/>
-    <w:lsdException w:name="Light Shading Accent 4" w:uiPriority="60"/>
-    <w:lsdException w:name="Light List Accent 4" w:uiPriority="61"/>
-    <w:lsdException w:name="Light Grid Accent 4" w:uiPriority="62"/>
-    <w:lsdException w:name="Medium Shading 1 Accent 4" w:uiPriority="63"/>
-    <w:lsdException w:name="Medium Shading 2 Accent 4" w:uiPriority="64"/>
-    <w:lsdException w:name="Medium List 1 Accent 4" w:uiPriority="65"/>
-    <w:lsdException w:name="Medium List 2 Accent 4" w:uiPriority="66"/>
-    <w:lsdException w:name="Medium Grid 1 Accent 4" w:uiPriority="67"/>
-    <w:lsdException w:name="Medium Grid 2 Accent 4" w:uiPriority="68"/>
-    <w:lsdException w:name="Medium Grid 3 Accent 4" w:uiPriority="69"/>
-    <w:lsdException w:name="Dark List Accent 4" w:uiPriority="70"/>
-    <w:lsdException w:name="Colorful Shading Accent 4" w:uiPriority="71"/>
-    <w:lsdException w:name="Colorful List Accent 4" w:uiPriority="72"/>
-    <w:lsdException w:name="Colorful Grid Accent 4" w:uiPriority="73"/>
-    <w:lsdException w:name="Light Shading Accent 5" w:uiPriority="60"/>
-    <w:lsdException w:name="Light List Accent 5" w:uiPriority="61"/>
-    <w:lsdException w:name="Light Grid Accent 5" w:uiPriority="62"/>
-    <w:lsdException w:name="Medium Shading 1 Accent 5" w:uiPriority="63"/>
-    <w:lsdException w:name="Medium Shading 2 Accent 5" w:uiPriority="64"/>
-    <w:lsdException w:name="Medium List 1 Accent 5" w:uiPriority="65"/>
-    <w:lsdException w:name="Medium List 2 Accent 5" w:uiPriority="66"/>
-    <w:lsdException w:name="Medium Grid 1 Accent 5" w:uiPriority="67"/>
-    <w:lsdException w:name="Medium Grid 2 Accent 5" w:uiPriority="68"/>
-    <w:lsdException w:name="Medium Grid 3 Accent 5" w:uiPriority="69"/>
-    <w:lsdException w:name="Dark List Accent 5" w:uiPriority="70"/>
-    <w:lsdException w:name="Colorful Shading Accent 5" w:uiPriority="71"/>
-    <w:lsdException w:name="Colorful List Accent 5" w:uiPriority="72"/>
-    <w:lsdException w:name="Colorful Grid Accent 5" w:uiPriority="73"/>
-    <w:lsdException w:name="Light Shading Accent 6" w:uiPriority="60"/>
-    <w:lsdException w:name="Light List Accent 6" w:uiPriority="61"/>
-    <w:lsdException w:name="Light Grid Accent 6" w:uiPriority="62"/>
-    <w:lsdException w:name="Medium Shading 1 Accent 6" w:uiPriority="63"/>
-    <w:lsdException w:name="Medium Shading 2 Accent 6" w:uiPriority="64"/>
-    <w:lsdException w:name="Medium List 1 Accent 6" w:uiPriority="65"/>
-    <w:lsdException w:name="Medium List 2 Accent 6" w:uiPriority="66"/>
-    <w:lsdException w:name="Medium Grid 1 Accent 6" w:uiPriority="67"/>
-    <w:lsdException w:name="Medium Grid 2 Accent 6" w:uiPriority="68"/>
-    <w:lsdException w:name="Medium Grid 3 Accent 6" w:uiPriority="69"/>
-    <w:lsdException w:name="Dark List Accent 6" w:uiPriority="70"/>
-    <w:lsdException w:name="Colorful Shading Accent 6" w:uiPriority="71"/>
-    <w:lsdException w:name="Colorful List Accent 6" w:uiPriority="72"/>
-    <w:lsdException w:name="Colorful Grid Accent 6" w:uiPriority="73"/>
-    <w:lsdException w:name="Subtle Emphasis" w:uiPriority="19" w:qFormat="1"/>
-    <w:lsdException w:name="Intense Emphasis" w:uiPriority="21" w:qFormat="1"/>
-    <w:lsdException w:name="Subtle Reference" w:uiPriority="31" w:qFormat="1"/>
-    <w:lsdException w:name="Intense Reference" w:uiPriority="32" w:qFormat="1"/>
-    <w:lsdException w:name="Book Title" w:uiPriority="33" w:qFormat="1"/>
-    <w:lsdException w:name="Bibliography" w:semiHidden="1" w:uiPriority="37" w:unhideWhenUsed="1"/>
-    <w:lsdException w:name="TOC Heading" w:semiHidden="1" w:uiPriority="39" w:unhideWhenUsed="1" w:qFormat="1"/>
-    <w:lsdException w:name="Plain Table 1" w:uiPriority="41"/>
-    <w:lsdException w:name="Plain Table 2" w:uiPriority="42"/>
-    <w:lsdException w:name="Plain Table 3" w:uiPriority="43"/>
-    <w:lsdException w:name="Plain Table 4" w:uiPriority="44"/>
-    <w:lsdException w:name="Plain Table 5" w:uiPriority="45"/>
-    <w:lsdException w:name="Grid Table Light" w:uiPriority="40"/>
-    <w:lsdException w:name="Grid Table 1 Light" w:uiPriority="46"/>
-    <w:lsdException w:name="Grid Table 2" w:uiPriority="47"/>
-    <w:lsdException w:name="Grid Table 3" w:uiPriority="48"/>
-    <w:lsdException w:name="Grid Table 4" w:uiPriority="49"/>
-    <w:lsdException w:name="Grid Table 5 Dark" w:uiPriority="50"/>
-    <w:lsdException w:name="Grid Table 6 Colorful" w:uiPriority="51"/>
-    <w:lsdException w:name="Grid Table 7 Colorful" w:uiPriority="52"/>
-    <w:lsdException w:name="Grid Table 1 Light Accent 1" w:uiPriority="46"/>
-    <w:lsdException w:name="Grid Table 2 Accent 1" w:uiPriority="47"/>
-    <w:lsdException w:name="Grid Table 3 Accent 1" w:uiPriority="48"/>
-    <w:lsdException w:name="Grid Table 4 Accent 1" w:uiPriority="49"/>
-    <w:lsdException w:name="Grid Table 5 Dark Accent 1" w:uiPriority="50"/>
-    <w:lsdException w:name="Grid Table 6 Colorful Accent 1" w:uiPriority="51"/>
-    <w:lsdException w:name="Grid Table 7 Colorful Accent 1" w:uiPriority="52"/>
-    <w:lsdException w:name="Grid Table 1 Light Accent 2" w:uiPriority="46"/>
-    <w:lsdException w:name="Grid Table 2 Accent 2" w:uiPriority="47"/>
-    <w:lsdException w:name="Grid Table 3 Accent 2" w:uiPriority="48"/>
-    <w:lsdException w:name="Grid Table 4 Accent 2" w:uiPriority="49"/>
-    <w:lsdException w:name="Grid Table 5 Dark Accent 2" w:uiPriority="50"/>
-    <w:lsdException w:name="Grid Table 6 Colorful Accent 2" w:uiPriority="51"/>
-    <w:lsdException w:name="Grid Table 7 Colorful Accent 2" w:uiPriority="52"/>
-    <w:lsdException w:name="Grid Table 1 Light Accent 3" w:uiPriority="46"/>
-    <w:lsdException w:name="Grid Table 2 Accent 3" w:uiPriority="47"/>
-    <w:lsdException w:name="Grid Table 3 Accent 3" w:uiPriority="48"/>
-    <w:lsdException w:name="Grid Table 4 Accent 3" w:uiPriority="49"/>
-    <w:lsdException w:name="Grid Table 5 Dark Accent 3" w:uiPriority="50"/>
-    <w:lsdException w:name="Grid Table 6 Colorful Accent 3" w:uiPriority="51"/>
-    <w:lsdException w:name="Grid Table 7 Colorful Accent 3" w:uiPriority="52"/>
-    <w:lsdException w:name="Grid Table 1 Light Accent 4" w:uiPriority="46"/>
-    <w:lsdException w:name="Grid Table 2 Accent 4" w:uiPriority="47"/>
-    <w:lsdException w:name="Grid Table 3 Accent 4" w:uiPriority="48"/>
-    <w:lsdException w:name="Grid Table 4 Accent 4" w:uiPriority="49"/>
-    <w:lsdException w:name="Grid Table 5 Dark Accent 4" w:uiPriority="50"/>
-    <w:lsdException w:name="Grid Table 6 Colorful Accent 4" w:uiPriority="51"/>
-    <w:lsdException w:name="Grid Table 7 Colorful Accent 4" w:uiPriority="52"/>
-    <w:lsdException w:name="Grid Table 1 Light Accent 5" w:uiPriority="46"/>
-    <w:lsdException w:name="Grid Table 2 Accent 5" w:uiPriority="47"/>
-    <w:lsdException w:name="Grid Table 3 Accent 5" w:uiPriority="48"/>
-    <w:lsdException w:name="Grid Table 4 Accent 5" w:uiPriority="49"/>
-    <w:lsdException w:name="Grid Table 5 Dark Accent 5" w:uiPriority="50"/>
-    <w:lsdException w:name="Grid Table 6 Colorful Accent 5" w:uiPriority="51"/>
-    <w:lsdException w:name="Grid Table 7 Colorful Accent 5" w:uiPriority="52"/>
-    <w:lsdException w:name="Grid Table 1 Light Accent 6" w:uiPriority="46"/>
-    <w:lsdException w:name="Grid Table 2 Accent 6" w:uiPriority="47"/>
-    <w:lsdException w:name="Grid Table 3 Accent 6" w:uiPriority="48"/>
-    <w:lsdException w:name="Grid Table 4 Accent 6" w:uiPriority="49"/>
-    <w:lsdException w:name="Grid Table 5 Dark Accent 6" w:uiPriority="50"/>
-    <w:lsdException w:name="Grid Table 6 Colorful Accent 6" w:uiPriority="51"/>
-    <w:lsdException w:name="Grid Table 7 Colorful Accent 6" w:uiPriority="52"/>
-    <w:lsdException w:name="List Table 1 Light" w:uiPriority="46"/>
-    <w:lsdException w:name="List Table 2" w:uiPriority="47"/>
-    <w:lsdException w:name="List Table 3" w:uiPriority="48"/>
-    <w:lsdException w:name="List Table 4" w:uiPriority="49"/>
-    <w:lsdException w:name="List Table 5 Dark" w:uiPriority="50"/>
-    <w:lsdException w:name="List Table 6 Colorful" w:uiPriority="51"/>
-    <w:lsdException w:name="List Table 7 Colorful" w:uiPriority="52"/>
-    <w:lsdException w:name="List Table 1 Light Accent 1" w:uiPriority="46"/>
-    <w:lsdException w:name="List Table 2 Accent 1" w:uiPriority="47"/>
-    <w:lsdException w:name="List Table 3 Accent 1" w:uiPriority="48"/>
-    <w:lsdException w:name="List Table 4 Accent 1" w:uiPriority="49"/>
-    <w:lsdException w:name="List Table 5 Dark Accent 1" w:uiPriority="50"/>
-    <w:lsdException w:name="List Table 6 Colorful Accent 1" w:uiPriority="51"/>
-    <w:lsdException w:name="List Table 7 Colorful Accent 1" w:uiPriority="52"/>
-    <w:lsdException w:name="List Table 1 Light Accent 2" w:uiPriority="46"/>
-    <w:lsdException w:name="List Table 2 Accent 2" w:uiPriority="47"/>
-    <w:lsdException w:name="List Table 3 Accent 2" w:uiPriority="48"/>
-    <w:lsdException w:name="List Table 4 Accent 2" w:uiPriority="49"/>
-    <w:lsdException w:name="List Table 5 Dark Accent 2" w:uiPriority="50"/>
-    <w:lsdException w:name="List Table 6 Colorful Accent 2" w:uiPriority="51"/>
-    <w:lsdException w:name="List Table 7 Colorful Accent 2" w:uiPriority="52"/>
-    <w:lsdException w:name="List Table 1 Light Accent 3" w:uiPriority="46"/>
-    <w:lsdException w:name="List Table 2 Accent 3" w:uiPriority="47"/>
-    <w:lsdException w:name="List Table 3 Accent 3" w:uiPriority="48"/>
-    <w:lsdException w:name="List Table 4 Accent 3" w:uiPriority="49"/>
-    <w:lsdException w:name="List Table 5 Dark Accent 3" w:uiPriority="50"/>
-    <w:lsdException w:name="List Table 6 Colorful Accent 3" w:uiPriority="51"/>
-    <w:lsdException w:name="List Table 7 Colorful Accent 3" w:uiPriority="52"/>
-    <w:lsdException w:name="List Table 1 Light Accent 4" w:uiPriority="46"/>
-    <w:lsdException w:name="List Table 2 Accent 4" w:uiPriority="47"/>
-    <w:lsdException w:name="List Table 3 Accent 4" w:uiPriority="48"/>
-    <w:lsdException w:name="List Table 4 Accent 4" w:uiPriority="49"/>
-    <w:lsdException w:name="List Table 5 Dark Accent 4" w:uiPriority="50"/>
-    <w:lsdException w:name="List Table 6 Colorful Accent 4" w:uiPriority="51"/>
-    <w:lsdException w:name="List Table 7 Colorful Accent 4" w:uiPriority="52"/>
-    <w:lsdException w:name="List Table 1 Light Accent 5" w:uiPriority="46"/>
-    <w:lsdException w:name="List Table 2 Accent 5" w:uiPriority="47"/>
-    <w:lsdException w:name="List Table 3 Accent 5" w:uiPriority="48"/>
-    <w:lsdException w:name="List Table 4 Accent 5" w:uiPriority="49"/>
-    <w:lsdException w:name="List Table 5 Dark Accent 5" w:uiPriority="50"/>
-    <w:lsdException w:name="List Table 6 Colorful Accent 5" w:uiPriority="51"/>
-    <w:lsdException w:name="List Table 7 Colorful Accent 5" w:uiPriority="52"/>
-    <w:lsdException w:name="List Table 1 Light Accent 6" w:uiPriority="46"/>
-    <w:lsdException w:name="List Table 2 Accent 6" w:uiPriority="47"/>
-    <w:lsdException w:name="List Table 3 Accent 6" w:uiPriority="48"/>
-    <w:lsdException w:name="List Table 4 Accent 6" w:uiPriority="49"/>
-    <w:lsdException w:name="List Table 5 Dark Accent 6" w:uiPriority="50"/>
-    <w:lsdException w:name="List Table 6 Colorful Accent 6" w:uiPriority="51"/>
-    <w:lsdException w:name="List Table 7 Colorful Accent 6" w:uiPriority="52"/>
-    <w:lsdException w:name="Mention" w:semiHidden="1" w:unhideWhenUsed="1"/>
-    <w:lsdException w:name="Smart Hyperlink" w:semiHidden="1" w:unhideWhenUsed="1"/>
-    <w:lsdException w:name="Hashtag" w:semiHidden="1" w:unhideWhenUsed="1"/>
-    <w:lsdException w:name="Unresolved Mention" w:semiHidden="1" w:unhideWhenUsed="1"/>
+  <w:latentStyles w:defLockedState="0" w:defUIPriority="99" w:defSemiHidden="1" w:defUnhideWhenUsed="1" w:defQFormat="0" w:count="267">
+    <w:lsdException w:name="Normal" w:semiHidden="0" w:uiPriority="0" w:unhideWhenUsed="0" w:qFormat="1"/>
+    <w:lsdException w:name="heading 1" w:semiHidden="0" w:uiPriority="9" w:unhideWhenUsed="0" w:qFormat="1"/>
+    <w:lsdException w:name="heading 2" w:uiPriority="9" w:qFormat="1"/>
+    <w:lsdException w:name="heading 3" w:uiPriority="9" w:qFormat="1"/>
+    <w:lsdException w:name="heading 4" w:uiPriority="9" w:qFormat="1"/>
+    <w:lsdException w:name="heading 5" w:uiPriority="9" w:qFormat="1"/>
+    <w:lsdException w:name="heading 6" w:uiPriority="9" w:qFormat="1"/>
+    <w:lsdException w:name="heading 7" w:uiPriority="9" w:qFormat="1"/>
+    <w:lsdException w:name="heading 8" w:uiPriority="9" w:qFormat="1"/>
+    <w:lsdException w:name="heading 9" w:uiPriority="9" w:qFormat="1"/>
+    <w:lsdException w:name="toc 1" w:uiPriority="39"/>
+    <w:lsdException w:name="toc 2" w:uiPriority="39"/>
+    <w:lsdException w:name="toc 3" w:uiPriority="39"/>
+    <w:lsdException w:name="toc 4" w:uiPriority="39"/>
+    <w:lsdException w:name="toc 5" w:uiPriority="39"/>
+    <w:lsdException w:name="toc 6" w:uiPriority="39"/>
+    <w:lsdException w:name="toc 7" w:uiPriority="39"/>
+    <w:lsdException w:name="toc 8" w:uiPriority="39"/>
+    <w:lsdException w:name="toc 9" w:uiPriority="39"/>
+    <w:lsdException w:name="caption" w:uiPriority="35" w:qFormat="1"/>
+    <w:lsdException w:name="Title" w:semiHidden="0" w:uiPriority="10" w:unhideWhenUsed="0" w:qFormat="1"/>
+    <w:lsdException w:name="Default Paragraph Font" w:uiPriority="1"/>
+    <w:lsdException w:name="Subtitle" w:semiHidden="0" w:uiPriority="11" w:unhideWhenUsed="0" w:qFormat="1"/>
+    <w:lsdException w:name="Strong" w:semiHidden="0" w:uiPriority="22" w:unhideWhenUsed="0" w:qFormat="1"/>
+    <w:lsdException w:name="Emphasis" w:semiHidden="0" w:uiPriority="20" w:unhideWhenUsed="0" w:qFormat="1"/>
+    <w:lsdException w:name="Table Grid" w:semiHidden="0" w:uiPriority="39" w:unhideWhenUsed="0"/>
+    <w:lsdException w:name="Placeholder Text" w:unhideWhenUsed="0"/>
+    <w:lsdException w:name="No Spacing" w:semiHidden="0" w:uiPriority="1" w:unhideWhenUsed="0" w:qFormat="1"/>
+    <w:lsdException w:name="Light Shading" w:semiHidden="0" w:uiPriority="60" w:unhideWhenUsed="0"/>
+    <w:lsdException w:name="Light List" w:semiHidden="0" w:uiPriority="61" w:unhideWhenUsed="0"/>
+    <w:lsdException w:name="Light Grid" w:semiHidden="0" w:uiPriority="62" w:unhideWhenUsed="0"/>
+    <w:lsdException w:name="Medium Shading 1" w:semiHidden="0" w:uiPriority="63" w:unhideWhenUsed="0"/>
+    <w:lsdException w:name="Medium Shading 2" w:semiHidden="0" w:uiPriority="64" w:unhideWhenUsed="0"/>
+    <w:lsdException w:name="Medium List 1" w:semiHidden="0" w:uiPriority="65" w:unhideWhenUsed="0"/>
+    <w:lsdException w:name="Medium List 2" w:semiHidden="0" w:uiPriority="66" w:unhideWhenUsed="0"/>
+    <w:lsdException w:name="Medium Grid 1" w:semiHidden="0" w:uiPriority="67" w:unhideWhenUsed="0"/>
+    <w:lsdException w:name="Medium Grid 2" w:semiHidden="0" w:uiPriority="68" w:unhideWhenUsed="0"/>
+    <w:lsdException w:name="Medium Grid 3" w:semiHidden="0" w:uiPriority="69" w:unhideWhenUsed="0"/>
+    <w:lsdException w:name="Dark List" w:semiHidden="0" w:uiPriority="70" w:unhideWhenUsed="0"/>
+    <w:lsdException w:name="Colorful Shading" w:semiHidden="0" w:uiPriority="71" w:unhideWhenUsed="0"/>
+    <w:lsdException w:name="Colorful List" w:semiHidden="0" w:uiPriority="72" w:unhideWhenUsed="0"/>
+    <w:lsdException w:name="Colorful Grid" w:semiHidden="0" w:uiPriority="73" w:unhideWhenUsed="0"/>
+    <w:lsdException w:name="Light Shading Accent 1" w:semiHidden="0" w:uiPriority="60" w:unhideWhenUsed="0"/>
+    <w:lsdException w:name="Light List Accent 1" w:semiHidden="0" w:uiPriority="61" w:unhideWhenUsed="0"/>
+    <w:lsdException w:name="Light Grid Accent 1" w:semiHidden="0" w:uiPriority="62" w:unhideWhenUsed="0"/>
+    <w:lsdException w:name="Medium Shading 1 Accent 1" w:semiHidden="0" w:uiPriority="63" w:unhideWhenUsed="0"/>
+    <w:lsdException w:name="Medium Shading 2 Accent 1" w:semiHidden="0" w:uiPriority="64" w:unhideWhenUsed="0"/>
+    <w:lsdException w:name="Medium List 1 Accent 1" w:semiHidden="0" w:uiPriority="65" w:unhideWhenUsed="0"/>
+    <w:lsdException w:name="Revision" w:unhideWhenUsed="0"/>
+    <w:lsdException w:name="List Paragraph" w:semiHidden="0" w:uiPriority="34" w:unhideWhenUsed="0" w:qFormat="1"/>
+    <w:lsdException w:name="Quote" w:semiHidden="0" w:uiPriority="29" w:unhideWhenUsed="0" w:qFormat="1"/>
+    <w:lsdException w:name="Intense Quote" w:semiHidden="0" w:uiPriority="30" w:unhideWhenUsed="0" w:qFormat="1"/>
+    <w:lsdException w:name="Medium List 2 Accent 1" w:semiHidden="0" w:uiPriority="66" w:unhideWhenUsed="0"/>
+    <w:lsdException w:name="Medium Grid 1 Accent 1" w:semiHidden="0" w:uiPriority="67" w:unhideWhenUsed="0"/>
+    <w:lsdException w:name="Medium Grid 2 Accent 1" w:semiHidden="0" w:uiPriority="68" w:unhideWhenUsed="0"/>
+    <w:lsdException w:name="Medium Grid 3 Accent 1" w:semiHidden="0" w:uiPriority="69" w:unhideWhenUsed="0"/>
+    <w:lsdException w:name="Dark List Accent 1" w:semiHidden="0" w:uiPriority="70" w:unhideWhenUsed="0"/>
+    <w:lsdException w:name="Colorful Shading Accent 1" w:semiHidden="0" w:uiPriority="71" w:unhideWhenUsed="0"/>
+    <w:lsdException w:name="Colorful List Accent 1" w:semiHidden="0" w:uiPriority="72" w:unhideWhenUsed="0"/>
+    <w:lsdException w:name="Colorful Grid Accent 1" w:semiHidden="0" w:uiPriority="73" w:unhideWhenUsed="0"/>
+    <w:lsdException w:name="Light Shading Accent 2" w:semiHidden="0" w:uiPriority="60" w:unhideWhenUsed="0"/>
+    <w:lsdException w:name="Light List Accent 2" w:semiHidden="0" w:uiPriority="61" w:unhideWhenUsed="0"/>
+    <w:lsdException w:name="Light Grid Accent 2" w:semiHidden="0" w:uiPriority="62" w:unhideWhenUsed="0"/>
+    <w:lsdException w:name="Medium Shading 1 Accent 2" w:semiHidden="0" w:uiPriority="63" w:unhideWhenUsed="0"/>
+    <w:lsdException w:name="Medium Shading 2 Accent 2" w:semiHidden="0" w:uiPriority="64" w:unhideWhenUsed="0"/>
+    <w:lsdException w:name="Medium List 1 Accent 2" w:semiHidden="0" w:uiPriority="65" w:unhideWhenUsed="0"/>
+    <w:lsdException w:name="Medium List 2 Accent 2" w:semiHidden="0" w:uiPriority="66" w:unhideWhenUsed="0"/>
+    <w:lsdException w:name="Medium Grid 1 Accent 2" w:semiHidden="0" w:uiPriority="67" w:unhideWhenUsed="0"/>
+    <w:lsdException w:name="Medium Grid 2 Accent 2" w:semiHidden="0" w:uiPriority="68" w:unhideWhenUsed="0"/>
+    <w:lsdException w:name="Medium Grid 3 Accent 2" w:semiHidden="0" w:uiPriority="69" w:unhideWhenUsed="0"/>
+    <w:lsdException w:name="Dark List Accent 2" w:semiHidden="0" w:uiPriority="70" w:unhideWhenUsed="0"/>
+    <w:lsdException w:name="Colorful Shading Accent 2" w:semiHidden="0" w:uiPriority="71" w:unhideWhenUsed="0"/>
+    <w:lsdException w:name="Colorful List Accent 2" w:semiHidden="0" w:uiPriority="72" w:unhideWhenUsed="0"/>
+    <w:lsdException w:name="Colorful Grid Accent 2" w:semiHidden="0" w:uiPriority="73" w:unhideWhenUsed="0"/>
+    <w:lsdException w:name="Light Shading Accent 3" w:semiHidden="0" w:uiPriority="60" w:unhideWhenUsed="0"/>
+    <w:lsdException w:name="Light List Accent 3" w:semiHidden="0" w:uiPriority="61" w:unhideWhenUsed="0"/>
+    <w:lsdException w:name="Light Grid Accent 3" w:semiHidden="0" w:uiPriority="62" w:unhideWhenUsed="0"/>
+    <w:lsdException w:name="Medium Shading 1 Accent 3" w:semiHidden="0" w:uiPriority="63" w:unhideWhenUsed="0"/>
+    <w:lsdException w:name="Medium Shading 2 Accent 3" w:semiHidden="0" w:uiPriority="64" w:unhideWhenUsed="0"/>
+    <w:lsdException w:name="Medium List 1 Accent 3" w:semiHidden="0" w:uiPriority="65" w:unhideWhenUsed="0"/>
+    <w:lsdException w:name="Medium List 2 Accent 3" w:semiHidden="0" w:uiPriority="66" w:unhideWhenUsed="0"/>
+    <w:lsdException w:name="Medium Grid 1 Accent 3" w:semiHidden="0" w:uiPriority="67" w:unhideWhenUsed="0"/>
+    <w:lsdException w:name="Medium Grid 2 Accent 3" w:semiHidden="0" w:uiPriority="68" w:unhideWhenUsed="0"/>
+    <w:lsdException w:name="Medium Grid 3 Accent 3" w:semiHidden="0" w:uiPriority="69" w:unhideWhenUsed="0"/>
+    <w:lsdException w:name="Dark List Accent 3" w:semiHidden="0" w:uiPriority="70" w:unhideWhenUsed="0"/>
+    <w:lsdException w:name="Colorful Shading Accent 3" w:semiHidden="0" w:uiPriority="71" w:unhideWhenUsed="0"/>
+    <w:lsdException w:name="Colorful List Accent 3" w:semiHidden="0" w:uiPriority="72" w:unhideWhenUsed="0"/>
+    <w:lsdException w:name="Colorful Grid Accent 3" w:semiHidden="0" w:uiPriority="73" w:unhideWhenUsed="0"/>
+    <w:lsdException w:name="Light Shading Accent 4" w:semiHidden="0" w:uiPriority="60" w:unhideWhenUsed="0"/>
+    <w:lsdException w:name="Light List Accent 4" w:semiHidden="0" w:uiPriority="61" w:unhideWhenUsed="0"/>
+    <w:lsdException w:name="Light Grid Accent 4" w:semiHidden="0" w:uiPriority="62" w:unhideWhenUsed="0"/>
+    <w:lsdException w:name="Medium Shading 1 Accent 4" w:semiHidden="0" w:uiPriority="63" w:unhideWhenUsed="0"/>
+    <w:lsdException w:name="Medium Shading 2 Accent 4" w:semiHidden="0" w:uiPriority="64" w:unhideWhenUsed="0"/>
+    <w:lsdException w:name="Medium List 1 Accent 4" w:semiHidden="0" w:uiPriority="65" w:unhideWhenUsed="0"/>
+    <w:lsdException w:name="Medium List 2 Accent 4" w:semiHidden="0" w:uiPriority="66" w:unhideWhenUsed="0"/>
+    <w:lsdException w:name="Medium Grid 1 Accent 4" w:semiHidden="0" w:uiPriority="67" w:unhideWhenUsed="0"/>
+    <w:lsdException w:name="Medium Grid 2 Accent 4" w:semiHidden="0" w:uiPriority="68" w:unhideWhenUsed="0"/>
+    <w:lsdException w:name="Medium Grid 3 Accent 4" w:semiHidden="0" w:uiPriority="69" w:unhideWhenUsed="0"/>
+    <w:lsdException w:name="Dark List Accent 4" w:semiHidden="0" w:uiPriority="70" w:unhideWhenUsed="0"/>
+    <w:lsdException w:name="Colorful Shading Accent 4" w:semiHidden="0" w:uiPriority="71" w:unhideWhenUsed="0"/>
+    <w:lsdException w:name="Colorful List Accent 4" w:semiHidden="0" w:uiPriority="72" w:unhideWhenUsed="0"/>
+    <w:lsdException w:name="Colorful Grid Accent 4" w:semiHidden="0" w:uiPriority="73" w:unhideWhenUsed="0"/>
+    <w:lsdException w:name="Light Shading Accent 5" w:semiHidden="0" w:uiPriority="60" w:unhideWhenUsed="0"/>
+    <w:lsdException w:name="Light List Accent 5" w:semiHidden="0" w:uiPriority="61" w:unhideWhenUsed="0"/>
+    <w:lsdException w:name="Light Grid Accent 5" w:semiHidden="0" w:uiPriority="62" w:unhideWhenUsed="0"/>
+    <w:lsdException w:name="Medium Shading 1 Accent 5" w:semiHidden="0" w:uiPriority="63" w:unhideWhenUsed="0"/>
+    <w:lsdException w:name="Medium Shading 2 Accent 5" w:semiHidden="0" w:uiPriority="64" w:unhideWhenUsed="0"/>
+    <w:lsdException w:name="Medium List 1 Accent 5" w:semiHidden="0" w:uiPriority="65" w:unhideWhenUsed="0"/>
+    <w:lsdException w:name="Medium List 2 Accent 5" w:semiHidden="0" w:uiPriority="66" w:unhideWhenUsed="0"/>
+    <w:lsdException w:name="Medium Grid 1 Accent 5" w:semiHidden="0" w:uiPriority="67" w:unhideWhenUsed="0"/>
+    <w:lsdException w:name="Medium Grid 2 Accent 5" w:semiHidden="0" w:uiPriority="68" w:unhideWhenUsed="0"/>
+    <w:lsdException w:name="Medium Grid 3 Accent 5" w:semiHidden="0" w:uiPriority="69" w:unhideWhenUsed="0"/>
+    <w:lsdException w:name="Dark List Accent 5" w:semiHidden="0" w:uiPriority="70" w:unhideWhenUsed="0"/>
+    <w:lsdException w:name="Colorful Shading Accent 5" w:semiHidden="0" w:uiPriority="71" w:unhideWhenUsed="0"/>
+    <w:lsdException w:name="Colorful List Accent 5" w:semiHidden="0" w:uiPriority="72" w:unhideWhenUsed="0"/>
+    <w:lsdException w:name="Colorful Grid Accent 5" w:semiHidden="0" w:uiPriority="73" w:unhideWhenUsed="0"/>
+    <w:lsdException w:name="Light Shading Accent 6" w:semiHidden="0" w:uiPriority="60" w:unhideWhenUsed="0"/>
+    <w:lsdException w:name="Light List Accent 6" w:semiHidden="0" w:uiPriority="61" w:unhideWhenUsed="0"/>
+    <w:lsdException w:name="Light Grid Accent 6" w:semiHidden="0" w:uiPriority="62" w:unhideWhenUsed="0"/>
+    <w:lsdException w:name="Medium Shading 1 Accent 6" w:semiHidden="0" w:uiPriority="63" w:unhideWhenUsed="0"/>
+    <w:lsdException w:name="Medium Shading 2 Accent 6" w:semiHidden="0" w:uiPriority="64" w:unhideWhenUsed="0"/>
+    <w:lsdException w:name="Medium List 1 Accent 6" w:semiHidden="0" w:uiPriority="65" w:unhideWhenUsed="0"/>
+    <w:lsdException w:name="Medium List 2 Accent 6" w:semiHidden="0" w:uiPriority="66" w:unhideWhenUsed="0"/>
+    <w:lsdException w:name="Medium Grid 1 Accent 6" w:semiHidden="0" w:uiPriority="67" w:unhideWhenUsed="0"/>
+    <w:lsdException w:name="Medium Grid 2 Accent 6" w:semiHidden="0" w:uiPriority="68" w:unhideWhenUsed="0"/>
+    <w:lsdException w:name="Medium Grid 3 Accent 6" w:semiHidden="0" w:uiPriority="69" w:unhideWhenUsed="0"/>
+    <w:lsdException w:name="Dark List Accent 6" w:semiHidden="0" w:uiPriority="70" w:unhideWhenUsed="0"/>
+    <w:lsdException w:name="Colorful Shading Accent 6" w:semiHidden="0" w:uiPriority="71" w:unhideWhenUsed="0"/>
+    <w:lsdException w:name="Colorful List Accent 6" w:semiHidden="0" w:uiPriority="72" w:unhideWhenUsed="0"/>
+    <w:lsdException w:name="Colorful Grid Accent 6" w:semiHidden="0" w:uiPriority="73" w:unhideWhenUsed="0"/>
+    <w:lsdException w:name="Subtle Emphasis" w:semiHidden="0" w:uiPriority="19" w:unhideWhenUsed="0" w:qFormat="1"/>
+    <w:lsdException w:name="Intense Emphasis" w:semiHidden="0" w:uiPriority="21" w:unhideWhenUsed="0" w:qFormat="1"/>
+    <w:lsdException w:name="Subtle Reference" w:semiHidden="0" w:uiPriority="31" w:unhideWhenUsed="0" w:qFormat="1"/>
+    <w:lsdException w:name="Intense Reference" w:semiHidden="0" w:uiPriority="32" w:unhideWhenUsed="0" w:qFormat="1"/>
+    <w:lsdException w:name="Book Title" w:semiHidden="0" w:uiPriority="33" w:unhideWhenUsed="0" w:qFormat="1"/>
+    <w:lsdException w:name="Bibliography" w:uiPriority="37"/>
+    <w:lsdException w:name="TOC Heading" w:uiPriority="39" w:qFormat="1"/>
   </w:latentStyles>
   <w:style w:type="paragraph" w:default="1" w:styleId="Normal">
     <w:name w:val="Normal"/>
     <w:qFormat/>
+    <w:rsid w:val="00447A34"/>
   </w:style>
-  <w:style w:type="paragraph" w:styleId="Titre1">
+  <w:style w:type="paragraph" w:styleId="Heading1">
     <w:name w:val="heading 1"/>
     <w:basedOn w:val="Normal"/>
     <w:next w:val="Normal"/>
-    <w:link w:val="Titre1Car"/>
+    <w:link w:val="Heading1Char"/>
     <w:uiPriority w:val="9"/>
     <w:qFormat/>
     <w:rsid w:val="00DB5753"/>
@@ -2707,11 +2624,11 @@
       <w:lang w:val="en-US" w:eastAsia="en-US"/>
     </w:rPr>
   </w:style>
-  <w:style w:type="paragraph" w:styleId="Titre2">
+  <w:style w:type="paragraph" w:styleId="Heading2">
     <w:name w:val="heading 2"/>
     <w:basedOn w:val="Normal"/>
     <w:next w:val="Normal"/>
-    <w:link w:val="Titre2Car"/>
+    <w:link w:val="Heading2Char"/>
     <w:uiPriority w:val="9"/>
     <w:unhideWhenUsed/>
     <w:qFormat/>
@@ -2729,17 +2646,18 @@
       <w:szCs w:val="26"/>
     </w:rPr>
   </w:style>
-  <w:style w:type="character" w:default="1" w:styleId="Policepardfaut">
+  <w:style w:type="character" w:default="1" w:styleId="DefaultParagraphFont">
     <w:name w:val="Default Paragraph Font"/>
     <w:uiPriority w:val="1"/>
     <w:semiHidden/>
     <w:unhideWhenUsed/>
   </w:style>
-  <w:style w:type="table" w:default="1" w:styleId="TableauNormal">
+  <w:style w:type="table" w:default="1" w:styleId="TableNormal">
     <w:name w:val="Normal Table"/>
     <w:uiPriority w:val="99"/>
     <w:semiHidden/>
     <w:unhideWhenUsed/>
+    <w:qFormat/>
     <w:tblPr>
       <w:tblInd w:w="0" w:type="dxa"/>
       <w:tblCellMar>
@@ -2750,13 +2668,13 @@
       </w:tblCellMar>
     </w:tblPr>
   </w:style>
-  <w:style w:type="numbering" w:default="1" w:styleId="Aucuneliste">
+  <w:style w:type="numbering" w:default="1" w:styleId="NoList">
     <w:name w:val="No List"/>
     <w:uiPriority w:val="99"/>
     <w:semiHidden/>
     <w:unhideWhenUsed/>
   </w:style>
-  <w:style w:type="paragraph" w:styleId="Paragraphedeliste">
+  <w:style w:type="paragraph" w:styleId="ListParagraph">
     <w:name w:val="List Paragraph"/>
     <w:basedOn w:val="Normal"/>
     <w:uiPriority w:val="34"/>
@@ -2767,10 +2685,10 @@
       <w:contextualSpacing/>
     </w:pPr>
   </w:style>
-  <w:style w:type="character" w:customStyle="1" w:styleId="Titre1Car">
-    <w:name w:val="Titre 1 Car"/>
-    <w:basedOn w:val="Policepardfaut"/>
-    <w:link w:val="Titre1"/>
+  <w:style w:type="character" w:customStyle="1" w:styleId="Heading1Char">
+    <w:name w:val="Heading 1 Char"/>
+    <w:basedOn w:val="DefaultParagraphFont"/>
+    <w:link w:val="Heading1"/>
     <w:uiPriority w:val="9"/>
     <w:rsid w:val="00DB5753"/>
     <w:rPr>
@@ -2781,11 +2699,11 @@
       <w:lang w:val="en-US" w:eastAsia="en-US"/>
     </w:rPr>
   </w:style>
-  <w:style w:type="paragraph" w:styleId="Titre">
+  <w:style w:type="paragraph" w:styleId="Title">
     <w:name w:val="Title"/>
     <w:basedOn w:val="Normal"/>
     <w:next w:val="Normal"/>
-    <w:link w:val="TitreCar"/>
+    <w:link w:val="TitleChar"/>
     <w:uiPriority w:val="10"/>
     <w:qFormat/>
     <w:rsid w:val="00DB5753"/>
@@ -2800,10 +2718,10 @@
       <w:szCs w:val="56"/>
     </w:rPr>
   </w:style>
-  <w:style w:type="character" w:customStyle="1" w:styleId="TitreCar">
-    <w:name w:val="Titre Car"/>
-    <w:basedOn w:val="Policepardfaut"/>
-    <w:link w:val="Titre"/>
+  <w:style w:type="character" w:customStyle="1" w:styleId="TitleChar">
+    <w:name w:val="Title Char"/>
+    <w:basedOn w:val="DefaultParagraphFont"/>
+    <w:link w:val="Title"/>
     <w:uiPriority w:val="10"/>
     <w:rsid w:val="00DB5753"/>
     <w:rPr>
@@ -2814,10 +2732,10 @@
       <w:szCs w:val="56"/>
     </w:rPr>
   </w:style>
-  <w:style w:type="paragraph" w:styleId="Notedebasdepage">
+  <w:style w:type="paragraph" w:styleId="FootnoteText">
     <w:name w:val="footnote text"/>
     <w:basedOn w:val="Normal"/>
-    <w:link w:val="NotedebasdepageCar"/>
+    <w:link w:val="FootnoteTextChar"/>
     <w:uiPriority w:val="99"/>
     <w:semiHidden/>
     <w:unhideWhenUsed/>
@@ -2827,10 +2745,10 @@
       <w:szCs w:val="20"/>
     </w:rPr>
   </w:style>
-  <w:style w:type="character" w:customStyle="1" w:styleId="NotedebasdepageCar">
-    <w:name w:val="Note de bas de page Car"/>
-    <w:basedOn w:val="Policepardfaut"/>
-    <w:link w:val="Notedebasdepage"/>
+  <w:style w:type="character" w:customStyle="1" w:styleId="FootnoteTextChar">
+    <w:name w:val="Footnote Text Char"/>
+    <w:basedOn w:val="DefaultParagraphFont"/>
+    <w:link w:val="FootnoteText"/>
     <w:uiPriority w:val="99"/>
     <w:semiHidden/>
     <w:rsid w:val="00DB5753"/>
@@ -2839,9 +2757,9 @@
       <w:szCs w:val="20"/>
     </w:rPr>
   </w:style>
-  <w:style w:type="character" w:styleId="Appelnotedebasdep">
+  <w:style w:type="character" w:styleId="FootnoteReference">
     <w:name w:val="footnote reference"/>
-    <w:basedOn w:val="Policepardfaut"/>
+    <w:basedOn w:val="DefaultParagraphFont"/>
     <w:uiPriority w:val="99"/>
     <w:semiHidden/>
     <w:unhideWhenUsed/>
@@ -2850,7 +2768,7 @@
       <w:vertAlign w:val="superscript"/>
     </w:rPr>
   </w:style>
-  <w:style w:type="paragraph" w:styleId="Lgende">
+  <w:style w:type="paragraph" w:styleId="Caption">
     <w:name w:val="caption"/>
     <w:basedOn w:val="Normal"/>
     <w:next w:val="Normal"/>
@@ -2869,10 +2787,10 @@
       <w:szCs w:val="18"/>
     </w:rPr>
   </w:style>
-  <w:style w:type="character" w:customStyle="1" w:styleId="Titre2Car">
-    <w:name w:val="Titre 2 Car"/>
-    <w:basedOn w:val="Policepardfaut"/>
-    <w:link w:val="Titre2"/>
+  <w:style w:type="character" w:customStyle="1" w:styleId="Heading2Char">
+    <w:name w:val="Heading 2 Char"/>
+    <w:basedOn w:val="DefaultParagraphFont"/>
+    <w:link w:val="Heading2"/>
     <w:uiPriority w:val="9"/>
     <w:rsid w:val="007B335C"/>
     <w:rPr>
@@ -2882,14 +2800,58 @@
       <w:szCs w:val="26"/>
     </w:rPr>
   </w:style>
-  <w:style w:type="character" w:styleId="Textedelespacerserv">
+  <w:style w:type="character" w:styleId="PlaceholderText">
     <w:name w:val="Placeholder Text"/>
-    <w:basedOn w:val="Policepardfaut"/>
+    <w:basedOn w:val="DefaultParagraphFont"/>
     <w:uiPriority w:val="99"/>
     <w:semiHidden/>
     <w:rsid w:val="0067602A"/>
     <w:rPr>
       <w:color w:val="808080"/>
+    </w:rPr>
+  </w:style>
+  <w:style w:type="paragraph" w:styleId="BalloonText">
+    <w:name w:val="Balloon Text"/>
+    <w:basedOn w:val="Normal"/>
+    <w:link w:val="BalloonTextChar"/>
+    <w:uiPriority w:val="99"/>
+    <w:semiHidden/>
+    <w:unhideWhenUsed/>
+    <w:rsid w:val="00C85C04"/>
+    <w:rPr>
+      <w:rFonts w:ascii="Tahoma" w:hAnsi="Tahoma" w:cs="Tahoma"/>
+      <w:sz w:val="16"/>
+      <w:szCs w:val="16"/>
+    </w:rPr>
+  </w:style>
+  <w:style w:type="character" w:customStyle="1" w:styleId="BalloonTextChar">
+    <w:name w:val="Balloon Text Char"/>
+    <w:basedOn w:val="DefaultParagraphFont"/>
+    <w:link w:val="BalloonText"/>
+    <w:uiPriority w:val="99"/>
+    <w:semiHidden/>
+    <w:rsid w:val="00C85C04"/>
+    <w:rPr>
+      <w:rFonts w:ascii="Tahoma" w:hAnsi="Tahoma" w:cs="Tahoma"/>
+      <w:sz w:val="16"/>
+      <w:szCs w:val="16"/>
+    </w:rPr>
+  </w:style>
+  <w:style w:type="paragraph" w:styleId="NormalWeb">
+    <w:name w:val="Normal (Web)"/>
+    <w:basedOn w:val="Normal"/>
+    <w:uiPriority w:val="99"/>
+    <w:semiHidden/>
+    <w:unhideWhenUsed/>
+    <w:rsid w:val="00C85C04"/>
+    <w:pPr>
+      <w:spacing w:before="100" w:beforeAutospacing="1" w:after="100" w:afterAutospacing="1"/>
+    </w:pPr>
+    <w:rPr>
+      <w:rFonts w:ascii="Times New Roman" w:eastAsia="Times New Roman" w:hAnsi="Times New Roman" w:cs="Times New Roman"/>
+      <w:sz w:val="24"/>
+      <w:szCs w:val="24"/>
+      <w:lang w:val="en-CA" w:eastAsia="ja-JP"/>
     </w:rPr>
   </w:style>
 </w:styles>
@@ -2938,7 +2900,7 @@
     </a:clrScheme>
     <a:fontScheme name="Bureau">
       <a:majorFont>
-        <a:latin typeface="Calibri Light" panose="020F0302020204030204"/>
+        <a:latin typeface="Calibri Light"/>
         <a:ea typeface=""/>
         <a:cs typeface=""/>
         <a:font script="Jpan" typeface="游ゴシック Light"/>
@@ -2990,7 +2952,7 @@
         <a:font script="Tfng" typeface="Ebrima"/>
       </a:majorFont>
       <a:minorFont>
-        <a:latin typeface="Calibri" panose="020F0502020204030204"/>
+        <a:latin typeface="Calibri"/>
         <a:ea typeface=""/>
         <a:cs typeface=""/>
         <a:font script="Jpan" typeface="游明朝"/>
@@ -3184,7 +3146,7 @@
   <a:extraClrSchemeLst/>
   <a:extLst>
     <a:ext uri="{05A4C25C-085E-4340-85A3-A5531E510DB2}">
-      <thm15:themeFamily xmlns:thm15="http://schemas.microsoft.com/office/thememl/2012/main" name="Office Theme" id="{62F939B6-93AF-4DB8-9C6B-D6C7DFDC589F}" vid="{4A3C46E8-61CC-4603-A589-7422A47A8E4A}"/>
+      <thm15:themeFamily xmlns:thm15="http://schemas.microsoft.com/office/thememl/2012/main" xmlns="" name="Office Theme" id="{62F939B6-93AF-4DB8-9C6B-D6C7DFDC589F}" vid="{4A3C46E8-61CC-4603-A589-7422A47A8E4A}"/>
     </a:ext>
   </a:extLst>
 </a:theme>
@@ -3195,7 +3157,7 @@
 </file>
 
 <file path=customXml/itemProps1.xml><?xml version="1.0" encoding="utf-8"?>
-<ds:datastoreItem xmlns:ds="http://schemas.openxmlformats.org/officeDocument/2006/customXml" ds:itemID="{B0DFCA28-22E3-4AB7-9DEE-4BA43697801E}">
+<ds:datastoreItem xmlns:ds="http://schemas.openxmlformats.org/officeDocument/2006/customXml" ds:itemID="{95D2B285-B465-4973-809E-5E1D4DAFF42A}">
   <ds:schemaRefs>
     <ds:schemaRef ds:uri="http://schemas.openxmlformats.org/officeDocument/2006/bibliography"/>
   </ds:schemaRefs>

</xml_diff>

<commit_message>
Merge Matlab files from laboratoire 2 session
</commit_message>
<xml_diff>
--- a/doc/Projet-Rapport_Partie1.docx
+++ b/doc/Projet-Rapport_Partie1.docx
@@ -1,6 +1,6 @@
 
 <file path=word/document.xml><?xml version="1.0" encoding="utf-8"?>
-<w:document xmlns:ve="http://schemas.openxmlformats.org/markup-compatibility/2006" xmlns:o="urn:schemas-microsoft-com:office:office" xmlns:r="http://schemas.openxmlformats.org/officeDocument/2006/relationships" xmlns:m="http://schemas.openxmlformats.org/officeDocument/2006/math" xmlns:v="urn:schemas-microsoft-com:vml" xmlns:wp="http://schemas.openxmlformats.org/drawingml/2006/wordprocessingDrawing" xmlns:w10="urn:schemas-microsoft-com:office:word" xmlns:w="http://schemas.openxmlformats.org/wordprocessingml/2006/main" xmlns:wne="http://schemas.microsoft.com/office/word/2006/wordml">
+<w:document xmlns:wpc="http://schemas.microsoft.com/office/word/2010/wordprocessingCanvas" xmlns:mc="http://schemas.openxmlformats.org/markup-compatibility/2006" xmlns:o="urn:schemas-microsoft-com:office:office" xmlns:r="http://schemas.openxmlformats.org/officeDocument/2006/relationships" xmlns:m="http://schemas.openxmlformats.org/officeDocument/2006/math" xmlns:v="urn:schemas-microsoft-com:vml" xmlns:wp14="http://schemas.microsoft.com/office/word/2010/wordprocessingDrawing" xmlns:wp="http://schemas.openxmlformats.org/drawingml/2006/wordprocessingDrawing" xmlns:w10="urn:schemas-microsoft-com:office:word" xmlns:w="http://schemas.openxmlformats.org/wordprocessingml/2006/main" xmlns:w14="http://schemas.microsoft.com/office/word/2010/wordml" xmlns:w15="http://schemas.microsoft.com/office/word/2012/wordml" xmlns:wpg="http://schemas.microsoft.com/office/word/2010/wordprocessingGroup" xmlns:wpi="http://schemas.microsoft.com/office/word/2010/wordprocessingInk" xmlns:wne="http://schemas.microsoft.com/office/word/2006/wordml" xmlns:wps="http://schemas.microsoft.com/office/word/2010/wordprocessingShape" mc:Ignorable="w14 w15 wp14">
   <w:body>
     <w:p>
       <w:pPr>
@@ -288,16 +288,9 @@
           <w:rFonts w:asciiTheme="majorHAnsi" w:hAnsiTheme="majorHAnsi" w:cstheme="majorHAnsi"/>
           <w:sz w:val="28"/>
           <w:szCs w:val="32"/>
-        </w:rPr>
-        <w:t>LAVP</w:t>
-      </w:r>
-      <w:r>
-        <w:rPr>
-          <w:rFonts w:asciiTheme="majorHAnsi" w:hAnsiTheme="majorHAnsi" w:cstheme="majorHAnsi"/>
-          <w:sz w:val="28"/>
-          <w:szCs w:val="32"/>
-        </w:rPr>
-        <w:t>XXXXXXXX</w:t>
+          <w:highlight w:val="yellow"/>
+        </w:rPr>
+        <w:t>LAVPXXXXXXXX</w:t>
       </w:r>
     </w:p>
     <w:p>
@@ -379,30 +372,8 @@
         <w:rPr>
           <w:lang w:eastAsia="en-US"/>
         </w:rPr>
-        <w:t xml:space="preserve">Ce document traite l’implémentation et la simulation de l’algorithme de suppression du bruit en temps réel élaboré par </w:t>
-      </w:r>
-      <w:proofErr w:type="spellStart"/>
-      <w:r>
-        <w:rPr>
-          <w:lang w:eastAsia="en-US"/>
-        </w:rPr>
-        <w:t>McAulay</w:t>
-      </w:r>
-      <w:proofErr w:type="spellEnd"/>
-      <w:r>
-        <w:rPr>
-          <w:lang w:eastAsia="en-US"/>
-        </w:rPr>
-        <w:t xml:space="preserve"> et </w:t>
-      </w:r>
-      <w:proofErr w:type="spellStart"/>
-      <w:r>
-        <w:rPr>
-          <w:lang w:eastAsia="en-US"/>
-        </w:rPr>
-        <w:t>Malpass</w:t>
-      </w:r>
-      <w:proofErr w:type="spellEnd"/>
+        <w:t>Ce document traite l’implémentation et la simulation de l’algorithme de suppression du bruit en temps réel élaboré par McAulay et Malpass</w:t>
+      </w:r>
       <w:r>
         <w:rPr>
           <w:rStyle w:val="FootnoteReference"/>
@@ -477,11 +448,12 @@
     <w:p>
       <w:pPr>
         <w:keepNext/>
+        <w:jc w:val="both"/>
       </w:pPr>
       <w:r>
         <w:rPr>
           <w:noProof/>
-          <w:lang w:val="en-CA" w:eastAsia="ja-JP"/>
+          <w:lang w:val="en-US" w:eastAsia="en-US"/>
         </w:rPr>
         <w:drawing>
           <wp:inline distT="0" distB="0" distL="0" distR="0">
@@ -528,14 +500,27 @@
       <w:r>
         <w:t xml:space="preserve">Figure </w:t>
       </w:r>
-      <w:fldSimple w:instr=" SEQ Figure \* ARABIC ">
-        <w:r>
-          <w:rPr>
-            <w:noProof/>
-          </w:rPr>
-          <w:t>1</w:t>
-        </w:r>
-      </w:fldSimple>
+      <w:r>
+        <w:fldChar w:fldCharType="begin"/>
+      </w:r>
+      <w:r>
+        <w:instrText xml:space="preserve"> SEQ Figure \* ARABIC </w:instrText>
+      </w:r>
+      <w:r>
+        <w:fldChar w:fldCharType="separate"/>
+      </w:r>
+      <w:r>
+        <w:rPr>
+          <w:noProof/>
+        </w:rPr>
+        <w:t>1</w:t>
+      </w:r>
+      <w:r>
+        <w:rPr>
+          <w:noProof/>
+        </w:rPr>
+        <w:fldChar w:fldCharType="end"/>
+      </w:r>
       <w:r>
         <w:t xml:space="preserve"> Schéma Bloc Filtre de Suppres</w:t>
       </w:r>
@@ -555,6 +540,7 @@
     <w:p>
       <w:pPr>
         <w:pStyle w:val="Heading2"/>
+        <w:jc w:val="both"/>
       </w:pPr>
       <w:r>
         <w:t>Détecteur de bruit</w:t>
@@ -563,6 +549,24 @@
     <w:p/>
     <w:p>
       <w:pPr>
+        <w:jc w:val="both"/>
+        <w:rPr>
+          <w:rFonts w:ascii="Times New Roman" w:hAnsi="Times New Roman" w:cs="Times New Roman"/>
+          <w:sz w:val="24"/>
+          <w:szCs w:val="24"/>
+          <w:lang w:eastAsia="ja-JP"/>
+        </w:rPr>
+      </w:pPr>
+      <w:r>
+        <w:rPr>
+          <w:lang w:eastAsia="ja-JP"/>
+        </w:rPr>
+        <w:t>Le signal est divisé en segments de 20 ms. Nous devons déterminer pour chaque segment s’il contient du bruit ou de la voix. Pour ce faire nous utilisons une implémentation de l’algorithme de détection du bruit décrit dans l’article [2].</w:t>
+      </w:r>
+    </w:p>
+    <w:p>
+      <w:pPr>
+        <w:jc w:val="both"/>
         <w:rPr>
           <w:rFonts w:ascii="Times New Roman" w:eastAsia="Times New Roman" w:hAnsi="Times New Roman" w:cs="Times New Roman"/>
           <w:sz w:val="24"/>
@@ -570,17 +574,27 @@
           <w:lang w:eastAsia="ja-JP"/>
         </w:rPr>
       </w:pPr>
-      <w:r>
-        <w:rPr>
-          <w:rFonts w:ascii="Arial" w:eastAsia="Times New Roman" w:hAnsi="Arial" w:cs="Arial"/>
-          <w:color w:val="000000"/>
+    </w:p>
+    <w:p>
+      <w:pPr>
+        <w:jc w:val="both"/>
+        <w:rPr>
+          <w:rFonts w:ascii="Times New Roman" w:hAnsi="Times New Roman" w:cs="Times New Roman"/>
+          <w:sz w:val="24"/>
+          <w:szCs w:val="24"/>
           <w:lang w:eastAsia="ja-JP"/>
         </w:rPr>
-        <w:t>Le signal est divisé en segments de 20 ms. Nous devons déterminer pour chaque segment s’il contient du bruit ou de la voix. Pour ce faire nous utilisons une implémentation de l’algorithme de détection du bruit décrit dans l’article [2].</w:t>
-      </w:r>
-    </w:p>
-    <w:p>
-      <w:pPr>
+      </w:pPr>
+      <w:r>
+        <w:rPr>
+          <w:lang w:eastAsia="ja-JP"/>
+        </w:rPr>
+        <w:t xml:space="preserve">L’algorithme utilise un histogramme de 4s de l’énergie de chaque segment pour déterminer de façon adaptative le niveau d’énergie correspondant à la frontière entre le bruit et le bruit et la voix. </w:t>
+      </w:r>
+    </w:p>
+    <w:p>
+      <w:pPr>
+        <w:jc w:val="both"/>
         <w:rPr>
           <w:rFonts w:ascii="Times New Roman" w:eastAsia="Times New Roman" w:hAnsi="Times New Roman" w:cs="Times New Roman"/>
           <w:sz w:val="24"/>
@@ -591,6 +605,80 @@
     </w:p>
     <w:p>
       <w:pPr>
+        <w:jc w:val="both"/>
+        <w:rPr>
+          <w:rFonts w:ascii="Times New Roman" w:hAnsi="Times New Roman" w:cs="Times New Roman"/>
+          <w:sz w:val="24"/>
+          <w:szCs w:val="24"/>
+          <w:lang w:eastAsia="ja-JP"/>
+        </w:rPr>
+      </w:pPr>
+      <w:r>
+        <w:rPr>
+          <w:lang w:eastAsia="ja-JP"/>
+        </w:rPr>
+        <w:t>L’algorithme de l’article détermine qu’un signal n’est pas du bruit si son énergie dépasse 16 bits. Ceci est probablement dû à la quantification utilisée dans système décrit. Pour pouvoir utiliser l’algorithme tel quel, nous réduisons l’échelle de nos échantillons à 8 bits lors du calcul de l’énergie.</w:t>
+      </w:r>
+    </w:p>
+    <w:p>
+      <w:pPr>
+        <w:pStyle w:val="Heading2"/>
+        <w:jc w:val="both"/>
+      </w:pPr>
+      <w:r>
+        <w:lastRenderedPageBreak/>
+        <w:t xml:space="preserve">Filtres Passe-bande </w:t>
+      </w:r>
+    </w:p>
+    <w:p>
+      <w:pPr>
+        <w:jc w:val="both"/>
+      </w:pPr>
+    </w:p>
+    <w:p>
+      <w:pPr>
+        <w:ind w:firstLine="708"/>
+        <w:jc w:val="both"/>
+      </w:pPr>
+      <w:r>
+        <w:t>Le système utilise 19 filtres Butterworth de 2e ordre pour séparer le signal en bandes de fréquences et déterminer le niveau de bruit moyen et calculer le gain à appliquer dans chaque bande. Dans l’implémentation Matlab, nous générons les coefficients en utilisant les fréquences centrales et bandes passantes de ’échelle de Bark [3] plutôt que les celles utilisées dans l’article, puisque la fréquence d'échantillonnage des signaux que nous traitons est différente de celle du système décrit dans [1] (8 kHz vs 7.575 kHz).</w:t>
+      </w:r>
+    </w:p>
+    <w:p>
+      <w:pPr>
+        <w:jc w:val="both"/>
+      </w:pPr>
+    </w:p>
+    <w:p>
+      <w:pPr>
+        <w:pStyle w:val="Heading2"/>
+        <w:jc w:val="both"/>
+      </w:pPr>
+      <w:r>
+        <w:t xml:space="preserve">Calcul de l’énergie </w:t>
+      </w:r>
+    </w:p>
+    <w:p>
+      <w:pPr>
+        <w:ind w:firstLine="708"/>
+        <w:jc w:val="both"/>
+        <w:rPr>
+          <w:rFonts w:ascii="Times New Roman" w:hAnsi="Times New Roman" w:cs="Times New Roman"/>
+          <w:sz w:val="24"/>
+          <w:szCs w:val="24"/>
+          <w:lang w:eastAsia="ja-JP"/>
+        </w:rPr>
+      </w:pPr>
+      <w:r>
+        <w:rPr>
+          <w:lang w:eastAsia="ja-JP"/>
+        </w:rPr>
+        <w:t>L’énergie est la somme des carrés de chaque échantillon du segment analysé. L’énergie est calculée pour chaque bande selon l’équation:</w:t>
+      </w:r>
+    </w:p>
+    <w:p>
+      <w:pPr>
+        <w:jc w:val="both"/>
         <w:rPr>
           <w:rFonts w:ascii="Times New Roman" w:eastAsia="Times New Roman" w:hAnsi="Times New Roman" w:cs="Times New Roman"/>
           <w:sz w:val="24"/>
@@ -598,17 +686,10 @@
           <w:lang w:eastAsia="ja-JP"/>
         </w:rPr>
       </w:pPr>
-      <w:r>
-        <w:rPr>
-          <w:rFonts w:ascii="Arial" w:eastAsia="Times New Roman" w:hAnsi="Arial" w:cs="Arial"/>
-          <w:color w:val="000000"/>
-          <w:lang w:eastAsia="ja-JP"/>
-        </w:rPr>
-        <w:t xml:space="preserve">L’algorithme utilise un histogramme de 4s de l’énergie de chaque segment pour déterminer de façon adaptative le niveau d’énergie correspondant à la frontière entre le bruit et le bruit et la voix. </w:t>
-      </w:r>
-    </w:p>
-    <w:p>
-      <w:pPr>
+    </w:p>
+    <w:p>
+      <w:pPr>
+        <w:jc w:val="both"/>
         <w:rPr>
           <w:rFonts w:ascii="Times New Roman" w:eastAsia="Times New Roman" w:hAnsi="Times New Roman" w:cs="Times New Roman"/>
           <w:sz w:val="24"/>
@@ -616,9 +697,45 @@
           <w:lang w:eastAsia="ja-JP"/>
         </w:rPr>
       </w:pPr>
-    </w:p>
-    <w:p>
-      <w:pPr>
+      <w:r>
+        <w:rPr>
+          <w:rFonts w:ascii="Arial" w:eastAsia="Times New Roman" w:hAnsi="Arial" w:cs="Arial"/>
+          <w:color w:val="000000"/>
+          <w:lang w:eastAsia="ja-JP"/>
+        </w:rPr>
+        <w:t>(Équation énergie)</w:t>
+      </w:r>
+    </w:p>
+    <w:p>
+      <w:pPr>
+        <w:pStyle w:val="Heading2"/>
+        <w:jc w:val="both"/>
+      </w:pPr>
+      <w:r>
+        <w:t>Détermination du niveau de bruit</w:t>
+      </w:r>
+    </w:p>
+    <w:p>
+      <w:pPr>
+        <w:ind w:firstLine="708"/>
+        <w:jc w:val="both"/>
+        <w:rPr>
+          <w:rFonts w:ascii="Times New Roman" w:hAnsi="Times New Roman" w:cs="Times New Roman"/>
+          <w:sz w:val="24"/>
+          <w:szCs w:val="24"/>
+          <w:lang w:eastAsia="ja-JP"/>
+        </w:rPr>
+      </w:pPr>
+      <w:r>
+        <w:rPr>
+          <w:lang w:eastAsia="ja-JP"/>
+        </w:rPr>
+        <w:t>Lorsque le détecteur de bruit détermine qu’un segment ne contient que du bruit, le niveau de bruit moyen dans chaque bande est déterminé par la fonction de lissage récursive sur 1s (50 segments de 20 ms) suivante:</w:t>
+      </w:r>
+    </w:p>
+    <w:p>
+      <w:pPr>
+        <w:jc w:val="both"/>
         <w:rPr>
           <w:rFonts w:ascii="Times New Roman" w:eastAsia="Times New Roman" w:hAnsi="Times New Roman" w:cs="Times New Roman"/>
           <w:sz w:val="24"/>
@@ -626,139 +743,28 @@
           <w:lang w:eastAsia="ja-JP"/>
         </w:rPr>
       </w:pPr>
-      <w:r>
+    </w:p>
+    <w:p>
+      <w:pPr>
+        <w:jc w:val="both"/>
         <w:rPr>
           <w:rFonts w:ascii="Arial" w:eastAsia="Times New Roman" w:hAnsi="Arial" w:cs="Arial"/>
           <w:color w:val="000000"/>
           <w:lang w:eastAsia="ja-JP"/>
         </w:rPr>
-        <w:t xml:space="preserve">L’algorithme de l’article détermine qu’un signal n’est pas du bruit si son énergie dépasse 16 bits. Ceci est probablement dû à la quantification utilisée dans système décrit. Pour pouvoir utiliser </w:t>
-      </w:r>
+      </w:pPr>
       <w:r>
         <w:rPr>
           <w:rFonts w:ascii="Arial" w:eastAsia="Times New Roman" w:hAnsi="Arial" w:cs="Arial"/>
           <w:color w:val="000000"/>
           <w:lang w:eastAsia="ja-JP"/>
         </w:rPr>
-        <w:lastRenderedPageBreak/>
-        <w:t>l’algorithme tel quel, nous réduisons l’échelle de nos échantillons à 8 bits lors du calcul de l’énergie.</w:t>
-      </w:r>
-    </w:p>
-    <w:p>
-      <w:pPr>
-        <w:pStyle w:val="Heading2"/>
-      </w:pPr>
-    </w:p>
-    <w:p>
-      <w:pPr>
-        <w:pStyle w:val="Heading2"/>
-      </w:pPr>
-      <w:r>
-        <w:t xml:space="preserve">Filtres Passe-bande </w:t>
-      </w:r>
-    </w:p>
-    <w:p/>
-    <w:p>
-      <w:pPr>
-        <w:pStyle w:val="NormalWeb"/>
-        <w:spacing w:before="0" w:beforeAutospacing="0" w:after="0" w:afterAutospacing="0"/>
-        <w:rPr>
-          <w:lang w:val="fr-CA"/>
-        </w:rPr>
-      </w:pPr>
-      <w:r>
-        <w:rPr>
-          <w:rFonts w:ascii="Arial" w:hAnsi="Arial" w:cs="Arial"/>
-          <w:color w:val="000000"/>
-          <w:sz w:val="22"/>
-          <w:szCs w:val="22"/>
-          <w:lang w:val="fr-CA"/>
-        </w:rPr>
-        <w:t xml:space="preserve">Le système utilise 19 filtres </w:t>
-      </w:r>
-      <w:proofErr w:type="spellStart"/>
-      <w:r>
-        <w:rPr>
-          <w:rFonts w:ascii="Arial" w:hAnsi="Arial" w:cs="Arial"/>
-          <w:color w:val="000000"/>
-          <w:sz w:val="22"/>
-          <w:szCs w:val="22"/>
-          <w:lang w:val="fr-CA"/>
-        </w:rPr>
-        <w:t>Butterworth</w:t>
-      </w:r>
-      <w:proofErr w:type="spellEnd"/>
-      <w:r>
-        <w:rPr>
-          <w:rFonts w:ascii="Arial" w:hAnsi="Arial" w:cs="Arial"/>
-          <w:color w:val="000000"/>
-          <w:sz w:val="22"/>
-          <w:szCs w:val="22"/>
-          <w:lang w:val="fr-CA"/>
-        </w:rPr>
-        <w:t xml:space="preserve"> de 2e ordre pour séparer le signal en bandes de fréquences et déterminer le niveau de bruit moyen et calculer le gain à appliquer dans chaque bande. Dans l’implémentation </w:t>
-      </w:r>
-      <w:proofErr w:type="spellStart"/>
-      <w:r>
-        <w:rPr>
-          <w:rFonts w:ascii="Arial" w:hAnsi="Arial" w:cs="Arial"/>
-          <w:color w:val="000000"/>
-          <w:sz w:val="22"/>
-          <w:szCs w:val="22"/>
-          <w:lang w:val="fr-CA"/>
-        </w:rPr>
-        <w:t>Matlab</w:t>
-      </w:r>
-      <w:proofErr w:type="spellEnd"/>
-      <w:r>
-        <w:rPr>
-          <w:rFonts w:ascii="Arial" w:hAnsi="Arial" w:cs="Arial"/>
-          <w:color w:val="000000"/>
-          <w:sz w:val="22"/>
-          <w:szCs w:val="22"/>
-          <w:lang w:val="fr-CA"/>
-        </w:rPr>
-        <w:t xml:space="preserve">, nous générons les coefficients en utilisant les fréquences centrales et bandes passantes de ’échelle de </w:t>
-      </w:r>
-      <w:proofErr w:type="spellStart"/>
-      <w:r>
-        <w:rPr>
-          <w:rFonts w:ascii="Arial" w:hAnsi="Arial" w:cs="Arial"/>
-          <w:color w:val="000000"/>
-          <w:sz w:val="22"/>
-          <w:szCs w:val="22"/>
-          <w:lang w:val="fr-CA"/>
-        </w:rPr>
-        <w:t>Bark</w:t>
-      </w:r>
-      <w:proofErr w:type="spellEnd"/>
-      <w:r>
-        <w:rPr>
-          <w:rFonts w:ascii="Arial" w:hAnsi="Arial" w:cs="Arial"/>
-          <w:color w:val="000000"/>
-          <w:sz w:val="22"/>
-          <w:szCs w:val="22"/>
-          <w:lang w:val="fr-CA"/>
-        </w:rPr>
-        <w:t xml:space="preserve"> [3] plutôt que les celles utilisées dans l’article, puisque la fréquence d'échantillonnage des signaux que nous traitons est différente de celle du système décrit dans [1] (8 kHz vs 7.575 kHz).</w:t>
-      </w:r>
-    </w:p>
-    <w:p>
-      <w:pPr>
-        <w:pStyle w:val="Heading2"/>
-      </w:pPr>
-    </w:p>
-    <w:p>
-      <w:pPr>
-        <w:pStyle w:val="Heading2"/>
-      </w:pPr>
-      <w:r>
-        <w:t xml:space="preserve">Calcul de l’énergie </w:t>
-      </w:r>
-    </w:p>
-    <w:p/>
-    <w:p>
-      <w:pPr>
+        <w:t>(Équation bruit moyen)</w:t>
+      </w:r>
+    </w:p>
+    <w:p>
+      <w:pPr>
+        <w:jc w:val="both"/>
         <w:rPr>
           <w:rFonts w:ascii="Times New Roman" w:eastAsia="Times New Roman" w:hAnsi="Times New Roman" w:cs="Times New Roman"/>
           <w:sz w:val="24"/>
@@ -766,627 +772,420 @@
           <w:lang w:eastAsia="ja-JP"/>
         </w:rPr>
       </w:pPr>
-      <w:r>
-        <w:rPr>
-          <w:rFonts w:ascii="Arial" w:eastAsia="Times New Roman" w:hAnsi="Arial" w:cs="Arial"/>
-          <w:color w:val="000000"/>
-          <w:lang w:eastAsia="ja-JP"/>
-        </w:rPr>
-        <w:t>L’énergie est la somme des carrés de chaque échantillon du segment analysé. L’énergie est calculée pour chaque bande selon l’équation:</w:t>
-      </w:r>
-    </w:p>
-    <w:p>
-      <w:pPr>
-        <w:rPr>
-          <w:rFonts w:ascii="Times New Roman" w:eastAsia="Times New Roman" w:hAnsi="Times New Roman" w:cs="Times New Roman"/>
-          <w:sz w:val="24"/>
-          <w:szCs w:val="24"/>
-          <w:lang w:eastAsia="ja-JP"/>
-        </w:rPr>
-      </w:pPr>
-    </w:p>
-    <w:p>
-      <w:pPr>
-        <w:rPr>
-          <w:rFonts w:ascii="Times New Roman" w:eastAsia="Times New Roman" w:hAnsi="Times New Roman" w:cs="Times New Roman"/>
-          <w:sz w:val="24"/>
-          <w:szCs w:val="24"/>
-          <w:lang w:eastAsia="ja-JP"/>
-        </w:rPr>
-      </w:pPr>
-      <w:r>
-        <w:rPr>
-          <w:rFonts w:ascii="Arial" w:eastAsia="Times New Roman" w:hAnsi="Arial" w:cs="Arial"/>
-          <w:color w:val="000000"/>
-          <w:lang w:eastAsia="ja-JP"/>
-        </w:rPr>
-        <w:t>(Équation énergie)</w:t>
-      </w:r>
     </w:p>
     <w:p>
       <w:pPr>
         <w:pStyle w:val="Heading2"/>
+        <w:jc w:val="both"/>
+      </w:pPr>
+      <w:r>
+        <w:t xml:space="preserve">Détermination du gain </w:t>
+      </w:r>
+    </w:p>
+    <w:p>
+      <w:pPr>
+        <w:ind w:firstLine="708"/>
+        <w:jc w:val="both"/>
+      </w:pPr>
+      <w:r>
+        <w:t xml:space="preserve">Ce calcul est illustré dans le code Matlab à la section </w:t>
+      </w:r>
+      <w:r>
+        <w:rPr>
+          <w:i/>
+        </w:rPr>
+        <w:t>Détermination du gain</w:t>
+      </w:r>
+      <w:r>
+        <w:t>.</w:t>
+      </w:r>
+    </w:p>
+    <w:p>
+      <w:pPr>
+        <w:jc w:val="both"/>
+      </w:pPr>
+      <w:r>
+        <w:t>Le gain de suppression est déterminé à l’aide d’une fonction de Bessel modifiée :</w:t>
+      </w:r>
+      <w:r>
+        <w:rPr>
+          <w:rStyle w:val="FootnoteReference"/>
+        </w:rPr>
+        <w:footnoteReference w:id="3"/>
+      </w:r>
+    </w:p>
+    <w:p>
+      <w:pPr>
+        <w:jc w:val="both"/>
+      </w:pPr>
+      <w:r>
+        <w:tab/>
+      </w:r>
+      <w:r>
+        <w:rPr>
+          <w:highlight w:val="yellow"/>
+        </w:rPr>
+        <w:t>Insérer</w:t>
+      </w:r>
+      <w:r>
+        <w:rPr>
+          <w:highlight w:val="yellow"/>
+        </w:rPr>
+        <w:t xml:space="preserve"> équation </w:t>
+      </w:r>
+      <w:r>
+        <w:t>4</w:t>
+      </w:r>
+    </w:p>
+    <w:p>
+      <w:pPr>
+        <w:jc w:val="both"/>
+      </w:pPr>
+      <w:r>
+        <w:t>Où</w:t>
+      </w:r>
+    </w:p>
+    <w:p>
+      <w:pPr>
+        <w:jc w:val="both"/>
+      </w:pPr>
+      <w:r>
+        <w:tab/>
+      </w:r>
+      <w:r>
+        <w:rPr>
+          <w:highlight w:val="yellow"/>
+        </w:rPr>
+        <w:t>Insérer</w:t>
+      </w:r>
+      <w:r>
+        <w:rPr>
+          <w:highlight w:val="yellow"/>
+        </w:rPr>
+        <w:t xml:space="preserve"> équation 5</w:t>
+      </w:r>
+    </w:p>
+    <w:p>
+      <w:pPr>
+        <w:jc w:val="both"/>
+      </w:pPr>
+    </w:p>
+    <w:p>
+      <w:pPr>
+        <w:jc w:val="both"/>
+      </w:pPr>
+      <w:r>
+        <w:t>Nous aurons besoin de déterminer le paramètres g</w:t>
+      </w:r>
+      <w:r>
+        <w:rPr>
+          <w:vertAlign w:val="subscript"/>
+        </w:rPr>
+        <w:t>n</w:t>
+      </w:r>
+      <w:r>
+        <w:t>(m), celui-ci étant le ratio de la différence entre l’énergie du cadre actuelle du canal et l’énergie du bruit du cadre précédent sur l’énergie du cadre actuelle du canal. Plus ce ratio est élevé, plus le cadre actuel peut être considéré comme de la voix. Donc plus ce paramètre est élevé, plus l’atténuation sera faible. Dans le code Matlab, g</w:t>
+      </w:r>
+      <w:r>
+        <w:rPr>
+          <w:vertAlign w:val="subscript"/>
+        </w:rPr>
+        <w:t>n</w:t>
+      </w:r>
+      <w:r>
+        <w:t xml:space="preserve">(m) est désigné par </w:t>
+      </w:r>
+      <w:r>
+        <w:rPr>
+          <w:i/>
+        </w:rPr>
+        <w:t>ch_meas_parms</w:t>
+      </w:r>
+      <w:r>
+        <w:rPr>
+          <w:i/>
+        </w:rPr>
+        <w:t xml:space="preserve"> </w:t>
+      </w:r>
+      <w:r>
+        <w:t xml:space="preserve">dans </w:t>
+      </w:r>
+      <w:r>
+        <w:rPr>
+          <w:i/>
+        </w:rPr>
+        <w:t>main.m</w:t>
+      </w:r>
+      <w:r>
+        <w:rPr>
+          <w:i/>
+        </w:rPr>
+        <w:t>.</w:t>
+      </w:r>
+    </w:p>
+    <w:p>
+      <w:pPr>
+        <w:jc w:val="both"/>
+      </w:pPr>
+    </w:p>
+    <w:p>
+      <w:pPr>
+        <w:jc w:val="both"/>
+      </w:pPr>
+      <w:r>
+        <w:t xml:space="preserve">Le paramètre </w:t>
+      </w:r>
+      <w:r>
+        <w:rPr>
+          <w:rFonts w:cstheme="minorHAnsi"/>
+        </w:rPr>
+        <w:t>ε</w:t>
+      </w:r>
+      <w:r>
+        <w:t xml:space="preserve"> est arbitraire et définit au début du code MatLab par l’utilisateur. Il doit être compris entre 1 et 20.</w:t>
+      </w:r>
+    </w:p>
+    <w:p>
+      <w:pPr>
+        <w:jc w:val="both"/>
+      </w:pPr>
+    </w:p>
+    <w:p>
+      <w:pPr>
+        <w:jc w:val="both"/>
+      </w:pPr>
+      <w:r>
+        <w:t xml:space="preserve">La calcul du gain est effectué par la fonction </w:t>
+      </w:r>
+      <w:r>
+        <w:rPr>
+          <w:i/>
+        </w:rPr>
+        <w:t>func_suppress_curve(eps, v_parm)</w:t>
+      </w:r>
+      <w:r>
+        <w:rPr>
+          <w:i/>
+        </w:rPr>
+        <w:t xml:space="preserve"> </w:t>
+      </w:r>
+      <w:r>
+        <w:t xml:space="preserve">du fichier </w:t>
+      </w:r>
+      <w:r>
+        <w:rPr>
+          <w:i/>
+        </w:rPr>
+        <w:t>func_suppress_curve.m</w:t>
+      </w:r>
+      <w:r>
+        <w:t>. Cette dernière étant l’implémentation de la fonctions de Bessel modifiée.</w:t>
+      </w:r>
+    </w:p>
+    <w:p>
+      <w:pPr>
+        <w:jc w:val="both"/>
+      </w:pPr>
+    </w:p>
+    <w:p>
+      <w:pPr>
+        <w:jc w:val="both"/>
       </w:pPr>
     </w:p>
     <w:p>
       <w:pPr>
         <w:pStyle w:val="Heading2"/>
-      </w:pPr>
-      <w:r>
-        <w:t>Détermination du niveau de bruit</w:t>
-      </w:r>
-    </w:p>
-    <w:p/>
-    <w:p>
-      <w:pPr>
-        <w:rPr>
-          <w:rFonts w:ascii="Times New Roman" w:eastAsia="Times New Roman" w:hAnsi="Times New Roman" w:cs="Times New Roman"/>
-          <w:sz w:val="24"/>
-          <w:szCs w:val="24"/>
-          <w:lang w:eastAsia="ja-JP"/>
-        </w:rPr>
-      </w:pPr>
-      <w:r>
-        <w:rPr>
-          <w:rFonts w:ascii="Arial" w:eastAsia="Times New Roman" w:hAnsi="Arial" w:cs="Arial"/>
-          <w:color w:val="000000"/>
-          <w:lang w:eastAsia="ja-JP"/>
-        </w:rPr>
-        <w:t>Lorsque le détecteur de bruit détermine qu’un segment ne contient que du bruit, le niveau de bruit moyen dans chaque bande est déterminé par la fonction de lissage récursive sur 1s (50 segments de 20 ms) suivante:</w:t>
-      </w:r>
-    </w:p>
-    <w:p>
-      <w:pPr>
-        <w:rPr>
-          <w:rFonts w:ascii="Times New Roman" w:eastAsia="Times New Roman" w:hAnsi="Times New Roman" w:cs="Times New Roman"/>
-          <w:sz w:val="24"/>
-          <w:szCs w:val="24"/>
-          <w:lang w:eastAsia="ja-JP"/>
-        </w:rPr>
-      </w:pPr>
-    </w:p>
-    <w:p>
-      <w:pPr>
-        <w:rPr>
-          <w:rFonts w:ascii="Times New Roman" w:eastAsia="Times New Roman" w:hAnsi="Times New Roman" w:cs="Times New Roman"/>
-          <w:sz w:val="24"/>
-          <w:szCs w:val="24"/>
-          <w:lang w:val="en-CA" w:eastAsia="ja-JP"/>
-        </w:rPr>
-      </w:pPr>
-      <w:r>
-        <w:rPr>
-          <w:rFonts w:ascii="Arial" w:eastAsia="Times New Roman" w:hAnsi="Arial" w:cs="Arial"/>
-          <w:color w:val="000000"/>
-          <w:lang w:val="en-CA" w:eastAsia="ja-JP"/>
-        </w:rPr>
-        <w:t>(</w:t>
-      </w:r>
-      <w:proofErr w:type="spellStart"/>
-      <w:r>
-        <w:rPr>
-          <w:rFonts w:ascii="Arial" w:eastAsia="Times New Roman" w:hAnsi="Arial" w:cs="Arial"/>
-          <w:color w:val="000000"/>
-          <w:lang w:val="en-CA" w:eastAsia="ja-JP"/>
-        </w:rPr>
-        <w:t>Équation</w:t>
-      </w:r>
-      <w:proofErr w:type="spellEnd"/>
-      <w:r>
-        <w:rPr>
-          <w:rFonts w:ascii="Arial" w:eastAsia="Times New Roman" w:hAnsi="Arial" w:cs="Arial"/>
-          <w:color w:val="000000"/>
-          <w:lang w:val="en-CA" w:eastAsia="ja-JP"/>
-        </w:rPr>
-        <w:t xml:space="preserve"> bruit </w:t>
-      </w:r>
-      <w:proofErr w:type="spellStart"/>
-      <w:r>
-        <w:rPr>
-          <w:rFonts w:ascii="Arial" w:eastAsia="Times New Roman" w:hAnsi="Arial" w:cs="Arial"/>
-          <w:color w:val="000000"/>
-          <w:lang w:val="en-CA" w:eastAsia="ja-JP"/>
-        </w:rPr>
-        <w:t>moyen</w:t>
-      </w:r>
-      <w:proofErr w:type="spellEnd"/>
-      <w:r>
-        <w:rPr>
-          <w:rFonts w:ascii="Arial" w:eastAsia="Times New Roman" w:hAnsi="Arial" w:cs="Arial"/>
-          <w:color w:val="000000"/>
-          <w:lang w:val="en-CA" w:eastAsia="ja-JP"/>
-        </w:rPr>
-        <w:t>)</w:t>
-      </w:r>
-    </w:p>
-    <w:p/>
+        <w:jc w:val="both"/>
+      </w:pPr>
+      <w:r>
+        <w:lastRenderedPageBreak/>
+        <w:t>Application du gain et reconstitution du signal</w:t>
+      </w:r>
+    </w:p>
+    <w:p>
+      <w:pPr>
+        <w:ind w:firstLine="708"/>
+        <w:jc w:val="both"/>
+      </w:pPr>
+      <w:r>
+        <w:t>Après avoir déterminer le gain à appliquer au signal du canal, un lissage est effectué afin d’éviter les changements trop brusques du signal. Ces brusques sauts pourraient altérer la qualité du signal sonore perçu par l’usager. Ce lissage est décrit par l’équation suivante :</w:t>
+      </w:r>
+    </w:p>
+    <w:p>
+      <w:pPr>
+        <w:jc w:val="both"/>
+      </w:pPr>
+      <w:r>
+        <w:t xml:space="preserve"> </w:t>
+      </w:r>
+      <w:r>
+        <w:tab/>
+      </w:r>
+      <w:r>
+        <w:rPr>
+          <w:highlight w:val="yellow"/>
+        </w:rPr>
+        <w:t>Insérer</w:t>
+      </w:r>
+      <w:r>
+        <w:rPr>
+          <w:highlight w:val="yellow"/>
+        </w:rPr>
+        <w:t xml:space="preserve"> équation 6</w:t>
+      </w:r>
+    </w:p>
+    <w:p>
+      <w:pPr>
+        <w:jc w:val="both"/>
+      </w:pPr>
+      <w:r>
+        <w:t>Où</w:t>
+      </w:r>
+    </w:p>
+    <w:p>
+      <w:pPr>
+        <w:jc w:val="both"/>
+      </w:pPr>
+      <w:r>
+        <w:tab/>
+      </w:r>
+      <w:r>
+        <w:rPr>
+          <w:highlight w:val="yellow"/>
+        </w:rPr>
+        <w:t>Insérer</w:t>
+      </w:r>
+      <w:r>
+        <w:rPr>
+          <w:highlight w:val="yellow"/>
+        </w:rPr>
+        <w:t xml:space="preserve"> équation 7</w:t>
+      </w:r>
+    </w:p>
+    <w:p>
+      <w:pPr>
+        <w:jc w:val="both"/>
+      </w:pPr>
+    </w:p>
+    <w:p>
+      <w:pPr>
+        <w:jc w:val="both"/>
+        <w:rPr>
+          <w:i/>
+        </w:rPr>
+      </w:pPr>
+      <w:r>
+        <w:t xml:space="preserve">Cette équation est implémenté par la fonction </w:t>
+      </w:r>
+      <w:r>
+        <w:rPr>
+          <w:i/>
+        </w:rPr>
+        <w:t>calc_smooth_gain</w:t>
+      </w:r>
+      <w:r>
+        <w:rPr>
+          <w:i/>
+        </w:rPr>
+        <w:t xml:space="preserve"> </w:t>
+      </w:r>
+      <w:r>
+        <w:t xml:space="preserve"> du fichier </w:t>
+      </w:r>
+      <w:r>
+        <w:rPr>
+          <w:i/>
+        </w:rPr>
+        <w:t>calc_smooth_gain.m</w:t>
+      </w:r>
+      <w:r>
+        <w:rPr>
+          <w:i/>
+        </w:rPr>
+        <w:t>.</w:t>
+      </w:r>
+    </w:p>
+    <w:p>
+      <w:pPr>
+        <w:jc w:val="both"/>
+        <w:rPr>
+          <w:i/>
+        </w:rPr>
+      </w:pPr>
+    </w:p>
+    <w:p>
+      <w:pPr>
+        <w:jc w:val="both"/>
+      </w:pPr>
+      <w:r>
+        <w:t>Une fois le gain lissé, celui-ci est appliqué sur le signal du canal. Tel qu’expliquer précédemment, ce gain sera beaucoup plus faible pour les cadres contenant du bruit.</w:t>
+      </w:r>
+    </w:p>
+    <w:p>
+      <w:pPr>
+        <w:jc w:val="both"/>
+      </w:pPr>
+    </w:p>
+    <w:p>
+      <w:pPr>
+        <w:jc w:val="both"/>
+      </w:pPr>
+      <w:r>
+        <w:t xml:space="preserve">Par la suite, nous recombinons les signaux des différents canaux avec un déphasage de 180° entre eux. Ceci est exprimé dans le code de main.m par une alternance d’addition et de soustraction des signaux de canaux. </w:t>
+      </w:r>
+    </w:p>
+    <w:p>
+      <w:pPr>
+        <w:jc w:val="both"/>
+      </w:pPr>
+    </w:p>
+    <w:p>
+      <w:pPr>
+        <w:jc w:val="both"/>
+      </w:pPr>
+    </w:p>
+    <w:p>
+      <w:pPr>
+        <w:pStyle w:val="Heading1"/>
+        <w:jc w:val="both"/>
+        <w:rPr>
+          <w:lang w:val="fr-CA"/>
+        </w:rPr>
+      </w:pPr>
+      <w:r>
+        <w:rPr>
+          <w:lang w:val="fr-CA"/>
+        </w:rPr>
+        <w:t>Simulation</w:t>
+      </w:r>
+      <w:r>
+        <w:rPr>
+          <w:lang w:val="fr-CA"/>
+        </w:rPr>
+        <w:t xml:space="preserve"> et Résultats</w:t>
+      </w:r>
+    </w:p>
     <w:p>
       <w:pPr>
         <w:pStyle w:val="Heading2"/>
-      </w:pPr>
-      <w:r>
-        <w:t xml:space="preserve">Détermination du gain </w:t>
-      </w:r>
-    </w:p>
-    <w:p>
-      <w:pPr>
-        <w:jc w:val="both"/>
-      </w:pPr>
-      <w:r>
-        <w:t xml:space="preserve">Ce calcul est illustré dans le code Matlab à la section </w:t>
-      </w:r>
-      <w:r>
-        <w:rPr>
-          <w:i/>
-        </w:rPr>
-        <w:t>Détermination du gain</w:t>
-      </w:r>
-      <w:r>
-        <w:t>.</w:t>
-      </w:r>
-    </w:p>
-    <w:p>
-      <w:pPr>
-        <w:jc w:val="both"/>
-      </w:pPr>
-      <w:r>
-        <w:t>Le gain de suppression est déterminé à l’aide d’une fonction de Bessel modifiée :</w:t>
-      </w:r>
-      <w:r>
-        <w:rPr>
-          <w:rStyle w:val="FootnoteReference"/>
-        </w:rPr>
-        <w:footnoteReference w:id="3"/>
-      </w:r>
-    </w:p>
-    <w:p>
-      <w:pPr>
-        <w:jc w:val="both"/>
-      </w:pPr>
-      <w:r>
-        <w:tab/>
-      </w:r>
-      <w:r>
-        <w:rPr>
-          <w:highlight w:val="yellow"/>
-        </w:rPr>
-        <w:t>Insérer</w:t>
-      </w:r>
-      <w:r>
-        <w:rPr>
-          <w:highlight w:val="yellow"/>
-        </w:rPr>
-        <w:t xml:space="preserve"> équation </w:t>
-      </w:r>
-      <w:r>
-        <w:t>4</w:t>
-      </w:r>
-    </w:p>
-    <w:p>
-      <w:pPr>
-        <w:jc w:val="both"/>
-      </w:pPr>
-      <w:r>
-        <w:t>Où</w:t>
-      </w:r>
-    </w:p>
-    <w:p>
-      <w:pPr>
-        <w:jc w:val="both"/>
-      </w:pPr>
-      <w:r>
-        <w:tab/>
-      </w:r>
-      <w:r>
-        <w:rPr>
-          <w:highlight w:val="yellow"/>
-        </w:rPr>
-        <w:t>Insérer</w:t>
-      </w:r>
-      <w:r>
-        <w:rPr>
-          <w:highlight w:val="yellow"/>
-        </w:rPr>
-        <w:t xml:space="preserve"> équation 5</w:t>
-      </w:r>
-    </w:p>
-    <w:p>
-      <w:pPr>
-        <w:jc w:val="both"/>
-      </w:pPr>
-    </w:p>
-    <w:p>
-      <w:pPr>
-        <w:jc w:val="both"/>
-      </w:pPr>
-      <w:r>
-        <w:t xml:space="preserve">Nous aurons besoin de déterminer le paramètres </w:t>
-      </w:r>
-      <w:proofErr w:type="spellStart"/>
-      <w:r>
-        <w:t>g</w:t>
-      </w:r>
-      <w:r>
-        <w:rPr>
-          <w:vertAlign w:val="subscript"/>
-        </w:rPr>
-        <w:t>n</w:t>
-      </w:r>
-      <w:proofErr w:type="spellEnd"/>
-      <w:r>
-        <w:t xml:space="preserve">(m), celui-ci étant le ratio de la différence entre l’énergie du cadre actuelle du canal et l’énergie du bruit du cadre précédent sur l’énergie du cadre actuelle du canal. Plus ce ratio est élevé, plus le cadre actuel peut être considéré comme de la voix. Donc plus ce paramètre est élevé, plus l’atténuation sera faible. Dans le code </w:t>
-      </w:r>
-      <w:proofErr w:type="spellStart"/>
-      <w:r>
-        <w:t>Matlab</w:t>
-      </w:r>
-      <w:proofErr w:type="spellEnd"/>
-      <w:r>
-        <w:t xml:space="preserve">, </w:t>
-      </w:r>
-      <w:proofErr w:type="spellStart"/>
-      <w:r>
-        <w:t>g</w:t>
-      </w:r>
-      <w:r>
-        <w:rPr>
-          <w:vertAlign w:val="subscript"/>
-        </w:rPr>
-        <w:t>n</w:t>
-      </w:r>
-      <w:proofErr w:type="spellEnd"/>
-      <w:r>
-        <w:t xml:space="preserve">(m) est désigné par </w:t>
-      </w:r>
-      <w:proofErr w:type="spellStart"/>
-      <w:r>
-        <w:rPr>
-          <w:i/>
-        </w:rPr>
-        <w:t>ch_meas_parms</w:t>
-      </w:r>
-      <w:proofErr w:type="spellEnd"/>
-      <w:r>
-        <w:rPr>
-          <w:i/>
-        </w:rPr>
-        <w:t xml:space="preserve"> </w:t>
-      </w:r>
-      <w:r>
-        <w:t xml:space="preserve">dans </w:t>
-      </w:r>
-      <w:proofErr w:type="spellStart"/>
-      <w:r>
-        <w:rPr>
-          <w:i/>
-        </w:rPr>
-        <w:t>main.m</w:t>
-      </w:r>
-      <w:proofErr w:type="spellEnd"/>
-      <w:r>
-        <w:rPr>
-          <w:i/>
-        </w:rPr>
-        <w:t>.</w:t>
-      </w:r>
-    </w:p>
-    <w:p>
-      <w:pPr>
-        <w:jc w:val="both"/>
-      </w:pPr>
-    </w:p>
-    <w:p>
-      <w:pPr>
-        <w:jc w:val="both"/>
-      </w:pPr>
-      <w:r>
-        <w:t xml:space="preserve">Le paramètre </w:t>
-      </w:r>
-      <w:r>
-        <w:rPr>
-          <w:rFonts w:cstheme="minorHAnsi"/>
-        </w:rPr>
-        <w:t>ε</w:t>
-      </w:r>
-      <w:r>
-        <w:t xml:space="preserve"> est arbitraire et définit au début du code </w:t>
-      </w:r>
-      <w:proofErr w:type="spellStart"/>
-      <w:r>
-        <w:t>MatLab</w:t>
-      </w:r>
-      <w:proofErr w:type="spellEnd"/>
-      <w:r>
-        <w:t xml:space="preserve"> par l’utilisateur. Il doit être compris entre 1 et 20.</w:t>
-      </w:r>
-    </w:p>
-    <w:p>
-      <w:pPr>
-        <w:jc w:val="both"/>
-      </w:pPr>
-    </w:p>
-    <w:p>
-      <w:pPr>
-        <w:jc w:val="both"/>
-      </w:pPr>
-      <w:r>
-        <w:lastRenderedPageBreak/>
-        <w:t xml:space="preserve">La calcul du gain est effectué par la fonction </w:t>
-      </w:r>
-      <w:proofErr w:type="spellStart"/>
-      <w:r>
-        <w:rPr>
-          <w:i/>
-        </w:rPr>
-        <w:t>func_suppress_</w:t>
-      </w:r>
-      <w:proofErr w:type="gramStart"/>
-      <w:r>
-        <w:rPr>
-          <w:i/>
-        </w:rPr>
-        <w:t>curve</w:t>
-      </w:r>
-      <w:proofErr w:type="spellEnd"/>
-      <w:r>
-        <w:rPr>
-          <w:i/>
-        </w:rPr>
-        <w:t>(</w:t>
-      </w:r>
-      <w:proofErr w:type="spellStart"/>
-      <w:proofErr w:type="gramEnd"/>
-      <w:r>
-        <w:rPr>
-          <w:i/>
-        </w:rPr>
-        <w:t>eps</w:t>
-      </w:r>
-      <w:proofErr w:type="spellEnd"/>
-      <w:r>
-        <w:rPr>
-          <w:i/>
-        </w:rPr>
-        <w:t xml:space="preserve">, </w:t>
-      </w:r>
-      <w:proofErr w:type="spellStart"/>
-      <w:r>
-        <w:rPr>
-          <w:i/>
-        </w:rPr>
-        <w:t>v_parm</w:t>
-      </w:r>
-      <w:proofErr w:type="spellEnd"/>
-      <w:r>
-        <w:rPr>
-          <w:i/>
-        </w:rPr>
-        <w:t>)</w:t>
-      </w:r>
-      <w:r>
-        <w:rPr>
-          <w:i/>
-        </w:rPr>
-        <w:t xml:space="preserve"> </w:t>
-      </w:r>
-      <w:r>
-        <w:t xml:space="preserve">du fichier </w:t>
-      </w:r>
-      <w:proofErr w:type="spellStart"/>
-      <w:r>
-        <w:rPr>
-          <w:i/>
-        </w:rPr>
-        <w:t>func_suppress_curve.m</w:t>
-      </w:r>
-      <w:proofErr w:type="spellEnd"/>
-      <w:r>
-        <w:t xml:space="preserve">. Cette dernière étant l’implémentation </w:t>
-      </w:r>
-      <w:proofErr w:type="gramStart"/>
-      <w:r>
-        <w:t>de la fonctions</w:t>
-      </w:r>
-      <w:proofErr w:type="gramEnd"/>
-      <w:r>
-        <w:t xml:space="preserve"> de Bessel modifiée.</w:t>
-      </w:r>
-    </w:p>
-    <w:p/>
-    <w:p/>
+        <w:jc w:val="both"/>
+      </w:pPr>
+      <w:r>
+        <w:t>Filtres Passe Bande</w:t>
+      </w:r>
+      <w:r>
+        <w:t xml:space="preserve"> des canaux</w:t>
+      </w:r>
+    </w:p>
+    <w:p>
+      <w:pPr>
+        <w:jc w:val="both"/>
+      </w:pPr>
+    </w:p>
     <w:p>
       <w:pPr>
         <w:pStyle w:val="Heading2"/>
-      </w:pPr>
-      <w:r>
-        <w:t>Application du gain et reconstitution du signal</w:t>
-      </w:r>
-    </w:p>
-    <w:p>
-      <w:pPr>
-        <w:jc w:val="both"/>
-      </w:pPr>
-      <w:r>
-        <w:t>Après avoir déterminer le gain à appliquer au signal du canal, un lissage est effectué afin d’éviter les changements trop brusques du signal. Ces brusques sauts pourraient altérer la qualité du signal sonore perçu par l’usager. Ce lissage est décrit par l’équation suivante :</w:t>
-      </w:r>
-    </w:p>
-    <w:p>
-      <w:pPr>
-        <w:jc w:val="both"/>
-      </w:pPr>
-      <w:r>
-        <w:t xml:space="preserve"> </w:t>
-      </w:r>
-      <w:r>
-        <w:tab/>
-      </w:r>
-      <w:r>
-        <w:rPr>
-          <w:highlight w:val="yellow"/>
-        </w:rPr>
-        <w:t>Insérer</w:t>
-      </w:r>
-      <w:r>
-        <w:rPr>
-          <w:highlight w:val="yellow"/>
-        </w:rPr>
-        <w:t xml:space="preserve"> équation 6</w:t>
-      </w:r>
-    </w:p>
-    <w:p>
-      <w:pPr>
-        <w:jc w:val="both"/>
-      </w:pPr>
-      <w:r>
-        <w:t>Où</w:t>
-      </w:r>
-    </w:p>
-    <w:p>
-      <w:pPr>
-        <w:jc w:val="both"/>
-      </w:pPr>
-      <w:r>
-        <w:tab/>
-      </w:r>
-      <w:r>
-        <w:rPr>
-          <w:highlight w:val="yellow"/>
-        </w:rPr>
-        <w:t>Insérer</w:t>
-      </w:r>
-      <w:r>
-        <w:rPr>
-          <w:highlight w:val="yellow"/>
-        </w:rPr>
-        <w:t xml:space="preserve"> équation 7</w:t>
-      </w:r>
-    </w:p>
-    <w:p>
-      <w:pPr>
-        <w:jc w:val="both"/>
-      </w:pPr>
-    </w:p>
-    <w:p>
-      <w:pPr>
-        <w:jc w:val="both"/>
-        <w:rPr>
-          <w:i/>
-        </w:rPr>
-      </w:pPr>
-      <w:r>
-        <w:t xml:space="preserve">Cette équation est </w:t>
-      </w:r>
-      <w:proofErr w:type="gramStart"/>
-      <w:r>
-        <w:t>implémenté</w:t>
-      </w:r>
-      <w:proofErr w:type="gramEnd"/>
-      <w:r>
-        <w:t xml:space="preserve"> par la fonction </w:t>
-      </w:r>
-      <w:proofErr w:type="spellStart"/>
-      <w:r>
-        <w:rPr>
-          <w:i/>
-        </w:rPr>
-        <w:t>calc_smooth_gain</w:t>
-      </w:r>
-      <w:proofErr w:type="spellEnd"/>
-      <w:r>
-        <w:rPr>
-          <w:i/>
-        </w:rPr>
-        <w:t xml:space="preserve"> </w:t>
-      </w:r>
-      <w:r>
-        <w:t xml:space="preserve"> du fichier </w:t>
-      </w:r>
-      <w:proofErr w:type="spellStart"/>
-      <w:r>
-        <w:rPr>
-          <w:i/>
-        </w:rPr>
-        <w:t>calc_smooth_gain.m</w:t>
-      </w:r>
-      <w:proofErr w:type="spellEnd"/>
-      <w:r>
-        <w:rPr>
-          <w:i/>
-        </w:rPr>
-        <w:t>.</w:t>
-      </w:r>
-    </w:p>
-    <w:p>
-      <w:pPr>
-        <w:jc w:val="both"/>
-        <w:rPr>
-          <w:i/>
-        </w:rPr>
-      </w:pPr>
-    </w:p>
-    <w:p>
-      <w:pPr>
-        <w:jc w:val="both"/>
-      </w:pPr>
-      <w:r>
-        <w:t>Une fois le gain lissé, celui-ci est appliqué sur le signal du canal. Tel qu’expliquer précédemment, ce gain sera beaucoup plus faible pour les cadres contenant du bruit.</w:t>
-      </w:r>
-    </w:p>
-    <w:p>
-      <w:pPr>
-        <w:jc w:val="both"/>
-      </w:pPr>
-    </w:p>
-    <w:p>
-      <w:pPr>
-        <w:jc w:val="both"/>
-      </w:pPr>
-      <w:r>
-        <w:t xml:space="preserve">Par la suite, nous recombinons les signaux des différents canaux avec un déphasage de 180° entre eux. Ceci est exprimé dans le code de </w:t>
-      </w:r>
-      <w:proofErr w:type="spellStart"/>
-      <w:r>
-        <w:t>main.m</w:t>
-      </w:r>
-      <w:proofErr w:type="spellEnd"/>
-      <w:r>
-        <w:t xml:space="preserve"> par une alternance d’addition et de soustraction des signaux de canaux. </w:t>
-      </w:r>
-    </w:p>
-    <w:p/>
-    <w:p/>
-    <w:p>
-      <w:pPr>
-        <w:pStyle w:val="Heading1"/>
-        <w:rPr>
-          <w:lang w:val="fr-CA"/>
-        </w:rPr>
-      </w:pPr>
-      <w:r>
-        <w:rPr>
-          <w:lang w:val="fr-CA"/>
-        </w:rPr>
-        <w:t>Simulation</w:t>
-      </w:r>
-      <w:r>
-        <w:rPr>
-          <w:lang w:val="fr-CA"/>
-        </w:rPr>
-        <w:t xml:space="preserve"> et Résultats</w:t>
-      </w:r>
-    </w:p>
-    <w:p>
-      <w:pPr>
-        <w:pStyle w:val="Heading2"/>
-      </w:pPr>
-      <w:r>
-        <w:t>Filtres Passe Bande</w:t>
-      </w:r>
-    </w:p>
-    <w:p/>
-    <w:p>
-      <w:pPr>
-        <w:pStyle w:val="Heading2"/>
+        <w:jc w:val="both"/>
       </w:pPr>
       <w:r>
         <w:lastRenderedPageBreak/>
@@ -1399,64 +1198,220 @@
     <w:p>
       <w:pPr>
         <w:keepNext/>
+        <w:jc w:val="both"/>
       </w:pPr>
       <w:r>
         <w:rPr>
           <w:noProof/>
-        </w:rPr>
-        <w:pict>
-          <v:shapetype id="_x0000_t202" coordsize="21600,21600" o:spt="202" path="m,l,21600r21600,l21600,xe">
-            <v:stroke joinstyle="miter"/>
-            <v:path gradientshapeok="t" o:connecttype="rect"/>
-          </v:shapetype>
-          <v:shape id="Zone de texte 4" o:spid="_x0000_s1026" type="#_x0000_t202" style="position:absolute;margin-left:156pt;margin-top:42.35pt;width:1in;height:20.4pt;z-index:251661312;visibility:visible;mso-wrap-style:none;mso-height-relative:margin" o:gfxdata="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" fillcolor="white [3201]" stroked="f" strokeweight=".5pt">
-            <v:textbox>
-              <w:txbxContent>
-                <w:p>
-                  <w:r>
-                    <w:rPr>
-                      <w:rFonts w:cstheme="minorHAnsi"/>
-                    </w:rPr>
-                    <w:t>ε</w:t>
-                  </w:r>
-                  <w:r>
-                    <w:t>=1</w:t>
-                  </w:r>
-                </w:p>
-              </w:txbxContent>
-            </v:textbox>
-          </v:shape>
-        </w:pict>
+          <w:lang w:val="en-US" w:eastAsia="en-US"/>
+        </w:rPr>
+        <mc:AlternateContent>
+          <mc:Choice Requires="wps">
+            <w:drawing>
+              <wp:anchor distT="0" distB="0" distL="114300" distR="114300" simplePos="0" relativeHeight="251661312" behindDoc="0" locked="0" layoutInCell="1" allowOverlap="1">
+                <wp:simplePos x="0" y="0"/>
+                <wp:positionH relativeFrom="column">
+                  <wp:posOffset>1981200</wp:posOffset>
+                </wp:positionH>
+                <wp:positionV relativeFrom="paragraph">
+                  <wp:posOffset>537845</wp:posOffset>
+                </wp:positionV>
+                <wp:extent cx="387350" cy="259080"/>
+                <wp:effectExtent l="0" t="0" r="6350" b="7620"/>
+                <wp:wrapNone/>
+                <wp:docPr id="4" name="Zone de texte 4"/>
+                <wp:cNvGraphicFramePr>
+                  <a:graphicFrameLocks xmlns:a="http://schemas.openxmlformats.org/drawingml/2006/main"/>
+                </wp:cNvGraphicFramePr>
+                <a:graphic xmlns:a="http://schemas.openxmlformats.org/drawingml/2006/main">
+                  <a:graphicData uri="http://schemas.microsoft.com/office/word/2010/wordprocessingShape">
+                    <wps:wsp>
+                      <wps:cNvSpPr txBox="1">
+                        <a:spLocks/>
+                      </wps:cNvSpPr>
+                      <wps:spPr>
+                        <a:xfrm>
+                          <a:off x="0" y="0"/>
+                          <a:ext cx="387350" cy="259080"/>
+                        </a:xfrm>
+                        <a:prstGeom prst="rect">
+                          <a:avLst/>
+                        </a:prstGeom>
+                        <a:solidFill>
+                          <a:schemeClr val="lt1"/>
+                        </a:solidFill>
+                        <a:ln w="6350">
+                          <a:noFill/>
+                        </a:ln>
+                      </wps:spPr>
+                      <wps:txbx>
+                        <w:txbxContent>
+                          <w:p>
+                            <w:r>
+                              <w:rPr>
+                                <w:rFonts w:cstheme="minorHAnsi"/>
+                              </w:rPr>
+                              <w:t>ε</w:t>
+                            </w:r>
+                            <w:r>
+                              <w:t>=1</w:t>
+                            </w:r>
+                          </w:p>
+                        </w:txbxContent>
+                      </wps:txbx>
+                      <wps:bodyPr rot="0" spcFirstLastPara="0" vertOverflow="overflow" horzOverflow="overflow" vert="horz" wrap="none" lIns="91440" tIns="45720" rIns="91440" bIns="45720" numCol="1" spcCol="0" rtlCol="0" fromWordArt="0" anchor="t" anchorCtr="0" forceAA="0" compatLnSpc="1">
+                        <a:prstTxWarp prst="textNoShape">
+                          <a:avLst/>
+                        </a:prstTxWarp>
+                        <a:noAutofit/>
+                      </wps:bodyPr>
+                    </wps:wsp>
+                  </a:graphicData>
+                </a:graphic>
+                <wp14:sizeRelH relativeFrom="page">
+                  <wp14:pctWidth>0</wp14:pctWidth>
+                </wp14:sizeRelH>
+                <wp14:sizeRelV relativeFrom="margin">
+                  <wp14:pctHeight>0</wp14:pctHeight>
+                </wp14:sizeRelV>
+              </wp:anchor>
+            </w:drawing>
+          </mc:Choice>
+          <mc:Fallback>
+            <w:pict>
+              <v:shapetype id="_x0000_t202" coordsize="21600,21600" o:spt="202" path="m,l,21600r21600,l21600,xe">
+                <v:stroke joinstyle="miter"/>
+                <v:path gradientshapeok="t" o:connecttype="rect"/>
+              </v:shapetype>
+              <v:shape id="Zone de texte 4" o:spid="_x0000_s1026" type="#_x0000_t202" style="position:absolute;left:0;text-align:left;margin-left:156pt;margin-top:42.35pt;width:30.5pt;height:20.4pt;z-index:251661312;visibility:visible;mso-wrap-style:none;mso-width-percent:0;mso-height-percent:0;mso-wrap-distance-left:9pt;mso-wrap-distance-top:0;mso-wrap-distance-right:9pt;mso-wrap-distance-bottom:0;mso-position-horizontal:absolute;mso-position-horizontal-relative:text;mso-position-vertical:absolute;mso-position-vertical-relative:text;mso-width-percent:0;mso-height-percent:0;mso-width-relative:page;mso-height-relative:margin;v-text-anchor:top" o:gfxdata="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" fillcolor="white [3201]" stroked="f" strokeweight=".5pt">
+                <v:path arrowok="t"/>
+                <v:textbox>
+                  <w:txbxContent>
+                    <w:p>
+                      <w:r>
+                        <w:rPr>
+                          <w:rFonts w:cstheme="minorHAnsi"/>
+                        </w:rPr>
+                        <w:t>ε</w:t>
+                      </w:r>
+                      <w:r>
+                        <w:t>=1</w:t>
+                      </w:r>
+                    </w:p>
+                  </w:txbxContent>
+                </v:textbox>
+              </v:shape>
+            </w:pict>
+          </mc:Fallback>
+        </mc:AlternateContent>
       </w:r>
       <w:r>
         <w:rPr>
           <w:noProof/>
-        </w:rPr>
-        <w:pict>
-          <v:shape id="Zone de texte 3" o:spid="_x0000_s1027" type="#_x0000_t202" style="position:absolute;margin-left:350.4pt;margin-top:185.15pt;width:1in;height:20.4pt;z-index:251659264;visibility:visible;mso-wrap-style:none;mso-height-relative:margin" o:gfxdata="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" fillcolor="white [3201]" stroked="f" strokeweight=".5pt">
-            <v:textbox>
-              <w:txbxContent>
-                <w:p>
-                  <w:r>
-                    <w:rPr>
-                      <w:rFonts w:cstheme="minorHAnsi"/>
-                    </w:rPr>
-                    <w:t>ε</w:t>
-                  </w:r>
-                  <w:r>
-                    <w:t>=20</w:t>
-                  </w:r>
-                </w:p>
-                <w:p/>
-              </w:txbxContent>
-            </v:textbox>
-          </v:shape>
-        </w:pict>
+          <w:lang w:val="en-US" w:eastAsia="en-US"/>
+        </w:rPr>
+        <mc:AlternateContent>
+          <mc:Choice Requires="wps">
+            <w:drawing>
+              <wp:anchor distT="0" distB="0" distL="114300" distR="114300" simplePos="0" relativeHeight="251659264" behindDoc="0" locked="0" layoutInCell="1" allowOverlap="1">
+                <wp:simplePos x="0" y="0"/>
+                <wp:positionH relativeFrom="column">
+                  <wp:posOffset>4450080</wp:posOffset>
+                </wp:positionH>
+                <wp:positionV relativeFrom="paragraph">
+                  <wp:posOffset>2351405</wp:posOffset>
+                </wp:positionV>
+                <wp:extent cx="457835" cy="259080"/>
+                <wp:effectExtent l="0" t="0" r="0" b="7620"/>
+                <wp:wrapNone/>
+                <wp:docPr id="3" name="Zone de texte 3"/>
+                <wp:cNvGraphicFramePr>
+                  <a:graphicFrameLocks xmlns:a="http://schemas.openxmlformats.org/drawingml/2006/main"/>
+                </wp:cNvGraphicFramePr>
+                <a:graphic xmlns:a="http://schemas.openxmlformats.org/drawingml/2006/main">
+                  <a:graphicData uri="http://schemas.microsoft.com/office/word/2010/wordprocessingShape">
+                    <wps:wsp>
+                      <wps:cNvSpPr txBox="1">
+                        <a:spLocks/>
+                      </wps:cNvSpPr>
+                      <wps:spPr>
+                        <a:xfrm>
+                          <a:off x="0" y="0"/>
+                          <a:ext cx="457835" cy="259080"/>
+                        </a:xfrm>
+                        <a:prstGeom prst="rect">
+                          <a:avLst/>
+                        </a:prstGeom>
+                        <a:solidFill>
+                          <a:schemeClr val="lt1"/>
+                        </a:solidFill>
+                        <a:ln w="6350">
+                          <a:noFill/>
+                        </a:ln>
+                      </wps:spPr>
+                      <wps:txbx>
+                        <w:txbxContent>
+                          <w:p>
+                            <w:r>
+                              <w:rPr>
+                                <w:rFonts w:cstheme="minorHAnsi"/>
+                              </w:rPr>
+                              <w:t>ε</w:t>
+                            </w:r>
+                            <w:r>
+                              <w:t>=20</w:t>
+                            </w:r>
+                          </w:p>
+                          <w:p/>
+                        </w:txbxContent>
+                      </wps:txbx>
+                      <wps:bodyPr rot="0" spcFirstLastPara="0" vertOverflow="overflow" horzOverflow="overflow" vert="horz" wrap="none" lIns="91440" tIns="45720" rIns="91440" bIns="45720" numCol="1" spcCol="0" rtlCol="0" fromWordArt="0" anchor="t" anchorCtr="0" forceAA="0" compatLnSpc="1">
+                        <a:prstTxWarp prst="textNoShape">
+                          <a:avLst/>
+                        </a:prstTxWarp>
+                        <a:noAutofit/>
+                      </wps:bodyPr>
+                    </wps:wsp>
+                  </a:graphicData>
+                </a:graphic>
+                <wp14:sizeRelH relativeFrom="page">
+                  <wp14:pctWidth>0</wp14:pctWidth>
+                </wp14:sizeRelH>
+                <wp14:sizeRelV relativeFrom="margin">
+                  <wp14:pctHeight>0</wp14:pctHeight>
+                </wp14:sizeRelV>
+              </wp:anchor>
+            </w:drawing>
+          </mc:Choice>
+          <mc:Fallback>
+            <w:pict>
+              <v:shape id="Zone de texte 3" o:spid="_x0000_s1027" type="#_x0000_t202" style="position:absolute;left:0;text-align:left;margin-left:350.4pt;margin-top:185.15pt;width:36.05pt;height:20.4pt;z-index:251659264;visibility:visible;mso-wrap-style:none;mso-width-percent:0;mso-height-percent:0;mso-wrap-distance-left:9pt;mso-wrap-distance-top:0;mso-wrap-distance-right:9pt;mso-wrap-distance-bottom:0;mso-position-horizontal:absolute;mso-position-horizontal-relative:text;mso-position-vertical:absolute;mso-position-vertical-relative:text;mso-width-percent:0;mso-height-percent:0;mso-width-relative:page;mso-height-relative:margin;v-text-anchor:top" o:gfxdata="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" fillcolor="white [3201]" stroked="f" strokeweight=".5pt">
+                <v:path arrowok="t"/>
+                <v:textbox>
+                  <w:txbxContent>
+                    <w:p>
+                      <w:r>
+                        <w:rPr>
+                          <w:rFonts w:cstheme="minorHAnsi"/>
+                        </w:rPr>
+                        <w:t>ε</w:t>
+                      </w:r>
+                      <w:r>
+                        <w:t>=20</w:t>
+                      </w:r>
+                    </w:p>
+                    <w:p/>
+                  </w:txbxContent>
+                </v:textbox>
+              </v:shape>
+            </w:pict>
+          </mc:Fallback>
+        </mc:AlternateContent>
       </w:r>
       <w:r>
         <w:rPr>
           <w:noProof/>
-          <w:lang w:val="en-CA" w:eastAsia="ja-JP"/>
+          <w:lang w:val="en-US" w:eastAsia="en-US"/>
         </w:rPr>
         <w:drawing>
           <wp:inline distT="0" distB="0" distL="0" distR="0">
@@ -1498,26 +1453,44 @@
     <w:p>
       <w:pPr>
         <w:pStyle w:val="Caption"/>
-        <w:jc w:val="center"/>
+        <w:jc w:val="both"/>
       </w:pPr>
       <w:r>
         <w:t xml:space="preserve">Figure </w:t>
       </w:r>
-      <w:fldSimple w:instr=" SEQ Figure \* ARABIC ">
-        <w:r>
-          <w:rPr>
-            <w:noProof/>
-          </w:rPr>
-          <w:t>2</w:t>
-        </w:r>
-      </w:fldSimple>
+      <w:r>
+        <w:fldChar w:fldCharType="begin"/>
+      </w:r>
+      <w:r>
+        <w:instrText xml:space="preserve"> SEQ Figure \* ARABIC </w:instrText>
+      </w:r>
+      <w:r>
+        <w:fldChar w:fldCharType="separate"/>
+      </w:r>
+      <w:r>
+        <w:rPr>
+          <w:noProof/>
+        </w:rPr>
+        <w:t>2</w:t>
+      </w:r>
+      <w:r>
+        <w:rPr>
+          <w:noProof/>
+        </w:rPr>
+        <w:fldChar w:fldCharType="end"/>
+      </w:r>
       <w:r>
         <w:t xml:space="preserve"> Courbe de suppression du bruit pour différentes valeurs d'epsilon</w:t>
       </w:r>
     </w:p>
-    <w:p/>
-    <w:p>
-      <w:pPr>
+    <w:p>
+      <w:pPr>
+        <w:jc w:val="both"/>
+      </w:pPr>
+    </w:p>
+    <w:p>
+      <w:pPr>
+        <w:jc w:val="both"/>
         <w:rPr>
           <w:lang w:eastAsia="en-US"/>
         </w:rPr>
@@ -1525,8 +1498,163 @@
     </w:p>
     <w:p>
       <w:pPr>
+        <w:jc w:val="both"/>
         <w:rPr>
           <w:lang w:eastAsia="en-US"/>
+        </w:rPr>
+      </w:pPr>
+    </w:p>
+    <w:p>
+      <w:pPr>
+        <w:rPr>
+          <w:rFonts w:asciiTheme="majorHAnsi" w:eastAsiaTheme="majorEastAsia" w:hAnsiTheme="majorHAnsi" w:cstheme="majorBidi"/>
+          <w:color w:val="2F5496" w:themeColor="accent1" w:themeShade="BF"/>
+          <w:sz w:val="32"/>
+          <w:szCs w:val="32"/>
+          <w:lang w:val="en-US" w:eastAsia="en-US"/>
+        </w:rPr>
+      </w:pPr>
+      <w:r>
+        <w:br w:type="page"/>
+      </w:r>
+    </w:p>
+    <w:p>
+      <w:pPr>
+        <w:pStyle w:val="Heading1"/>
+        <w:jc w:val="both"/>
+      </w:pPr>
+      <w:r>
+        <w:lastRenderedPageBreak/>
+        <w:t>Conclusion</w:t>
+      </w:r>
+      <w:r>
+        <w:t xml:space="preserve"> et Analyses</w:t>
+      </w:r>
+    </w:p>
+    <w:p>
+      <w:pPr>
+        <w:rPr>
+          <w:lang w:eastAsia="en-US"/>
+        </w:rPr>
+      </w:pPr>
+      <w:r>
+        <w:rPr>
+          <w:lang w:eastAsia="en-US"/>
+        </w:rPr>
+        <w:t xml:space="preserve">Suite à l’implémentation et la simulation à l’aide de Matlab, nous constatons que l’algorithme fonctionne correctement. Nous avons constaté qu’il y a deux paramètres arbitraires que nous pouvons configurer afin d’optimiser la performance de l’algorithme, soit l’alpha et l’epsilon. </w:t>
+      </w:r>
+    </w:p>
+    <w:p>
+      <w:pPr>
+        <w:rPr>
+          <w:lang w:eastAsia="en-US"/>
+        </w:rPr>
+      </w:pPr>
+    </w:p>
+    <w:p>
+      <w:pPr>
+        <w:rPr>
+          <w:lang w:eastAsia="en-US"/>
+        </w:rPr>
+      </w:pPr>
+      <w:r>
+        <w:rPr>
+          <w:lang w:eastAsia="en-US"/>
+        </w:rPr>
+        <w:t>L’alpha nous permet d’adoucir ou d’accentuer l’impact des cadres précédents dans le calcul du bruit. De plus, ceci nous permet une forme de filtre afin d’amoindrir l’impact des brusques variations du bruit de fond.</w:t>
+      </w:r>
+    </w:p>
+    <w:p>
+      <w:pPr>
+        <w:rPr>
+          <w:lang w:eastAsia="en-US"/>
+        </w:rPr>
+      </w:pPr>
+    </w:p>
+    <w:p>
+      <w:pPr>
+        <w:rPr>
+          <w:lang w:eastAsia="en-US"/>
+        </w:rPr>
+      </w:pPr>
+      <w:r>
+        <w:rPr>
+          <w:lang w:eastAsia="en-US"/>
+        </w:rPr>
+        <w:t>Le paramètre ɛ permet de paramètrer l’agressivité du gain de suppresion du bruit. Plus ce paramètre est élevé plus l’atténuation du bruit sera élevé. Cependant, une valeur trop élevée engendra une dégradation du signal de voix.</w:t>
+      </w:r>
+    </w:p>
+    <w:p>
+      <w:pPr>
+        <w:rPr>
+          <w:lang w:eastAsia="en-US"/>
+        </w:rPr>
+      </w:pPr>
+    </w:p>
+    <w:p>
+      <w:pPr>
+        <w:rPr>
+          <w:lang w:eastAsia="en-US"/>
+        </w:rPr>
+      </w:pPr>
+      <w:r>
+        <w:rPr>
+          <w:lang w:eastAsia="en-US"/>
+        </w:rPr>
+        <w:t>Il est intéressant de noter, tel que mentionné dans l’article de McAulay et Malpass, nous sommes en mesure d’annihiler complétement le bruit de fond mais cela engendre une distortion dans le signal de voix. Il faut bien configuré les paramètres afin de trouver le bon compromis entre la distortion de la voix et le niveau du bruit de fond.</w:t>
+      </w:r>
+    </w:p>
+    <w:p>
+      <w:pPr>
+        <w:jc w:val="both"/>
+        <w:rPr>
+          <w:lang w:eastAsia="en-US"/>
+        </w:rPr>
+      </w:pPr>
+    </w:p>
+    <w:p>
+      <w:pPr>
+        <w:rPr>
+          <w:rFonts w:asciiTheme="majorHAnsi" w:eastAsiaTheme="majorEastAsia" w:hAnsiTheme="majorHAnsi" w:cstheme="majorBidi"/>
+          <w:color w:val="2F5496" w:themeColor="accent1" w:themeShade="BF"/>
+          <w:sz w:val="32"/>
+          <w:szCs w:val="32"/>
+          <w:lang w:val="en-CA" w:eastAsia="en-US"/>
+        </w:rPr>
+      </w:pPr>
+      <w:r>
+        <w:rPr>
+          <w:lang w:val="en-CA"/>
+        </w:rPr>
+        <w:br w:type="page"/>
+      </w:r>
+    </w:p>
+    <w:p>
+      <w:pPr>
+        <w:pStyle w:val="Heading1"/>
+        <w:jc w:val="both"/>
+        <w:rPr>
+          <w:lang w:val="en-CA"/>
+        </w:rPr>
+      </w:pPr>
+      <w:r>
+        <w:rPr>
+          <w:lang w:val="en-CA"/>
+        </w:rPr>
+        <w:lastRenderedPageBreak/>
+        <w:t>Référence</w:t>
+      </w:r>
+      <w:r>
+        <w:rPr>
+          <w:lang w:val="en-CA"/>
+        </w:rPr>
+        <w:t>s</w:t>
+      </w:r>
+    </w:p>
+    <w:p>
+      <w:pPr>
+        <w:rPr>
+          <w:lang w:val="en-CA" w:eastAsia="en-US"/>
         </w:rPr>
       </w:pPr>
       <w:bookmarkStart w:id="0" w:name="_GoBack"/>
@@ -1534,30 +1662,6 @@
     </w:p>
     <w:p>
       <w:pPr>
-        <w:pStyle w:val="Heading1"/>
-      </w:pPr>
-      <w:r>
-        <w:t>Conclusion</w:t>
-      </w:r>
-      <w:r>
-        <w:t xml:space="preserve"> et Analyses</w:t>
-      </w:r>
-    </w:p>
-    <w:p>
-      <w:pPr>
-        <w:pStyle w:val="Heading1"/>
-      </w:pPr>
-    </w:p>
-    <w:p>
-      <w:pPr>
-        <w:rPr>
-          <w:lang w:val="en-US" w:eastAsia="en-US"/>
-        </w:rPr>
-      </w:pPr>
-    </w:p>
-    <w:p>
-      <w:pPr>
-        <w:pStyle w:val="Heading1"/>
         <w:jc w:val="both"/>
         <w:rPr>
           <w:lang w:val="en-CA"/>
@@ -1567,112 +1671,60 @@
         <w:rPr>
           <w:lang w:val="en-CA"/>
         </w:rPr>
-        <w:t>Référence</w:t>
+        <w:t xml:space="preserve">[1] </w:t>
       </w:r>
       <w:r>
         <w:rPr>
           <w:lang w:val="en-CA"/>
         </w:rPr>
-        <w:t>s</w:t>
-      </w:r>
-    </w:p>
-    <w:p>
-      <w:pPr>
-        <w:jc w:val="both"/>
+        <w:t>Robert J. McAulay and Marilyn L. Malpass</w:t>
+      </w:r>
+      <w:r>
         <w:rPr>
           <w:lang w:val="en-CA"/>
         </w:rPr>
-      </w:pPr>
+        <w:t xml:space="preserve">, (1980) </w:t>
+      </w:r>
       <w:r>
         <w:rPr>
           <w:lang w:val="en-CA"/>
         </w:rPr>
-        <w:t xml:space="preserve">Robert J. </w:t>
-      </w:r>
-      <w:proofErr w:type="spellStart"/>
+        <w:t>A REAL-TIME NOISE SUPPRESSION FILTER FOR SPEECH ENHANCEM</w:t>
+      </w:r>
       <w:r>
         <w:rPr>
           <w:lang w:val="en-CA"/>
         </w:rPr>
-        <w:t>McAulay</w:t>
-      </w:r>
-      <w:proofErr w:type="spellEnd"/>
-      <w:r>
+        <w:t xml:space="preserve">ENT AND ROBUST CHANNEL VOCODING </w:t>
+      </w:r>
+    </w:p>
+    <w:p>
+      <w:pPr>
+        <w:jc w:val="both"/>
         <w:rPr>
           <w:lang w:val="en-CA"/>
         </w:rPr>
-        <w:t xml:space="preserve"> and Marilyn L. </w:t>
-      </w:r>
-      <w:proofErr w:type="spellStart"/>
-      <w:r>
+      </w:pPr>
+    </w:p>
+    <w:p>
+      <w:pPr>
+        <w:jc w:val="both"/>
         <w:rPr>
           <w:lang w:val="en-CA"/>
         </w:rPr>
-        <w:t>Malpass</w:t>
-      </w:r>
-      <w:proofErr w:type="spellEnd"/>
+      </w:pPr>
       <w:r>
         <w:rPr>
           <w:lang w:val="en-CA"/>
         </w:rPr>
-        <w:t xml:space="preserve">, (1980) </w:t>
+        <w:t xml:space="preserve">[2] </w:t>
       </w:r>
       <w:r>
         <w:rPr>
           <w:lang w:val="en-CA"/>
         </w:rPr>
-        <w:t>A REAL-TIME NOISE SUPPRESSION FILTER FOR SPEECH ENHANCEM</w:t>
-      </w:r>
-      <w:r>
-        <w:rPr>
-          <w:lang w:val="en-CA"/>
-        </w:rPr>
-        <w:t xml:space="preserve">ENT AND ROBUST CHANNEL VOCODING </w:t>
-      </w:r>
-    </w:p>
-    <w:p>
-      <w:pPr>
-        <w:jc w:val="both"/>
-        <w:rPr>
-          <w:lang w:val="en-CA"/>
-        </w:rPr>
-      </w:pPr>
-    </w:p>
-    <w:p>
-      <w:pPr>
-        <w:jc w:val="both"/>
-        <w:rPr>
-          <w:lang w:val="en-CA"/>
-        </w:rPr>
-      </w:pPr>
-      <w:r>
-        <w:rPr>
-          <w:lang w:val="en-CA"/>
-        </w:rPr>
-        <w:t xml:space="preserve">Robert J. </w:t>
-      </w:r>
-      <w:proofErr w:type="spellStart"/>
-      <w:r>
-        <w:rPr>
-          <w:lang w:val="en-CA"/>
-        </w:rPr>
-        <w:t>McAulay</w:t>
-      </w:r>
-      <w:proofErr w:type="spellEnd"/>
-      <w:r>
-        <w:rPr>
-          <w:lang w:val="en-CA"/>
-        </w:rPr>
-        <w:t xml:space="preserve"> and Marilyn L. </w:t>
-      </w:r>
-      <w:proofErr w:type="spellStart"/>
-      <w:r>
-        <w:rPr>
-          <w:lang w:val="en-CA"/>
-        </w:rPr>
-        <w:t>Malpass</w:t>
-      </w:r>
-      <w:proofErr w:type="spellEnd"/>
+        <w:t>Robert J. McAulay and Marilyn L. Malpass</w:t>
+      </w:r>
       <w:r>
         <w:rPr>
           <w:lang w:val="en-CA"/>
@@ -1707,7 +1759,7 @@
 </file>
 
 <file path=word/endnotes.xml><?xml version="1.0" encoding="utf-8"?>
-<w:endnotes xmlns:ve="http://schemas.openxmlformats.org/markup-compatibility/2006" xmlns:o="urn:schemas-microsoft-com:office:office" xmlns:r="http://schemas.openxmlformats.org/officeDocument/2006/relationships" xmlns:m="http://schemas.openxmlformats.org/officeDocument/2006/math" xmlns:v="urn:schemas-microsoft-com:vml" xmlns:wp="http://schemas.openxmlformats.org/drawingml/2006/wordprocessingDrawing" xmlns:w10="urn:schemas-microsoft-com:office:word" xmlns:w="http://schemas.openxmlformats.org/wordprocessingml/2006/main" xmlns:wne="http://schemas.microsoft.com/office/word/2006/wordml">
+<w:endnotes xmlns:wpc="http://schemas.microsoft.com/office/word/2010/wordprocessingCanvas" xmlns:mc="http://schemas.openxmlformats.org/markup-compatibility/2006" xmlns:o="urn:schemas-microsoft-com:office:office" xmlns:r="http://schemas.openxmlformats.org/officeDocument/2006/relationships" xmlns:m="http://schemas.openxmlformats.org/officeDocument/2006/math" xmlns:v="urn:schemas-microsoft-com:vml" xmlns:wp14="http://schemas.microsoft.com/office/word/2010/wordprocessingDrawing" xmlns:wp="http://schemas.openxmlformats.org/drawingml/2006/wordprocessingDrawing" xmlns:w10="urn:schemas-microsoft-com:office:word" xmlns:w="http://schemas.openxmlformats.org/wordprocessingml/2006/main" xmlns:w14="http://schemas.microsoft.com/office/word/2010/wordml" xmlns:w15="http://schemas.microsoft.com/office/word/2012/wordml" xmlns:wpg="http://schemas.microsoft.com/office/word/2010/wordprocessingGroup" xmlns:wpi="http://schemas.microsoft.com/office/word/2010/wordprocessingInk" xmlns:wne="http://schemas.microsoft.com/office/word/2006/wordml" xmlns:wps="http://schemas.microsoft.com/office/word/2010/wordprocessingShape" mc:Ignorable="w14 w15 wp14">
   <w:endnote w:type="separator" w:id="-1">
     <w:p>
       <w:r>
@@ -1726,7 +1778,7 @@
 </file>
 
 <file path=word/footnotes.xml><?xml version="1.0" encoding="utf-8"?>
-<w:footnotes xmlns:ve="http://schemas.openxmlformats.org/markup-compatibility/2006" xmlns:o="urn:schemas-microsoft-com:office:office" xmlns:r="http://schemas.openxmlformats.org/officeDocument/2006/relationships" xmlns:m="http://schemas.openxmlformats.org/officeDocument/2006/math" xmlns:v="urn:schemas-microsoft-com:vml" xmlns:wp="http://schemas.openxmlformats.org/drawingml/2006/wordprocessingDrawing" xmlns:w10="urn:schemas-microsoft-com:office:word" xmlns:w="http://schemas.openxmlformats.org/wordprocessingml/2006/main" xmlns:wne="http://schemas.microsoft.com/office/word/2006/wordml">
+<w:footnotes xmlns:wpc="http://schemas.microsoft.com/office/word/2010/wordprocessingCanvas" xmlns:mc="http://schemas.openxmlformats.org/markup-compatibility/2006" xmlns:o="urn:schemas-microsoft-com:office:office" xmlns:r="http://schemas.openxmlformats.org/officeDocument/2006/relationships" xmlns:m="http://schemas.openxmlformats.org/officeDocument/2006/math" xmlns:v="urn:schemas-microsoft-com:vml" xmlns:wp14="http://schemas.microsoft.com/office/word/2010/wordprocessingDrawing" xmlns:wp="http://schemas.openxmlformats.org/drawingml/2006/wordprocessingDrawing" xmlns:w10="urn:schemas-microsoft-com:office:word" xmlns:w="http://schemas.openxmlformats.org/wordprocessingml/2006/main" xmlns:w14="http://schemas.microsoft.com/office/word/2010/wordml" xmlns:w15="http://schemas.microsoft.com/office/word/2012/wordml" xmlns:wpg="http://schemas.microsoft.com/office/word/2010/wordprocessingGroup" xmlns:wpi="http://schemas.microsoft.com/office/word/2010/wordprocessingInk" xmlns:wne="http://schemas.microsoft.com/office/word/2006/wordml" xmlns:wps="http://schemas.microsoft.com/office/word/2010/wordprocessingShape" mc:Ignorable="w14 w15 wp14">
   <w:footnote w:type="separator" w:id="-1">
     <w:p>
       <w:r>
@@ -1765,30 +1817,8 @@
         <w:rPr>
           <w:lang w:val="en-CA"/>
         </w:rPr>
-        <w:t xml:space="preserve">Robert J. </w:t>
-      </w:r>
-      <w:proofErr w:type="spellStart"/>
-      <w:r>
-        <w:rPr>
-          <w:lang w:val="en-CA"/>
-        </w:rPr>
-        <w:t>McAulay</w:t>
-      </w:r>
-      <w:proofErr w:type="spellEnd"/>
-      <w:r>
-        <w:rPr>
-          <w:lang w:val="en-CA"/>
-        </w:rPr>
-        <w:t xml:space="preserve"> and Marilyn L. </w:t>
-      </w:r>
-      <w:proofErr w:type="spellStart"/>
-      <w:r>
-        <w:rPr>
-          <w:lang w:val="en-CA"/>
-        </w:rPr>
-        <w:t>Malpass</w:t>
-      </w:r>
-      <w:proofErr w:type="spellEnd"/>
+        <w:t>Robert J. McAulay and Marilyn L. Malpass</w:t>
+      </w:r>
       <w:r>
         <w:rPr>
           <w:lang w:val="en-CA"/>
@@ -1833,30 +1863,8 @@
         <w:rPr>
           <w:lang w:val="en-CA"/>
         </w:rPr>
-        <w:t xml:space="preserve">Robert J. </w:t>
-      </w:r>
-      <w:proofErr w:type="spellStart"/>
-      <w:r>
-        <w:rPr>
-          <w:lang w:val="en-CA"/>
-        </w:rPr>
-        <w:t>McAulay</w:t>
-      </w:r>
-      <w:proofErr w:type="spellEnd"/>
-      <w:r>
-        <w:rPr>
-          <w:lang w:val="en-CA"/>
-        </w:rPr>
-        <w:t xml:space="preserve"> and Marilyn L. </w:t>
-      </w:r>
-      <w:proofErr w:type="spellStart"/>
-      <w:r>
-        <w:rPr>
-          <w:lang w:val="en-CA"/>
-        </w:rPr>
-        <w:t>Malpass</w:t>
-      </w:r>
-      <w:proofErr w:type="spellEnd"/>
+        <w:t>Robert J. McAulay and Marilyn L. Malpass</w:t>
+      </w:r>
       <w:r>
         <w:rPr>
           <w:lang w:val="en-CA"/>
@@ -1879,36 +1887,20 @@
       <w:r>
         <w:t xml:space="preserve"> </w:t>
       </w:r>
-      <w:proofErr w:type="spellStart"/>
       <w:r>
         <w:rPr>
           <w:highlight w:val="yellow"/>
         </w:rPr>
-        <w:t>Equation</w:t>
-      </w:r>
-      <w:proofErr w:type="spellEnd"/>
-      <w:r>
-        <w:rPr>
-          <w:highlight w:val="yellow"/>
-        </w:rPr>
-        <w:t xml:space="preserve"> 3 de </w:t>
-      </w:r>
-      <w:proofErr w:type="spellStart"/>
-      <w:r>
-        <w:rPr>
-          <w:highlight w:val="yellow"/>
-        </w:rPr>
-        <w:t>Mckaulay</w:t>
-      </w:r>
-      <w:proofErr w:type="spellEnd"/>
+        <w:t>Equation 3 de Mckaulay</w:t>
+      </w:r>
     </w:p>
   </w:footnote>
 </w:footnotes>
 </file>
 
 <file path=word/numbering.xml><?xml version="1.0" encoding="utf-8"?>
-<w:numbering xmlns:ve="http://schemas.openxmlformats.org/markup-compatibility/2006" xmlns:o="urn:schemas-microsoft-com:office:office" xmlns:r="http://schemas.openxmlformats.org/officeDocument/2006/relationships" xmlns:m="http://schemas.openxmlformats.org/officeDocument/2006/math" xmlns:v="urn:schemas-microsoft-com:vml" xmlns:wp="http://schemas.openxmlformats.org/drawingml/2006/wordprocessingDrawing" xmlns:w10="urn:schemas-microsoft-com:office:word" xmlns:w="http://schemas.openxmlformats.org/wordprocessingml/2006/main" xmlns:wne="http://schemas.microsoft.com/office/word/2006/wordml">
-  <w:abstractNum w:abstractNumId="0">
+<w:numbering xmlns:wpc="http://schemas.microsoft.com/office/word/2010/wordprocessingCanvas" xmlns:mc="http://schemas.openxmlformats.org/markup-compatibility/2006" xmlns:o="urn:schemas-microsoft-com:office:office" xmlns:r="http://schemas.openxmlformats.org/officeDocument/2006/relationships" xmlns:m="http://schemas.openxmlformats.org/officeDocument/2006/math" xmlns:v="urn:schemas-microsoft-com:vml" xmlns:wp14="http://schemas.microsoft.com/office/word/2010/wordprocessingDrawing" xmlns:wp="http://schemas.openxmlformats.org/drawingml/2006/wordprocessingDrawing" xmlns:w10="urn:schemas-microsoft-com:office:word" xmlns:w="http://schemas.openxmlformats.org/wordprocessingml/2006/main" xmlns:w14="http://schemas.microsoft.com/office/word/2010/wordml" xmlns:w15="http://schemas.microsoft.com/office/word/2012/wordml" xmlns:wpg="http://schemas.microsoft.com/office/word/2010/wordprocessingGroup" xmlns:wpi="http://schemas.microsoft.com/office/word/2010/wordprocessingInk" xmlns:wne="http://schemas.microsoft.com/office/word/2006/wordml" xmlns:wps="http://schemas.microsoft.com/office/word/2010/wordprocessingShape" mc:Ignorable="w14 w15 wp14">
+  <w:abstractNum w:abstractNumId="0" w15:restartNumberingAfterBreak="0">
     <w:nsid w:val="018F795E"/>
     <w:multiLevelType w:val="hybridMultilevel"/>
     <w:tmpl w:val="C552867A"/>
@@ -1994,7 +1986,7 @@
       </w:pPr>
     </w:lvl>
   </w:abstractNum>
-  <w:abstractNum w:abstractNumId="1">
+  <w:abstractNum w:abstractNumId="1" w15:restartNumberingAfterBreak="0">
     <w:nsid w:val="11632C42"/>
     <w:multiLevelType w:val="hybridMultilevel"/>
     <w:tmpl w:val="33104090"/>
@@ -2080,7 +2072,7 @@
       </w:pPr>
     </w:lvl>
   </w:abstractNum>
-  <w:abstractNum w:abstractNumId="2">
+  <w:abstractNum w:abstractNumId="2" w15:restartNumberingAfterBreak="0">
     <w:nsid w:val="142F7CE0"/>
     <w:multiLevelType w:val="hybridMultilevel"/>
     <w:tmpl w:val="6A2461BC"/>
@@ -2166,7 +2158,7 @@
       </w:pPr>
     </w:lvl>
   </w:abstractNum>
-  <w:abstractNum w:abstractNumId="3">
+  <w:abstractNum w:abstractNumId="3" w15:restartNumberingAfterBreak="0">
     <w:nsid w:val="1DDD690F"/>
     <w:multiLevelType w:val="hybridMultilevel"/>
     <w:tmpl w:val="539E6DAC"/>
@@ -2252,7 +2244,7 @@
       </w:pPr>
     </w:lvl>
   </w:abstractNum>
-  <w:abstractNum w:abstractNumId="4">
+  <w:abstractNum w:abstractNumId="4" w15:restartNumberingAfterBreak="0">
     <w:nsid w:val="62D41B83"/>
     <w:multiLevelType w:val="hybridMultilevel"/>
     <w:tmpl w:val="2EFAAE52"/>
@@ -2338,7 +2330,7 @@
       </w:pPr>
     </w:lvl>
   </w:abstractNum>
-  <w:abstractNum w:abstractNumId="5">
+  <w:abstractNum w:abstractNumId="5" w15:restartNumberingAfterBreak="0">
     <w:nsid w:val="6C3E593A"/>
     <w:multiLevelType w:val="hybridMultilevel"/>
     <w:tmpl w:val="AD087822"/>
@@ -2446,7 +2438,7 @@
 </file>
 
 <file path=word/styles.xml><?xml version="1.0" encoding="utf-8"?>
-<w:styles xmlns:r="http://schemas.openxmlformats.org/officeDocument/2006/relationships" xmlns:w="http://schemas.openxmlformats.org/wordprocessingml/2006/main">
+<w:styles xmlns:mc="http://schemas.openxmlformats.org/markup-compatibility/2006" xmlns:r="http://schemas.openxmlformats.org/officeDocument/2006/relationships" xmlns:w="http://schemas.openxmlformats.org/wordprocessingml/2006/main" xmlns:w14="http://schemas.microsoft.com/office/word/2010/wordml" xmlns:w15="http://schemas.microsoft.com/office/word/2012/wordml" mc:Ignorable="w14 w15">
   <w:docDefaults>
     <w:rPrDefault>
       <w:rPr>
@@ -2458,144 +2450,378 @@
     </w:rPrDefault>
     <w:pPrDefault/>
   </w:docDefaults>
-  <w:latentStyles w:defLockedState="0" w:defUIPriority="99" w:defSemiHidden="1" w:defUnhideWhenUsed="1" w:defQFormat="0" w:count="267">
-    <w:lsdException w:name="Normal" w:semiHidden="0" w:uiPriority="0" w:unhideWhenUsed="0" w:qFormat="1"/>
-    <w:lsdException w:name="heading 1" w:semiHidden="0" w:uiPriority="9" w:unhideWhenUsed="0" w:qFormat="1"/>
-    <w:lsdException w:name="heading 2" w:uiPriority="9" w:qFormat="1"/>
-    <w:lsdException w:name="heading 3" w:uiPriority="9" w:qFormat="1"/>
-    <w:lsdException w:name="heading 4" w:uiPriority="9" w:qFormat="1"/>
-    <w:lsdException w:name="heading 5" w:uiPriority="9" w:qFormat="1"/>
-    <w:lsdException w:name="heading 6" w:uiPriority="9" w:qFormat="1"/>
-    <w:lsdException w:name="heading 7" w:uiPriority="9" w:qFormat="1"/>
-    <w:lsdException w:name="heading 8" w:uiPriority="9" w:qFormat="1"/>
-    <w:lsdException w:name="heading 9" w:uiPriority="9" w:qFormat="1"/>
-    <w:lsdException w:name="toc 1" w:uiPriority="39"/>
-    <w:lsdException w:name="toc 2" w:uiPriority="39"/>
-    <w:lsdException w:name="toc 3" w:uiPriority="39"/>
-    <w:lsdException w:name="toc 4" w:uiPriority="39"/>
-    <w:lsdException w:name="toc 5" w:uiPriority="39"/>
-    <w:lsdException w:name="toc 6" w:uiPriority="39"/>
-    <w:lsdException w:name="toc 7" w:uiPriority="39"/>
-    <w:lsdException w:name="toc 8" w:uiPriority="39"/>
-    <w:lsdException w:name="toc 9" w:uiPriority="39"/>
-    <w:lsdException w:name="caption" w:uiPriority="35" w:qFormat="1"/>
-    <w:lsdException w:name="Title" w:semiHidden="0" w:uiPriority="10" w:unhideWhenUsed="0" w:qFormat="1"/>
-    <w:lsdException w:name="Default Paragraph Font" w:uiPriority="1"/>
-    <w:lsdException w:name="Subtitle" w:semiHidden="0" w:uiPriority="11" w:unhideWhenUsed="0" w:qFormat="1"/>
-    <w:lsdException w:name="Strong" w:semiHidden="0" w:uiPriority="22" w:unhideWhenUsed="0" w:qFormat="1"/>
-    <w:lsdException w:name="Emphasis" w:semiHidden="0" w:uiPriority="20" w:unhideWhenUsed="0" w:qFormat="1"/>
-    <w:lsdException w:name="Table Grid" w:semiHidden="0" w:uiPriority="39" w:unhideWhenUsed="0"/>
-    <w:lsdException w:name="Placeholder Text" w:unhideWhenUsed="0"/>
-    <w:lsdException w:name="No Spacing" w:semiHidden="0" w:uiPriority="1" w:unhideWhenUsed="0" w:qFormat="1"/>
-    <w:lsdException w:name="Light Shading" w:semiHidden="0" w:uiPriority="60" w:unhideWhenUsed="0"/>
-    <w:lsdException w:name="Light List" w:semiHidden="0" w:uiPriority="61" w:unhideWhenUsed="0"/>
-    <w:lsdException w:name="Light Grid" w:semiHidden="0" w:uiPriority="62" w:unhideWhenUsed="0"/>
-    <w:lsdException w:name="Medium Shading 1" w:semiHidden="0" w:uiPriority="63" w:unhideWhenUsed="0"/>
-    <w:lsdException w:name="Medium Shading 2" w:semiHidden="0" w:uiPriority="64" w:unhideWhenUsed="0"/>
-    <w:lsdException w:name="Medium List 1" w:semiHidden="0" w:uiPriority="65" w:unhideWhenUsed="0"/>
-    <w:lsdException w:name="Medium List 2" w:semiHidden="0" w:uiPriority="66" w:unhideWhenUsed="0"/>
-    <w:lsdException w:name="Medium Grid 1" w:semiHidden="0" w:uiPriority="67" w:unhideWhenUsed="0"/>
-    <w:lsdException w:name="Medium Grid 2" w:semiHidden="0" w:uiPriority="68" w:unhideWhenUsed="0"/>
-    <w:lsdException w:name="Medium Grid 3" w:semiHidden="0" w:uiPriority="69" w:unhideWhenUsed="0"/>
-    <w:lsdException w:name="Dark List" w:semiHidden="0" w:uiPriority="70" w:unhideWhenUsed="0"/>
-    <w:lsdException w:name="Colorful Shading" w:semiHidden="0" w:uiPriority="71" w:unhideWhenUsed="0"/>
-    <w:lsdException w:name="Colorful List" w:semiHidden="0" w:uiPriority="72" w:unhideWhenUsed="0"/>
-    <w:lsdException w:name="Colorful Grid" w:semiHidden="0" w:uiPriority="73" w:unhideWhenUsed="0"/>
-    <w:lsdException w:name="Light Shading Accent 1" w:semiHidden="0" w:uiPriority="60" w:unhideWhenUsed="0"/>
-    <w:lsdException w:name="Light List Accent 1" w:semiHidden="0" w:uiPriority="61" w:unhideWhenUsed="0"/>
-    <w:lsdException w:name="Light Grid Accent 1" w:semiHidden="0" w:uiPriority="62" w:unhideWhenUsed="0"/>
-    <w:lsdException w:name="Medium Shading 1 Accent 1" w:semiHidden="0" w:uiPriority="63" w:unhideWhenUsed="0"/>
-    <w:lsdException w:name="Medium Shading 2 Accent 1" w:semiHidden="0" w:uiPriority="64" w:unhideWhenUsed="0"/>
-    <w:lsdException w:name="Medium List 1 Accent 1" w:semiHidden="0" w:uiPriority="65" w:unhideWhenUsed="0"/>
-    <w:lsdException w:name="Revision" w:unhideWhenUsed="0"/>
-    <w:lsdException w:name="List Paragraph" w:semiHidden="0" w:uiPriority="34" w:unhideWhenUsed="0" w:qFormat="1"/>
-    <w:lsdException w:name="Quote" w:semiHidden="0" w:uiPriority="29" w:unhideWhenUsed="0" w:qFormat="1"/>
-    <w:lsdException w:name="Intense Quote" w:semiHidden="0" w:uiPriority="30" w:unhideWhenUsed="0" w:qFormat="1"/>
-    <w:lsdException w:name="Medium List 2 Accent 1" w:semiHidden="0" w:uiPriority="66" w:unhideWhenUsed="0"/>
-    <w:lsdException w:name="Medium Grid 1 Accent 1" w:semiHidden="0" w:uiPriority="67" w:unhideWhenUsed="0"/>
-    <w:lsdException w:name="Medium Grid 2 Accent 1" w:semiHidden="0" w:uiPriority="68" w:unhideWhenUsed="0"/>
-    <w:lsdException w:name="Medium Grid 3 Accent 1" w:semiHidden="0" w:uiPriority="69" w:unhideWhenUsed="0"/>
-    <w:lsdException w:name="Dark List Accent 1" w:semiHidden="0" w:uiPriority="70" w:unhideWhenUsed="0"/>
-    <w:lsdException w:name="Colorful Shading Accent 1" w:semiHidden="0" w:uiPriority="71" w:unhideWhenUsed="0"/>
-    <w:lsdException w:name="Colorful List Accent 1" w:semiHidden="0" w:uiPriority="72" w:unhideWhenUsed="0"/>
-    <w:lsdException w:name="Colorful Grid Accent 1" w:semiHidden="0" w:uiPriority="73" w:unhideWhenUsed="0"/>
-    <w:lsdException w:name="Light Shading Accent 2" w:semiHidden="0" w:uiPriority="60" w:unhideWhenUsed="0"/>
-    <w:lsdException w:name="Light List Accent 2" w:semiHidden="0" w:uiPriority="61" w:unhideWhenUsed="0"/>
-    <w:lsdException w:name="Light Grid Accent 2" w:semiHidden="0" w:uiPriority="62" w:unhideWhenUsed="0"/>
-    <w:lsdException w:name="Medium Shading 1 Accent 2" w:semiHidden="0" w:uiPriority="63" w:unhideWhenUsed="0"/>
-    <w:lsdException w:name="Medium Shading 2 Accent 2" w:semiHidden="0" w:uiPriority="64" w:unhideWhenUsed="0"/>
-    <w:lsdException w:name="Medium List 1 Accent 2" w:semiHidden="0" w:uiPriority="65" w:unhideWhenUsed="0"/>
-    <w:lsdException w:name="Medium List 2 Accent 2" w:semiHidden="0" w:uiPriority="66" w:unhideWhenUsed="0"/>
-    <w:lsdException w:name="Medium Grid 1 Accent 2" w:semiHidden="0" w:uiPriority="67" w:unhideWhenUsed="0"/>
-    <w:lsdException w:name="Medium Grid 2 Accent 2" w:semiHidden="0" w:uiPriority="68" w:unhideWhenUsed="0"/>
-    <w:lsdException w:name="Medium Grid 3 Accent 2" w:semiHidden="0" w:uiPriority="69" w:unhideWhenUsed="0"/>
-    <w:lsdException w:name="Dark List Accent 2" w:semiHidden="0" w:uiPriority="70" w:unhideWhenUsed="0"/>
-    <w:lsdException w:name="Colorful Shading Accent 2" w:semiHidden="0" w:uiPriority="71" w:unhideWhenUsed="0"/>
-    <w:lsdException w:name="Colorful List Accent 2" w:semiHidden="0" w:uiPriority="72" w:unhideWhenUsed="0"/>
-    <w:lsdException w:name="Colorful Grid Accent 2" w:semiHidden="0" w:uiPriority="73" w:unhideWhenUsed="0"/>
-    <w:lsdException w:name="Light Shading Accent 3" w:semiHidden="0" w:uiPriority="60" w:unhideWhenUsed="0"/>
-    <w:lsdException w:name="Light List Accent 3" w:semiHidden="0" w:uiPriority="61" w:unhideWhenUsed="0"/>
-    <w:lsdException w:name="Light Grid Accent 3" w:semiHidden="0" w:uiPriority="62" w:unhideWhenUsed="0"/>
-    <w:lsdException w:name="Medium Shading 1 Accent 3" w:semiHidden="0" w:uiPriority="63" w:unhideWhenUsed="0"/>
-    <w:lsdException w:name="Medium Shading 2 Accent 3" w:semiHidden="0" w:uiPriority="64" w:unhideWhenUsed="0"/>
-    <w:lsdException w:name="Medium List 1 Accent 3" w:semiHidden="0" w:uiPriority="65" w:unhideWhenUsed="0"/>
-    <w:lsdException w:name="Medium List 2 Accent 3" w:semiHidden="0" w:uiPriority="66" w:unhideWhenUsed="0"/>
-    <w:lsdException w:name="Medium Grid 1 Accent 3" w:semiHidden="0" w:uiPriority="67" w:unhideWhenUsed="0"/>
-    <w:lsdException w:name="Medium Grid 2 Accent 3" w:semiHidden="0" w:uiPriority="68" w:unhideWhenUsed="0"/>
-    <w:lsdException w:name="Medium Grid 3 Accent 3" w:semiHidden="0" w:uiPriority="69" w:unhideWhenUsed="0"/>
-    <w:lsdException w:name="Dark List Accent 3" w:semiHidden="0" w:uiPriority="70" w:unhideWhenUsed="0"/>
-    <w:lsdException w:name="Colorful Shading Accent 3" w:semiHidden="0" w:uiPriority="71" w:unhideWhenUsed="0"/>
-    <w:lsdException w:name="Colorful List Accent 3" w:semiHidden="0" w:uiPriority="72" w:unhideWhenUsed="0"/>
-    <w:lsdException w:name="Colorful Grid Accent 3" w:semiHidden="0" w:uiPriority="73" w:unhideWhenUsed="0"/>
-    <w:lsdException w:name="Light Shading Accent 4" w:semiHidden="0" w:uiPriority="60" w:unhideWhenUsed="0"/>
-    <w:lsdException w:name="Light List Accent 4" w:semiHidden="0" w:uiPriority="61" w:unhideWhenUsed="0"/>
-    <w:lsdException w:name="Light Grid Accent 4" w:semiHidden="0" w:uiPriority="62" w:unhideWhenUsed="0"/>
-    <w:lsdException w:name="Medium Shading 1 Accent 4" w:semiHidden="0" w:uiPriority="63" w:unhideWhenUsed="0"/>
-    <w:lsdException w:name="Medium Shading 2 Accent 4" w:semiHidden="0" w:uiPriority="64" w:unhideWhenUsed="0"/>
-    <w:lsdException w:name="Medium List 1 Accent 4" w:semiHidden="0" w:uiPriority="65" w:unhideWhenUsed="0"/>
-    <w:lsdException w:name="Medium List 2 Accent 4" w:semiHidden="0" w:uiPriority="66" w:unhideWhenUsed="0"/>
-    <w:lsdException w:name="Medium Grid 1 Accent 4" w:semiHidden="0" w:uiPriority="67" w:unhideWhenUsed="0"/>
-    <w:lsdException w:name="Medium Grid 2 Accent 4" w:semiHidden="0" w:uiPriority="68" w:unhideWhenUsed="0"/>
-    <w:lsdException w:name="Medium Grid 3 Accent 4" w:semiHidden="0" w:uiPriority="69" w:unhideWhenUsed="0"/>
-    <w:lsdException w:name="Dark List Accent 4" w:semiHidden="0" w:uiPriority="70" w:unhideWhenUsed="0"/>
-    <w:lsdException w:name="Colorful Shading Accent 4" w:semiHidden="0" w:uiPriority="71" w:unhideWhenUsed="0"/>
-    <w:lsdException w:name="Colorful List Accent 4" w:semiHidden="0" w:uiPriority="72" w:unhideWhenUsed="0"/>
-    <w:lsdException w:name="Colorful Grid Accent 4" w:semiHidden="0" w:uiPriority="73" w:unhideWhenUsed="0"/>
-    <w:lsdException w:name="Light Shading Accent 5" w:semiHidden="0" w:uiPriority="60" w:unhideWhenUsed="0"/>
-    <w:lsdException w:name="Light List Accent 5" w:semiHidden="0" w:uiPriority="61" w:unhideWhenUsed="0"/>
-    <w:lsdException w:name="Light Grid Accent 5" w:semiHidden="0" w:uiPriority="62" w:unhideWhenUsed="0"/>
-    <w:lsdException w:name="Medium Shading 1 Accent 5" w:semiHidden="0" w:uiPriority="63" w:unhideWhenUsed="0"/>
-    <w:lsdException w:name="Medium Shading 2 Accent 5" w:semiHidden="0" w:uiPriority="64" w:unhideWhenUsed="0"/>
-    <w:lsdException w:name="Medium List 1 Accent 5" w:semiHidden="0" w:uiPriority="65" w:unhideWhenUsed="0"/>
-    <w:lsdException w:name="Medium List 2 Accent 5" w:semiHidden="0" w:uiPriority="66" w:unhideWhenUsed="0"/>
-    <w:lsdException w:name="Medium Grid 1 Accent 5" w:semiHidden="0" w:uiPriority="67" w:unhideWhenUsed="0"/>
-    <w:lsdException w:name="Medium Grid 2 Accent 5" w:semiHidden="0" w:uiPriority="68" w:unhideWhenUsed="0"/>
-    <w:lsdException w:name="Medium Grid 3 Accent 5" w:semiHidden="0" w:uiPriority="69" w:unhideWhenUsed="0"/>
-    <w:lsdException w:name="Dark List Accent 5" w:semiHidden="0" w:uiPriority="70" w:unhideWhenUsed="0"/>
-    <w:lsdException w:name="Colorful Shading Accent 5" w:semiHidden="0" w:uiPriority="71" w:unhideWhenUsed="0"/>
-    <w:lsdException w:name="Colorful List Accent 5" w:semiHidden="0" w:uiPriority="72" w:unhideWhenUsed="0"/>
-    <w:lsdException w:name="Colorful Grid Accent 5" w:semiHidden="0" w:uiPriority="73" w:unhideWhenUsed="0"/>
-    <w:lsdException w:name="Light Shading Accent 6" w:semiHidden="0" w:uiPriority="60" w:unhideWhenUsed="0"/>
-    <w:lsdException w:name="Light List Accent 6" w:semiHidden="0" w:uiPriority="61" w:unhideWhenUsed="0"/>
-    <w:lsdException w:name="Light Grid Accent 6" w:semiHidden="0" w:uiPriority="62" w:unhideWhenUsed="0"/>
-    <w:lsdException w:name="Medium Shading 1 Accent 6" w:semiHidden="0" w:uiPriority="63" w:unhideWhenUsed="0"/>
-    <w:lsdException w:name="Medium Shading 2 Accent 6" w:semiHidden="0" w:uiPriority="64" w:unhideWhenUsed="0"/>
-    <w:lsdException w:name="Medium List 1 Accent 6" w:semiHidden="0" w:uiPriority="65" w:unhideWhenUsed="0"/>
-    <w:lsdException w:name="Medium List 2 Accent 6" w:semiHidden="0" w:uiPriority="66" w:unhideWhenUsed="0"/>
-    <w:lsdException w:name="Medium Grid 1 Accent 6" w:semiHidden="0" w:uiPriority="67" w:unhideWhenUsed="0"/>
-    <w:lsdException w:name="Medium Grid 2 Accent 6" w:semiHidden="0" w:uiPriority="68" w:unhideWhenUsed="0"/>
-    <w:lsdException w:name="Medium Grid 3 Accent 6" w:semiHidden="0" w:uiPriority="69" w:unhideWhenUsed="0"/>
-    <w:lsdException w:name="Dark List Accent 6" w:semiHidden="0" w:uiPriority="70" w:unhideWhenUsed="0"/>
-    <w:lsdException w:name="Colorful Shading Accent 6" w:semiHidden="0" w:uiPriority="71" w:unhideWhenUsed="0"/>
-    <w:lsdException w:name="Colorful List Accent 6" w:semiHidden="0" w:uiPriority="72" w:unhideWhenUsed="0"/>
-    <w:lsdException w:name="Colorful Grid Accent 6" w:semiHidden="0" w:uiPriority="73" w:unhideWhenUsed="0"/>
-    <w:lsdException w:name="Subtle Emphasis" w:semiHidden="0" w:uiPriority="19" w:unhideWhenUsed="0" w:qFormat="1"/>
-    <w:lsdException w:name="Intense Emphasis" w:semiHidden="0" w:uiPriority="21" w:unhideWhenUsed="0" w:qFormat="1"/>
-    <w:lsdException w:name="Subtle Reference" w:semiHidden="0" w:uiPriority="31" w:unhideWhenUsed="0" w:qFormat="1"/>
-    <w:lsdException w:name="Intense Reference" w:semiHidden="0" w:uiPriority="32" w:unhideWhenUsed="0" w:qFormat="1"/>
-    <w:lsdException w:name="Book Title" w:semiHidden="0" w:uiPriority="33" w:unhideWhenUsed="0" w:qFormat="1"/>
-    <w:lsdException w:name="Bibliography" w:uiPriority="37"/>
-    <w:lsdException w:name="TOC Heading" w:uiPriority="39" w:qFormat="1"/>
+  <w:latentStyles w:defLockedState="0" w:defUIPriority="99" w:defSemiHidden="0" w:defUnhideWhenUsed="0" w:defQFormat="0" w:count="371">
+    <w:lsdException w:name="Normal" w:uiPriority="0" w:qFormat="1"/>
+    <w:lsdException w:name="heading 1" w:uiPriority="9" w:qFormat="1"/>
+    <w:lsdException w:name="heading 2" w:semiHidden="1" w:uiPriority="9" w:unhideWhenUsed="1" w:qFormat="1"/>
+    <w:lsdException w:name="heading 3" w:semiHidden="1" w:uiPriority="9" w:unhideWhenUsed="1" w:qFormat="1"/>
+    <w:lsdException w:name="heading 4" w:semiHidden="1" w:uiPriority="9" w:unhideWhenUsed="1" w:qFormat="1"/>
+    <w:lsdException w:name="heading 5" w:semiHidden="1" w:uiPriority="9" w:unhideWhenUsed="1" w:qFormat="1"/>
+    <w:lsdException w:name="heading 6" w:semiHidden="1" w:uiPriority="9" w:unhideWhenUsed="1" w:qFormat="1"/>
+    <w:lsdException w:name="heading 7" w:semiHidden="1" w:uiPriority="9" w:unhideWhenUsed="1" w:qFormat="1"/>
+    <w:lsdException w:name="heading 8" w:semiHidden="1" w:uiPriority="9" w:unhideWhenUsed="1" w:qFormat="1"/>
+    <w:lsdException w:name="heading 9" w:semiHidden="1" w:uiPriority="9" w:unhideWhenUsed="1" w:qFormat="1"/>
+    <w:lsdException w:name="index 1" w:semiHidden="1" w:unhideWhenUsed="1"/>
+    <w:lsdException w:name="index 2" w:semiHidden="1" w:unhideWhenUsed="1"/>
+    <w:lsdException w:name="index 3" w:semiHidden="1" w:unhideWhenUsed="1"/>
+    <w:lsdException w:name="index 4" w:semiHidden="1" w:unhideWhenUsed="1"/>
+    <w:lsdException w:name="index 5" w:semiHidden="1" w:unhideWhenUsed="1"/>
+    <w:lsdException w:name="index 6" w:semiHidden="1" w:unhideWhenUsed="1"/>
+    <w:lsdException w:name="index 7" w:semiHidden="1" w:unhideWhenUsed="1"/>
+    <w:lsdException w:name="index 8" w:semiHidden="1" w:unhideWhenUsed="1"/>
+    <w:lsdException w:name="index 9" w:semiHidden="1" w:unhideWhenUsed="1"/>
+    <w:lsdException w:name="toc 1" w:semiHidden="1" w:uiPriority="39" w:unhideWhenUsed="1"/>
+    <w:lsdException w:name="toc 2" w:semiHidden="1" w:uiPriority="39" w:unhideWhenUsed="1"/>
+    <w:lsdException w:name="toc 3" w:semiHidden="1" w:uiPriority="39" w:unhideWhenUsed="1"/>
+    <w:lsdException w:name="toc 4" w:semiHidden="1" w:uiPriority="39" w:unhideWhenUsed="1"/>
+    <w:lsdException w:name="toc 5" w:semiHidden="1" w:uiPriority="39" w:unhideWhenUsed="1"/>
+    <w:lsdException w:name="toc 6" w:semiHidden="1" w:uiPriority="39" w:unhideWhenUsed="1"/>
+    <w:lsdException w:name="toc 7" w:semiHidden="1" w:uiPriority="39" w:unhideWhenUsed="1"/>
+    <w:lsdException w:name="toc 8" w:semiHidden="1" w:uiPriority="39" w:unhideWhenUsed="1"/>
+    <w:lsdException w:name="toc 9" w:semiHidden="1" w:uiPriority="39" w:unhideWhenUsed="1"/>
+    <w:lsdException w:name="Normal Indent" w:semiHidden="1" w:unhideWhenUsed="1"/>
+    <w:lsdException w:name="footnote text" w:semiHidden="1" w:unhideWhenUsed="1"/>
+    <w:lsdException w:name="annotation text" w:semiHidden="1" w:unhideWhenUsed="1"/>
+    <w:lsdException w:name="header" w:semiHidden="1" w:unhideWhenUsed="1"/>
+    <w:lsdException w:name="footer" w:semiHidden="1" w:unhideWhenUsed="1"/>
+    <w:lsdException w:name="index heading" w:semiHidden="1" w:unhideWhenUsed="1"/>
+    <w:lsdException w:name="caption" w:semiHidden="1" w:uiPriority="35" w:unhideWhenUsed="1" w:qFormat="1"/>
+    <w:lsdException w:name="table of figures" w:semiHidden="1" w:unhideWhenUsed="1"/>
+    <w:lsdException w:name="envelope address" w:semiHidden="1" w:unhideWhenUsed="1"/>
+    <w:lsdException w:name="envelope return" w:semiHidden="1" w:unhideWhenUsed="1"/>
+    <w:lsdException w:name="footnote reference" w:semiHidden="1" w:unhideWhenUsed="1"/>
+    <w:lsdException w:name="annotation reference" w:semiHidden="1" w:unhideWhenUsed="1"/>
+    <w:lsdException w:name="line number" w:semiHidden="1" w:unhideWhenUsed="1"/>
+    <w:lsdException w:name="page number" w:semiHidden="1" w:unhideWhenUsed="1"/>
+    <w:lsdException w:name="endnote reference" w:semiHidden="1" w:unhideWhenUsed="1"/>
+    <w:lsdException w:name="endnote text" w:semiHidden="1" w:unhideWhenUsed="1"/>
+    <w:lsdException w:name="table of authorities" w:semiHidden="1" w:unhideWhenUsed="1"/>
+    <w:lsdException w:name="macro" w:semiHidden="1" w:unhideWhenUsed="1"/>
+    <w:lsdException w:name="toa heading" w:semiHidden="1" w:unhideWhenUsed="1"/>
+    <w:lsdException w:name="List" w:semiHidden="1" w:unhideWhenUsed="1"/>
+    <w:lsdException w:name="List Bullet" w:semiHidden="1" w:unhideWhenUsed="1"/>
+    <w:lsdException w:name="List Number" w:semiHidden="1" w:unhideWhenUsed="1"/>
+    <w:lsdException w:name="List 2" w:semiHidden="1" w:unhideWhenUsed="1"/>
+    <w:lsdException w:name="List 3" w:semiHidden="1" w:unhideWhenUsed="1"/>
+    <w:lsdException w:name="List 4" w:semiHidden="1" w:unhideWhenUsed="1"/>
+    <w:lsdException w:name="List 5" w:semiHidden="1" w:unhideWhenUsed="1"/>
+    <w:lsdException w:name="List Bullet 2" w:semiHidden="1" w:unhideWhenUsed="1"/>
+    <w:lsdException w:name="List Bullet 3" w:semiHidden="1" w:unhideWhenUsed="1"/>
+    <w:lsdException w:name="List Bullet 4" w:semiHidden="1" w:unhideWhenUsed="1"/>
+    <w:lsdException w:name="List Bullet 5" w:semiHidden="1" w:unhideWhenUsed="1"/>
+    <w:lsdException w:name="List Number 2" w:semiHidden="1" w:unhideWhenUsed="1"/>
+    <w:lsdException w:name="List Number 3" w:semiHidden="1" w:unhideWhenUsed="1"/>
+    <w:lsdException w:name="List Number 4" w:semiHidden="1" w:unhideWhenUsed="1"/>
+    <w:lsdException w:name="List Number 5" w:semiHidden="1" w:unhideWhenUsed="1"/>
+    <w:lsdException w:name="Title" w:uiPriority="10" w:qFormat="1"/>
+    <w:lsdException w:name="Closing" w:semiHidden="1" w:unhideWhenUsed="1"/>
+    <w:lsdException w:name="Signature" w:semiHidden="1" w:unhideWhenUsed="1"/>
+    <w:lsdException w:name="Default Paragraph Font" w:semiHidden="1" w:uiPriority="1" w:unhideWhenUsed="1"/>
+    <w:lsdException w:name="Body Text" w:semiHidden="1" w:unhideWhenUsed="1"/>
+    <w:lsdException w:name="Body Text Indent" w:semiHidden="1" w:unhideWhenUsed="1"/>
+    <w:lsdException w:name="List Continue" w:semiHidden="1" w:unhideWhenUsed="1"/>
+    <w:lsdException w:name="List Continue 2" w:semiHidden="1" w:unhideWhenUsed="1"/>
+    <w:lsdException w:name="List Continue 3" w:semiHidden="1" w:unhideWhenUsed="1"/>
+    <w:lsdException w:name="List Continue 4" w:semiHidden="1" w:unhideWhenUsed="1"/>
+    <w:lsdException w:name="List Continue 5" w:semiHidden="1" w:unhideWhenUsed="1"/>
+    <w:lsdException w:name="Message Header" w:semiHidden="1" w:unhideWhenUsed="1"/>
+    <w:lsdException w:name="Subtitle" w:uiPriority="11" w:qFormat="1"/>
+    <w:lsdException w:name="Salutation" w:semiHidden="1" w:unhideWhenUsed="1"/>
+    <w:lsdException w:name="Date" w:semiHidden="1" w:unhideWhenUsed="1"/>
+    <w:lsdException w:name="Body Text First Indent" w:semiHidden="1" w:unhideWhenUsed="1"/>
+    <w:lsdException w:name="Body Text First Indent 2" w:semiHidden="1" w:unhideWhenUsed="1"/>
+    <w:lsdException w:name="Note Heading" w:semiHidden="1" w:unhideWhenUsed="1"/>
+    <w:lsdException w:name="Body Text 2" w:semiHidden="1" w:unhideWhenUsed="1"/>
+    <w:lsdException w:name="Body Text 3" w:semiHidden="1" w:unhideWhenUsed="1"/>
+    <w:lsdException w:name="Body Text Indent 2" w:semiHidden="1" w:unhideWhenUsed="1"/>
+    <w:lsdException w:name="Body Text Indent 3" w:semiHidden="1" w:unhideWhenUsed="1"/>
+    <w:lsdException w:name="Block Text" w:semiHidden="1" w:unhideWhenUsed="1"/>
+    <w:lsdException w:name="Hyperlink" w:semiHidden="1" w:unhideWhenUsed="1"/>
+    <w:lsdException w:name="FollowedHyperlink" w:semiHidden="1" w:unhideWhenUsed="1"/>
+    <w:lsdException w:name="Strong" w:uiPriority="22" w:qFormat="1"/>
+    <w:lsdException w:name="Emphasis" w:uiPriority="20" w:qFormat="1"/>
+    <w:lsdException w:name="Document Map" w:semiHidden="1" w:unhideWhenUsed="1"/>
+    <w:lsdException w:name="Plain Text" w:semiHidden="1" w:unhideWhenUsed="1"/>
+    <w:lsdException w:name="E-mail Signature" w:semiHidden="1" w:unhideWhenUsed="1"/>
+    <w:lsdException w:name="HTML Top of Form" w:semiHidden="1" w:unhideWhenUsed="1"/>
+    <w:lsdException w:name="HTML Bottom of Form" w:semiHidden="1" w:unhideWhenUsed="1"/>
+    <w:lsdException w:name="Normal (Web)" w:semiHidden="1" w:unhideWhenUsed="1"/>
+    <w:lsdException w:name="HTML Acronym" w:semiHidden="1" w:unhideWhenUsed="1"/>
+    <w:lsdException w:name="HTML Address" w:semiHidden="1" w:unhideWhenUsed="1"/>
+    <w:lsdException w:name="HTML Cite" w:semiHidden="1" w:unhideWhenUsed="1"/>
+    <w:lsdException w:name="HTML Code" w:semiHidden="1" w:unhideWhenUsed="1"/>
+    <w:lsdException w:name="HTML Definition" w:semiHidden="1" w:unhideWhenUsed="1"/>
+    <w:lsdException w:name="HTML Keyboard" w:semiHidden="1" w:unhideWhenUsed="1"/>
+    <w:lsdException w:name="HTML Preformatted" w:semiHidden="1" w:unhideWhenUsed="1"/>
+    <w:lsdException w:name="HTML Sample" w:semiHidden="1" w:unhideWhenUsed="1"/>
+    <w:lsdException w:name="HTML Typewriter" w:semiHidden="1" w:unhideWhenUsed="1"/>
+    <w:lsdException w:name="HTML Variable" w:semiHidden="1" w:unhideWhenUsed="1"/>
+    <w:lsdException w:name="Normal Table" w:semiHidden="1" w:unhideWhenUsed="1"/>
+    <w:lsdException w:name="annotation subject" w:semiHidden="1" w:unhideWhenUsed="1"/>
+    <w:lsdException w:name="No List" w:semiHidden="1" w:unhideWhenUsed="1"/>
+    <w:lsdException w:name="Outline List 1" w:semiHidden="1" w:unhideWhenUsed="1"/>
+    <w:lsdException w:name="Outline List 2" w:semiHidden="1" w:unhideWhenUsed="1"/>
+    <w:lsdException w:name="Outline List 3" w:semiHidden="1" w:unhideWhenUsed="1"/>
+    <w:lsdException w:name="Table Simple 1" w:semiHidden="1" w:unhideWhenUsed="1"/>
+    <w:lsdException w:name="Table Simple 2" w:semiHidden="1" w:unhideWhenUsed="1"/>
+    <w:lsdException w:name="Table Simple 3" w:semiHidden="1" w:unhideWhenUsed="1"/>
+    <w:lsdException w:name="Table Classic 1" w:semiHidden="1" w:unhideWhenUsed="1"/>
+    <w:lsdException w:name="Table Classic 2" w:semiHidden="1" w:unhideWhenUsed="1"/>
+    <w:lsdException w:name="Table Classic 3" w:semiHidden="1" w:unhideWhenUsed="1"/>
+    <w:lsdException w:name="Table Classic 4" w:semiHidden="1" w:unhideWhenUsed="1"/>
+    <w:lsdException w:name="Table Colorful 1" w:semiHidden="1" w:unhideWhenUsed="1"/>
+    <w:lsdException w:name="Table Colorful 2" w:semiHidden="1" w:unhideWhenUsed="1"/>
+    <w:lsdException w:name="Table Colorful 3" w:semiHidden="1" w:unhideWhenUsed="1"/>
+    <w:lsdException w:name="Table Columns 1" w:semiHidden="1" w:unhideWhenUsed="1"/>
+    <w:lsdException w:name="Table Columns 2" w:semiHidden="1" w:unhideWhenUsed="1"/>
+    <w:lsdException w:name="Table Columns 3" w:semiHidden="1" w:unhideWhenUsed="1"/>
+    <w:lsdException w:name="Table Columns 4" w:semiHidden="1" w:unhideWhenUsed="1"/>
+    <w:lsdException w:name="Table Columns 5" w:semiHidden="1" w:unhideWhenUsed="1"/>
+    <w:lsdException w:name="Table Grid 1" w:semiHidden="1" w:unhideWhenUsed="1"/>
+    <w:lsdException w:name="Table Grid 2" w:semiHidden="1" w:unhideWhenUsed="1"/>
+    <w:lsdException w:name="Table Grid 3" w:semiHidden="1" w:unhideWhenUsed="1"/>
+    <w:lsdException w:name="Table Grid 4" w:semiHidden="1" w:unhideWhenUsed="1"/>
+    <w:lsdException w:name="Table Grid 5" w:semiHidden="1" w:unhideWhenUsed="1"/>
+    <w:lsdException w:name="Table Grid 6" w:semiHidden="1" w:unhideWhenUsed="1"/>
+    <w:lsdException w:name="Table Grid 7" w:semiHidden="1" w:unhideWhenUsed="1"/>
+    <w:lsdException w:name="Table Grid 8" w:semiHidden="1" w:unhideWhenUsed="1"/>
+    <w:lsdException w:name="Table List 1" w:semiHidden="1" w:unhideWhenUsed="1"/>
+    <w:lsdException w:name="Table List 2" w:semiHidden="1" w:unhideWhenUsed="1"/>
+    <w:lsdException w:name="Table List 3" w:semiHidden="1" w:unhideWhenUsed="1"/>
+    <w:lsdException w:name="Table List 4" w:semiHidden="1" w:unhideWhenUsed="1"/>
+    <w:lsdException w:name="Table List 5" w:semiHidden="1" w:unhideWhenUsed="1"/>
+    <w:lsdException w:name="Table List 6" w:semiHidden="1" w:unhideWhenUsed="1"/>
+    <w:lsdException w:name="Table List 7" w:semiHidden="1" w:unhideWhenUsed="1"/>
+    <w:lsdException w:name="Table List 8" w:semiHidden="1" w:unhideWhenUsed="1"/>
+    <w:lsdException w:name="Table 3D effects 1" w:semiHidden="1" w:unhideWhenUsed="1"/>
+    <w:lsdException w:name="Table 3D effects 2" w:semiHidden="1" w:unhideWhenUsed="1"/>
+    <w:lsdException w:name="Table 3D effects 3" w:semiHidden="1" w:unhideWhenUsed="1"/>
+    <w:lsdException w:name="Table Contemporary" w:semiHidden="1" w:unhideWhenUsed="1"/>
+    <w:lsdException w:name="Table Elegant" w:semiHidden="1" w:unhideWhenUsed="1"/>
+    <w:lsdException w:name="Table Professional" w:semiHidden="1" w:unhideWhenUsed="1"/>
+    <w:lsdException w:name="Table Subtle 1" w:semiHidden="1" w:unhideWhenUsed="1"/>
+    <w:lsdException w:name="Table Subtle 2" w:semiHidden="1" w:unhideWhenUsed="1"/>
+    <w:lsdException w:name="Table Web 1" w:semiHidden="1" w:unhideWhenUsed="1"/>
+    <w:lsdException w:name="Table Web 2" w:semiHidden="1" w:unhideWhenUsed="1"/>
+    <w:lsdException w:name="Table Web 3" w:semiHidden="1" w:unhideWhenUsed="1"/>
+    <w:lsdException w:name="Balloon Text" w:semiHidden="1" w:unhideWhenUsed="1"/>
+    <w:lsdException w:name="Table Grid" w:uiPriority="39"/>
+    <w:lsdException w:name="Table Theme" w:semiHidden="1" w:unhideWhenUsed="1"/>
+    <w:lsdException w:name="Placeholder Text" w:semiHidden="1"/>
+    <w:lsdException w:name="No Spacing" w:uiPriority="1" w:qFormat="1"/>
+    <w:lsdException w:name="Light Shading" w:uiPriority="60"/>
+    <w:lsdException w:name="Light List" w:uiPriority="61"/>
+    <w:lsdException w:name="Light Grid" w:uiPriority="62"/>
+    <w:lsdException w:name="Medium Shading 1" w:uiPriority="63"/>
+    <w:lsdException w:name="Medium Shading 2" w:uiPriority="64"/>
+    <w:lsdException w:name="Medium List 1" w:uiPriority="65"/>
+    <w:lsdException w:name="Medium List 2" w:uiPriority="66"/>
+    <w:lsdException w:name="Medium Grid 1" w:uiPriority="67"/>
+    <w:lsdException w:name="Medium Grid 2" w:uiPriority="68"/>
+    <w:lsdException w:name="Medium Grid 3" w:uiPriority="69"/>
+    <w:lsdException w:name="Dark List" w:uiPriority="70"/>
+    <w:lsdException w:name="Colorful Shading" w:uiPriority="71"/>
+    <w:lsdException w:name="Colorful List" w:uiPriority="72"/>
+    <w:lsdException w:name="Colorful Grid" w:uiPriority="73"/>
+    <w:lsdException w:name="Light Shading Accent 1" w:uiPriority="60"/>
+    <w:lsdException w:name="Light List Accent 1" w:uiPriority="61"/>
+    <w:lsdException w:name="Light Grid Accent 1" w:uiPriority="62"/>
+    <w:lsdException w:name="Medium Shading 1 Accent 1" w:uiPriority="63"/>
+    <w:lsdException w:name="Medium Shading 2 Accent 1" w:uiPriority="64"/>
+    <w:lsdException w:name="Medium List 1 Accent 1" w:uiPriority="65"/>
+    <w:lsdException w:name="Revision" w:semiHidden="1"/>
+    <w:lsdException w:name="List Paragraph" w:uiPriority="34" w:qFormat="1"/>
+    <w:lsdException w:name="Quote" w:uiPriority="29" w:qFormat="1"/>
+    <w:lsdException w:name="Intense Quote" w:uiPriority="30" w:qFormat="1"/>
+    <w:lsdException w:name="Medium List 2 Accent 1" w:uiPriority="66"/>
+    <w:lsdException w:name="Medium Grid 1 Accent 1" w:uiPriority="67"/>
+    <w:lsdException w:name="Medium Grid 2 Accent 1" w:uiPriority="68"/>
+    <w:lsdException w:name="Medium Grid 3 Accent 1" w:uiPriority="69"/>
+    <w:lsdException w:name="Dark List Accent 1" w:uiPriority="70"/>
+    <w:lsdException w:name="Colorful Shading Accent 1" w:uiPriority="71"/>
+    <w:lsdException w:name="Colorful List Accent 1" w:uiPriority="72"/>
+    <w:lsdException w:name="Colorful Grid Accent 1" w:uiPriority="73"/>
+    <w:lsdException w:name="Light Shading Accent 2" w:uiPriority="60"/>
+    <w:lsdException w:name="Light List Accent 2" w:uiPriority="61"/>
+    <w:lsdException w:name="Light Grid Accent 2" w:uiPriority="62"/>
+    <w:lsdException w:name="Medium Shading 1 Accent 2" w:uiPriority="63"/>
+    <w:lsdException w:name="Medium Shading 2 Accent 2" w:uiPriority="64"/>
+    <w:lsdException w:name="Medium List 1 Accent 2" w:uiPriority="65"/>
+    <w:lsdException w:name="Medium List 2 Accent 2" w:uiPriority="66"/>
+    <w:lsdException w:name="Medium Grid 1 Accent 2" w:uiPriority="67"/>
+    <w:lsdException w:name="Medium Grid 2 Accent 2" w:uiPriority="68"/>
+    <w:lsdException w:name="Medium Grid 3 Accent 2" w:uiPriority="69"/>
+    <w:lsdException w:name="Dark List Accent 2" w:uiPriority="70"/>
+    <w:lsdException w:name="Colorful Shading Accent 2" w:uiPriority="71"/>
+    <w:lsdException w:name="Colorful List Accent 2" w:uiPriority="72"/>
+    <w:lsdException w:name="Colorful Grid Accent 2" w:uiPriority="73"/>
+    <w:lsdException w:name="Light Shading Accent 3" w:uiPriority="60"/>
+    <w:lsdException w:name="Light List Accent 3" w:uiPriority="61"/>
+    <w:lsdException w:name="Light Grid Accent 3" w:uiPriority="62"/>
+    <w:lsdException w:name="Medium Shading 1 Accent 3" w:uiPriority="63"/>
+    <w:lsdException w:name="Medium Shading 2 Accent 3" w:uiPriority="64"/>
+    <w:lsdException w:name="Medium List 1 Accent 3" w:uiPriority="65"/>
+    <w:lsdException w:name="Medium List 2 Accent 3" w:uiPriority="66"/>
+    <w:lsdException w:name="Medium Grid 1 Accent 3" w:uiPriority="67"/>
+    <w:lsdException w:name="Medium Grid 2 Accent 3" w:uiPriority="68"/>
+    <w:lsdException w:name="Medium Grid 3 Accent 3" w:uiPriority="69"/>
+    <w:lsdException w:name="Dark List Accent 3" w:uiPriority="70"/>
+    <w:lsdException w:name="Colorful Shading Accent 3" w:uiPriority="71"/>
+    <w:lsdException w:name="Colorful List Accent 3" w:uiPriority="72"/>
+    <w:lsdException w:name="Colorful Grid Accent 3" w:uiPriority="73"/>
+    <w:lsdException w:name="Light Shading Accent 4" w:uiPriority="60"/>
+    <w:lsdException w:name="Light List Accent 4" w:uiPriority="61"/>
+    <w:lsdException w:name="Light Grid Accent 4" w:uiPriority="62"/>
+    <w:lsdException w:name="Medium Shading 1 Accent 4" w:uiPriority="63"/>
+    <w:lsdException w:name="Medium Shading 2 Accent 4" w:uiPriority="64"/>
+    <w:lsdException w:name="Medium List 1 Accent 4" w:uiPriority="65"/>
+    <w:lsdException w:name="Medium List 2 Accent 4" w:uiPriority="66"/>
+    <w:lsdException w:name="Medium Grid 1 Accent 4" w:uiPriority="67"/>
+    <w:lsdException w:name="Medium Grid 2 Accent 4" w:uiPriority="68"/>
+    <w:lsdException w:name="Medium Grid 3 Accent 4" w:uiPriority="69"/>
+    <w:lsdException w:name="Dark List Accent 4" w:uiPriority="70"/>
+    <w:lsdException w:name="Colorful Shading Accent 4" w:uiPriority="71"/>
+    <w:lsdException w:name="Colorful List Accent 4" w:uiPriority="72"/>
+    <w:lsdException w:name="Colorful Grid Accent 4" w:uiPriority="73"/>
+    <w:lsdException w:name="Light Shading Accent 5" w:uiPriority="60"/>
+    <w:lsdException w:name="Light List Accent 5" w:uiPriority="61"/>
+    <w:lsdException w:name="Light Grid Accent 5" w:uiPriority="62"/>
+    <w:lsdException w:name="Medium Shading 1 Accent 5" w:uiPriority="63"/>
+    <w:lsdException w:name="Medium Shading 2 Accent 5" w:uiPriority="64"/>
+    <w:lsdException w:name="Medium List 1 Accent 5" w:uiPriority="65"/>
+    <w:lsdException w:name="Medium List 2 Accent 5" w:uiPriority="66"/>
+    <w:lsdException w:name="Medium Grid 1 Accent 5" w:uiPriority="67"/>
+    <w:lsdException w:name="Medium Grid 2 Accent 5" w:uiPriority="68"/>
+    <w:lsdException w:name="Medium Grid 3 Accent 5" w:uiPriority="69"/>
+    <w:lsdException w:name="Dark List Accent 5" w:uiPriority="70"/>
+    <w:lsdException w:name="Colorful Shading Accent 5" w:uiPriority="71"/>
+    <w:lsdException w:name="Colorful List Accent 5" w:uiPriority="72"/>
+    <w:lsdException w:name="Colorful Grid Accent 5" w:uiPriority="73"/>
+    <w:lsdException w:name="Light Shading Accent 6" w:uiPriority="60"/>
+    <w:lsdException w:name="Light List Accent 6" w:uiPriority="61"/>
+    <w:lsdException w:name="Light Grid Accent 6" w:uiPriority="62"/>
+    <w:lsdException w:name="Medium Shading 1 Accent 6" w:uiPriority="63"/>
+    <w:lsdException w:name="Medium Shading 2 Accent 6" w:uiPriority="64"/>
+    <w:lsdException w:name="Medium List 1 Accent 6" w:uiPriority="65"/>
+    <w:lsdException w:name="Medium List 2 Accent 6" w:uiPriority="66"/>
+    <w:lsdException w:name="Medium Grid 1 Accent 6" w:uiPriority="67"/>
+    <w:lsdException w:name="Medium Grid 2 Accent 6" w:uiPriority="68"/>
+    <w:lsdException w:name="Medium Grid 3 Accent 6" w:uiPriority="69"/>
+    <w:lsdException w:name="Dark List Accent 6" w:uiPriority="70"/>
+    <w:lsdException w:name="Colorful Shading Accent 6" w:uiPriority="71"/>
+    <w:lsdException w:name="Colorful List Accent 6" w:uiPriority="72"/>
+    <w:lsdException w:name="Colorful Grid Accent 6" w:uiPriority="73"/>
+    <w:lsdException w:name="Subtle Emphasis" w:uiPriority="19" w:qFormat="1"/>
+    <w:lsdException w:name="Intense Emphasis" w:uiPriority="21" w:qFormat="1"/>
+    <w:lsdException w:name="Subtle Reference" w:uiPriority="31" w:qFormat="1"/>
+    <w:lsdException w:name="Intense Reference" w:uiPriority="32" w:qFormat="1"/>
+    <w:lsdException w:name="Book Title" w:uiPriority="33" w:qFormat="1"/>
+    <w:lsdException w:name="Bibliography" w:semiHidden="1" w:uiPriority="37" w:unhideWhenUsed="1"/>
+    <w:lsdException w:name="TOC Heading" w:semiHidden="1" w:uiPriority="39" w:unhideWhenUsed="1" w:qFormat="1"/>
+    <w:lsdException w:name="Plain Table 1" w:uiPriority="41"/>
+    <w:lsdException w:name="Plain Table 2" w:uiPriority="42"/>
+    <w:lsdException w:name="Plain Table 3" w:uiPriority="43"/>
+    <w:lsdException w:name="Plain Table 4" w:uiPriority="44"/>
+    <w:lsdException w:name="Plain Table 5" w:uiPriority="45"/>
+    <w:lsdException w:name="Grid Table Light" w:uiPriority="40"/>
+    <w:lsdException w:name="Grid Table 1 Light" w:uiPriority="46"/>
+    <w:lsdException w:name="Grid Table 2" w:uiPriority="47"/>
+    <w:lsdException w:name="Grid Table 3" w:uiPriority="48"/>
+    <w:lsdException w:name="Grid Table 4" w:uiPriority="49"/>
+    <w:lsdException w:name="Grid Table 5 Dark" w:uiPriority="50"/>
+    <w:lsdException w:name="Grid Table 6 Colorful" w:uiPriority="51"/>
+    <w:lsdException w:name="Grid Table 7 Colorful" w:uiPriority="52"/>
+    <w:lsdException w:name="Grid Table 1 Light Accent 1" w:uiPriority="46"/>
+    <w:lsdException w:name="Grid Table 2 Accent 1" w:uiPriority="47"/>
+    <w:lsdException w:name="Grid Table 3 Accent 1" w:uiPriority="48"/>
+    <w:lsdException w:name="Grid Table 4 Accent 1" w:uiPriority="49"/>
+    <w:lsdException w:name="Grid Table 5 Dark Accent 1" w:uiPriority="50"/>
+    <w:lsdException w:name="Grid Table 6 Colorful Accent 1" w:uiPriority="51"/>
+    <w:lsdException w:name="Grid Table 7 Colorful Accent 1" w:uiPriority="52"/>
+    <w:lsdException w:name="Grid Table 1 Light Accent 2" w:uiPriority="46"/>
+    <w:lsdException w:name="Grid Table 2 Accent 2" w:uiPriority="47"/>
+    <w:lsdException w:name="Grid Table 3 Accent 2" w:uiPriority="48"/>
+    <w:lsdException w:name="Grid Table 4 Accent 2" w:uiPriority="49"/>
+    <w:lsdException w:name="Grid Table 5 Dark Accent 2" w:uiPriority="50"/>
+    <w:lsdException w:name="Grid Table 6 Colorful Accent 2" w:uiPriority="51"/>
+    <w:lsdException w:name="Grid Table 7 Colorful Accent 2" w:uiPriority="52"/>
+    <w:lsdException w:name="Grid Table 1 Light Accent 3" w:uiPriority="46"/>
+    <w:lsdException w:name="Grid Table 2 Accent 3" w:uiPriority="47"/>
+    <w:lsdException w:name="Grid Table 3 Accent 3" w:uiPriority="48"/>
+    <w:lsdException w:name="Grid Table 4 Accent 3" w:uiPriority="49"/>
+    <w:lsdException w:name="Grid Table 5 Dark Accent 3" w:uiPriority="50"/>
+    <w:lsdException w:name="Grid Table 6 Colorful Accent 3" w:uiPriority="51"/>
+    <w:lsdException w:name="Grid Table 7 Colorful Accent 3" w:uiPriority="52"/>
+    <w:lsdException w:name="Grid Table 1 Light Accent 4" w:uiPriority="46"/>
+    <w:lsdException w:name="Grid Table 2 Accent 4" w:uiPriority="47"/>
+    <w:lsdException w:name="Grid Table 3 Accent 4" w:uiPriority="48"/>
+    <w:lsdException w:name="Grid Table 4 Accent 4" w:uiPriority="49"/>
+    <w:lsdException w:name="Grid Table 5 Dark Accent 4" w:uiPriority="50"/>
+    <w:lsdException w:name="Grid Table 6 Colorful Accent 4" w:uiPriority="51"/>
+    <w:lsdException w:name="Grid Table 7 Colorful Accent 4" w:uiPriority="52"/>
+    <w:lsdException w:name="Grid Table 1 Light Accent 5" w:uiPriority="46"/>
+    <w:lsdException w:name="Grid Table 2 Accent 5" w:uiPriority="47"/>
+    <w:lsdException w:name="Grid Table 3 Accent 5" w:uiPriority="48"/>
+    <w:lsdException w:name="Grid Table 4 Accent 5" w:uiPriority="49"/>
+    <w:lsdException w:name="Grid Table 5 Dark Accent 5" w:uiPriority="50"/>
+    <w:lsdException w:name="Grid Table 6 Colorful Accent 5" w:uiPriority="51"/>
+    <w:lsdException w:name="Grid Table 7 Colorful Accent 5" w:uiPriority="52"/>
+    <w:lsdException w:name="Grid Table 1 Light Accent 6" w:uiPriority="46"/>
+    <w:lsdException w:name="Grid Table 2 Accent 6" w:uiPriority="47"/>
+    <w:lsdException w:name="Grid Table 3 Accent 6" w:uiPriority="48"/>
+    <w:lsdException w:name="Grid Table 4 Accent 6" w:uiPriority="49"/>
+    <w:lsdException w:name="Grid Table 5 Dark Accent 6" w:uiPriority="50"/>
+    <w:lsdException w:name="Grid Table 6 Colorful Accent 6" w:uiPriority="51"/>
+    <w:lsdException w:name="Grid Table 7 Colorful Accent 6" w:uiPriority="52"/>
+    <w:lsdException w:name="List Table 1 Light" w:uiPriority="46"/>
+    <w:lsdException w:name="List Table 2" w:uiPriority="47"/>
+    <w:lsdException w:name="List Table 3" w:uiPriority="48"/>
+    <w:lsdException w:name="List Table 4" w:uiPriority="49"/>
+    <w:lsdException w:name="List Table 5 Dark" w:uiPriority="50"/>
+    <w:lsdException w:name="List Table 6 Colorful" w:uiPriority="51"/>
+    <w:lsdException w:name="List Table 7 Colorful" w:uiPriority="52"/>
+    <w:lsdException w:name="List Table 1 Light Accent 1" w:uiPriority="46"/>
+    <w:lsdException w:name="List Table 2 Accent 1" w:uiPriority="47"/>
+    <w:lsdException w:name="List Table 3 Accent 1" w:uiPriority="48"/>
+    <w:lsdException w:name="List Table 4 Accent 1" w:uiPriority="49"/>
+    <w:lsdException w:name="List Table 5 Dark Accent 1" w:uiPriority="50"/>
+    <w:lsdException w:name="List Table 6 Colorful Accent 1" w:uiPriority="51"/>
+    <w:lsdException w:name="List Table 7 Colorful Accent 1" w:uiPriority="52"/>
+    <w:lsdException w:name="List Table 1 Light Accent 2" w:uiPriority="46"/>
+    <w:lsdException w:name="List Table 2 Accent 2" w:uiPriority="47"/>
+    <w:lsdException w:name="List Table 3 Accent 2" w:uiPriority="48"/>
+    <w:lsdException w:name="List Table 4 Accent 2" w:uiPriority="49"/>
+    <w:lsdException w:name="List Table 5 Dark Accent 2" w:uiPriority="50"/>
+    <w:lsdException w:name="List Table 6 Colorful Accent 2" w:uiPriority="51"/>
+    <w:lsdException w:name="List Table 7 Colorful Accent 2" w:uiPriority="52"/>
+    <w:lsdException w:name="List Table 1 Light Accent 3" w:uiPriority="46"/>
+    <w:lsdException w:name="List Table 2 Accent 3" w:uiPriority="47"/>
+    <w:lsdException w:name="List Table 3 Accent 3" w:uiPriority="48"/>
+    <w:lsdException w:name="List Table 4 Accent 3" w:uiPriority="49"/>
+    <w:lsdException w:name="List Table 5 Dark Accent 3" w:uiPriority="50"/>
+    <w:lsdException w:name="List Table 6 Colorful Accent 3" w:uiPriority="51"/>
+    <w:lsdException w:name="List Table 7 Colorful Accent 3" w:uiPriority="52"/>
+    <w:lsdException w:name="List Table 1 Light Accent 4" w:uiPriority="46"/>
+    <w:lsdException w:name="List Table 2 Accent 4" w:uiPriority="47"/>
+    <w:lsdException w:name="List Table 3 Accent 4" w:uiPriority="48"/>
+    <w:lsdException w:name="List Table 4 Accent 4" w:uiPriority="49"/>
+    <w:lsdException w:name="List Table 5 Dark Accent 4" w:uiPriority="50"/>
+    <w:lsdException w:name="List Table 6 Colorful Accent 4" w:uiPriority="51"/>
+    <w:lsdException w:name="List Table 7 Colorful Accent 4" w:uiPriority="52"/>
+    <w:lsdException w:name="List Table 1 Light Accent 5" w:uiPriority="46"/>
+    <w:lsdException w:name="List Table 2 Accent 5" w:uiPriority="47"/>
+    <w:lsdException w:name="List Table 3 Accent 5" w:uiPriority="48"/>
+    <w:lsdException w:name="List Table 4 Accent 5" w:uiPriority="49"/>
+    <w:lsdException w:name="List Table 5 Dark Accent 5" w:uiPriority="50"/>
+    <w:lsdException w:name="List Table 6 Colorful Accent 5" w:uiPriority="51"/>
+    <w:lsdException w:name="List Table 7 Colorful Accent 5" w:uiPriority="52"/>
+    <w:lsdException w:name="List Table 1 Light Accent 6" w:uiPriority="46"/>
+    <w:lsdException w:name="List Table 2 Accent 6" w:uiPriority="47"/>
+    <w:lsdException w:name="List Table 3 Accent 6" w:uiPriority="48"/>
+    <w:lsdException w:name="List Table 4 Accent 6" w:uiPriority="49"/>
+    <w:lsdException w:name="List Table 5 Dark Accent 6" w:uiPriority="50"/>
+    <w:lsdException w:name="List Table 6 Colorful Accent 6" w:uiPriority="51"/>
+    <w:lsdException w:name="List Table 7 Colorful Accent 6" w:uiPriority="52"/>
   </w:latentStyles>
   <w:style w:type="paragraph" w:default="1" w:styleId="Normal">
     <w:name w:val="Normal"/>
@@ -2657,7 +2883,6 @@
     <w:uiPriority w:val="99"/>
     <w:semiHidden/>
     <w:unhideWhenUsed/>
-    <w:qFormat/>
     <w:tblPr>
       <w:tblInd w:w="0" w:type="dxa"/>
       <w:tblCellMar>
@@ -3146,7 +3371,7 @@
   <a:extraClrSchemeLst/>
   <a:extLst>
     <a:ext uri="{05A4C25C-085E-4340-85A3-A5531E510DB2}">
-      <thm15:themeFamily xmlns:thm15="http://schemas.microsoft.com/office/thememl/2012/main" xmlns="" name="Office Theme" id="{62F939B6-93AF-4DB8-9C6B-D6C7DFDC589F}" vid="{4A3C46E8-61CC-4603-A589-7422A47A8E4A}"/>
+      <thm15:themeFamily xmlns:thm15="http://schemas.microsoft.com/office/thememl/2012/main" name="Office Theme" id="{62F939B6-93AF-4DB8-9C6B-D6C7DFDC589F}" vid="{4A3C46E8-61CC-4603-A589-7422A47A8E4A}"/>
     </a:ext>
   </a:extLst>
 </a:theme>
@@ -3157,7 +3382,7 @@
 </file>
 
 <file path=customXml/itemProps1.xml><?xml version="1.0" encoding="utf-8"?>
-<ds:datastoreItem xmlns:ds="http://schemas.openxmlformats.org/officeDocument/2006/customXml" ds:itemID="{95D2B285-B465-4973-809E-5E1D4DAFF42A}">
+<ds:datastoreItem xmlns:ds="http://schemas.openxmlformats.org/officeDocument/2006/customXml" ds:itemID="{43C232B4-12C7-4DEB-A2D1-4782E7CE012A}">
   <ds:schemaRefs>
     <ds:schemaRef ds:uri="http://schemas.openxmlformats.org/officeDocument/2006/bibliography"/>
   </ds:schemaRefs>

</xml_diff>

<commit_message>
add graphs add results ,wav
</commit_message>
<xml_diff>
--- a/doc/Projet-Rapport_Partie1.docx
+++ b/doc/Projet-Rapport_Partie1.docx
@@ -363,6 +363,7 @@
     </w:p>
     <w:p>
       <w:pPr>
+        <w:ind w:firstLine="708"/>
         <w:jc w:val="both"/>
         <w:rPr>
           <w:lang w:eastAsia="en-US"/>
@@ -500,27 +501,14 @@
       <w:r>
         <w:t xml:space="preserve">Figure </w:t>
       </w:r>
-      <w:r>
-        <w:fldChar w:fldCharType="begin"/>
-      </w:r>
-      <w:r>
-        <w:instrText xml:space="preserve"> SEQ Figure \* ARABIC </w:instrText>
-      </w:r>
-      <w:r>
-        <w:fldChar w:fldCharType="separate"/>
-      </w:r>
-      <w:r>
-        <w:rPr>
-          <w:noProof/>
-        </w:rPr>
-        <w:t>1</w:t>
-      </w:r>
-      <w:r>
-        <w:rPr>
-          <w:noProof/>
-        </w:rPr>
-        <w:fldChar w:fldCharType="end"/>
-      </w:r>
+      <w:fldSimple w:instr=" SEQ Figure \* ARABIC ">
+        <w:r>
+          <w:rPr>
+            <w:noProof/>
+          </w:rPr>
+          <w:t>1</w:t>
+        </w:r>
+      </w:fldSimple>
       <w:r>
         <w:t xml:space="preserve"> Schéma Bloc Filtre de Suppres</w:t>
       </w:r>
@@ -561,7 +549,31 @@
         <w:rPr>
           <w:lang w:eastAsia="ja-JP"/>
         </w:rPr>
-        <w:t>Le signal est divisé en segments de 20 ms. Nous devons déterminer pour chaque segment s’il contient du bruit ou de la voix. Pour ce faire nous utilisons une implémentation de l’algorithme de détection du bruit décrit dans l’article [2].</w:t>
+        <w:t xml:space="preserve">Le signal est divisé en </w:t>
+      </w:r>
+      <w:r>
+        <w:rPr>
+          <w:lang w:eastAsia="ja-JP"/>
+        </w:rPr>
+        <w:t>trame</w:t>
+      </w:r>
+      <w:r>
+        <w:rPr>
+          <w:lang w:eastAsia="ja-JP"/>
+        </w:rPr>
+        <w:t xml:space="preserve"> de 20 ms. Nous devons déterminer pour chaque </w:t>
+      </w:r>
+      <w:r>
+        <w:rPr>
+          <w:lang w:eastAsia="ja-JP"/>
+        </w:rPr>
+        <w:t>trame</w:t>
+      </w:r>
+      <w:r>
+        <w:rPr>
+          <w:lang w:eastAsia="ja-JP"/>
+        </w:rPr>
+        <w:t xml:space="preserve"> s’il contient du bruit ou de la voix. Pour ce faire nous utilisons une implémentation de l’algorithme de détection du bruit décrit dans l’article [2].</w:t>
       </w:r>
     </w:p>
     <w:p>
@@ -589,7 +601,19 @@
         <w:rPr>
           <w:lang w:eastAsia="ja-JP"/>
         </w:rPr>
-        <w:t xml:space="preserve">L’algorithme utilise un histogramme de 4s de l’énergie de chaque segment pour déterminer de façon adaptative le niveau d’énergie correspondant à la frontière entre le bruit et le bruit et la voix. </w:t>
+        <w:t xml:space="preserve">L’algorithme utilise un histogramme de 4s de l’énergie de chaque </w:t>
+      </w:r>
+      <w:r>
+        <w:rPr>
+          <w:lang w:eastAsia="ja-JP"/>
+        </w:rPr>
+        <w:t>trame</w:t>
+      </w:r>
+      <w:r>
+        <w:rPr>
+          <w:lang w:eastAsia="ja-JP"/>
+        </w:rPr>
+        <w:t xml:space="preserve"> pour déterminer de façon adaptative le niveau d’énergie correspondant à la frontière entre le bruit et le bruit et la voix. </w:t>
       </w:r>
     </w:p>
     <w:p>
@@ -641,7 +665,16 @@
         <w:jc w:val="both"/>
       </w:pPr>
       <w:r>
-        <w:t>Le système utilise 19 filtres Butterworth de 2e ordre pour séparer le signal en bandes de fréquences et déterminer le niveau de bruit moyen et calculer le gain à appliquer dans chaque bande. Dans l’implémentation Matlab, nous générons les coefficients en utilisant les fréquences centrales et bandes passantes de ’échelle de Bark [3] plutôt que les celles utilisées dans l’article, puisque la fréquence d'échantillonnage des signaux que nous traitons est différente de celle du système décrit dans [1] (8 kHz vs 7.575 kHz).</w:t>
+        <w:t xml:space="preserve">Le système utilise 19 filtres Butterworth de 2e ordre pour séparer le signal en bandes de fréquences et déterminer le niveau de bruit moyen et calculer le gain à appliquer dans chaque bande. Dans l’implémentation Matlab, nous générons les coefficients en utilisant les fréquences centrales et bandes passantes de ’échelle de </w:t>
+      </w:r>
+      <w:r>
+        <w:rPr>
+          <w:i/>
+        </w:rPr>
+        <w:t>Bark</w:t>
+      </w:r>
+      <w:r>
+        <w:t xml:space="preserve"> [3] plutôt que les celles utilisées dans l’article, puisque la fréquence d'échantillonnage des signaux que nous traitons est différente de celle du système décrit dans [1] (8 kHz vs 7.575 kHz).</w:t>
       </w:r>
     </w:p>
     <w:p>
@@ -673,7 +706,31 @@
         <w:rPr>
           <w:lang w:eastAsia="ja-JP"/>
         </w:rPr>
-        <w:t>L’énergie est la somme des carrés de chaque échantillon du segment analysé. L’énergie est calculée pour chaque bande selon l’équation:</w:t>
+        <w:t xml:space="preserve">L’énergie est la somme des </w:t>
+      </w:r>
+      <w:r>
+        <w:rPr>
+          <w:lang w:eastAsia="ja-JP"/>
+        </w:rPr>
+        <w:t xml:space="preserve">carrés de chaque échantillon de la trame </w:t>
+      </w:r>
+      <w:r>
+        <w:rPr>
+          <w:lang w:eastAsia="ja-JP"/>
+        </w:rPr>
+        <w:t>analysé</w:t>
+      </w:r>
+      <w:r>
+        <w:rPr>
+          <w:lang w:eastAsia="ja-JP"/>
+        </w:rPr>
+        <w:t>e</w:t>
+      </w:r>
+      <w:r>
+        <w:rPr>
+          <w:lang w:eastAsia="ja-JP"/>
+        </w:rPr>
+        <w:t>. L’énergie est calculée pour chaque bande selon l’équation:</w:t>
       </w:r>
     </w:p>
     <w:p>
@@ -730,7 +787,43 @@
         <w:rPr>
           <w:lang w:eastAsia="ja-JP"/>
         </w:rPr>
-        <w:t>Lorsque le détecteur de bruit détermine qu’un segment ne contient que du bruit, le niveau de bruit moyen dans chaque bande est déterminé par la fonction de lissage récursive sur 1s (50 segments de 20 ms) suivante:</w:t>
+        <w:t>Lorsque le détecteur de bruit détermine qu’un</w:t>
+      </w:r>
+      <w:r>
+        <w:rPr>
+          <w:lang w:eastAsia="ja-JP"/>
+        </w:rPr>
+        <w:t>e</w:t>
+      </w:r>
+      <w:r>
+        <w:rPr>
+          <w:lang w:eastAsia="ja-JP"/>
+        </w:rPr>
+        <w:t xml:space="preserve"> </w:t>
+      </w:r>
+      <w:r>
+        <w:rPr>
+          <w:lang w:eastAsia="ja-JP"/>
+        </w:rPr>
+        <w:t>trame</w:t>
+      </w:r>
+      <w:r>
+        <w:rPr>
+          <w:lang w:eastAsia="ja-JP"/>
+        </w:rPr>
+        <w:t xml:space="preserve"> ne contient que du bruit, le niveau de bruit moyen dans chaque bande est déterminé par la fonction de lissage récursive sur 1s (50 </w:t>
+      </w:r>
+      <w:r>
+        <w:rPr>
+          <w:lang w:eastAsia="ja-JP"/>
+        </w:rPr>
+        <w:t>trames</w:t>
+      </w:r>
+      <w:r>
+        <w:rPr>
+          <w:lang w:eastAsia="ja-JP"/>
+        </w:rPr>
+        <w:t xml:space="preserve"> de 20 ms) suivante:</w:t>
       </w:r>
     </w:p>
     <w:p>
@@ -875,7 +968,13 @@
         <w:jc w:val="both"/>
       </w:pPr>
       <w:r>
-        <w:t>Nous aurons besoin de déterminer le paramètres g</w:t>
+        <w:t>Nous aurons be</w:t>
+      </w:r>
+      <w:r>
+        <w:t>soin de déterminer le paramètre</w:t>
+      </w:r>
+      <w:r>
+        <w:t xml:space="preserve"> g</w:t>
       </w:r>
       <w:r>
         <w:rPr>
@@ -979,7 +1078,13 @@
         <w:t>func_suppress_curve.m</w:t>
       </w:r>
       <w:r>
-        <w:t>. Cette dernière étant l’implémentation de la fonctions de Bessel modifiée.</w:t>
+        <w:t xml:space="preserve">. Cette dernière étant </w:t>
+      </w:r>
+      <w:r>
+        <w:t>l’implémentation de la fonction</w:t>
+      </w:r>
+      <w:r>
+        <w:t xml:space="preserve"> de Bessel modifiée.</w:t>
       </w:r>
     </w:p>
     <w:p>
@@ -1008,7 +1113,10 @@
         <w:jc w:val="both"/>
       </w:pPr>
       <w:r>
-        <w:t>Après avoir déterminer le gain à appliquer au signal du canal, un lissage est effectué afin d’éviter les changements trop brusques du signal. Ces brusques sauts pourraient altérer la qualité du signal sonore perçu par l’usager. Ce lissage est décrit par l’équation suivante :</w:t>
+        <w:t>Après avoir déterminé</w:t>
+      </w:r>
+      <w:r>
+        <w:t xml:space="preserve"> le gain à appliquer au signal du canal, un lissage est effectué afin d’éviter les changements trop brusques du signal. Ces brusques sauts pourraient altérer la qualité du signal sonore perçu par l’usager. Ce lissage est décrit par l’équation suivante :</w:t>
       </w:r>
     </w:p>
     <w:p>
@@ -1075,7 +1183,10 @@
         </w:rPr>
       </w:pPr>
       <w:r>
-        <w:t xml:space="preserve">Cette équation est implémenté par la fonction </w:t>
+        <w:t>Cette équation est implémentée</w:t>
+      </w:r>
+      <w:r>
+        <w:t xml:space="preserve"> par la fonction </w:t>
       </w:r>
       <w:r>
         <w:rPr>
@@ -1118,7 +1229,13 @@
         <w:jc w:val="both"/>
       </w:pPr>
       <w:r>
-        <w:t>Une fois le gain lissé, celui-ci est appliqué sur le signal du canal. Tel qu’expliquer précédemment, ce gain sera beaucoup plus faible pour les cadres contenant du bruit.</w:t>
+        <w:t>Une fois le gain lissé, celui-ci est appliqué sur le signal du canal. Tel qu’expliquer précédemment, ce gain sera be</w:t>
+      </w:r>
+      <w:r>
+        <w:t>aucoup plus faible pour les trames</w:t>
+      </w:r>
+      <w:r>
+        <w:t xml:space="preserve"> contenant du bruit.</w:t>
       </w:r>
     </w:p>
     <w:p>
@@ -1167,20 +1284,666 @@
     </w:p>
     <w:p>
       <w:pPr>
+        <w:rPr>
+          <w:lang w:eastAsia="en-US"/>
+        </w:rPr>
+      </w:pPr>
+    </w:p>
+    <w:p>
+      <w:pPr>
+        <w:jc w:val="both"/>
+        <w:rPr>
+          <w:lang w:eastAsia="en-US"/>
+        </w:rPr>
+      </w:pPr>
+      <w:r>
+        <w:rPr>
+          <w:lang w:eastAsia="en-US"/>
+        </w:rPr>
+        <w:t>Nous avons utilisé</w:t>
+      </w:r>
+      <w:r>
+        <w:rPr>
+          <w:lang w:eastAsia="en-US"/>
+        </w:rPr>
+        <w:t xml:space="preserve"> un extrait sonore </w:t>
+      </w:r>
+      <w:r>
+        <w:rPr>
+          <w:i/>
+          <w:lang w:eastAsia="en-US"/>
+        </w:rPr>
+        <w:t>car.wav</w:t>
+      </w:r>
+      <w:r>
+        <w:rPr>
+          <w:lang w:eastAsia="en-US"/>
+        </w:rPr>
+        <w:t xml:space="preserve"> comme entrée, </w:t>
+      </w:r>
+      <w:r>
+        <w:rPr>
+          <w:highlight w:val="yellow"/>
+          <w:lang w:eastAsia="en-US"/>
+        </w:rPr>
+        <w:t>tiré du site de XXXX</w:t>
+      </w:r>
+      <w:r>
+        <w:rPr>
+          <w:lang w:eastAsia="en-US"/>
+        </w:rPr>
+        <w:t>,</w:t>
+      </w:r>
+      <w:r>
+        <w:rPr>
+          <w:rStyle w:val="FootnoteReference"/>
+          <w:lang w:eastAsia="en-US"/>
+        </w:rPr>
+        <w:footnoteReference w:id="4"/>
+      </w:r>
+      <w:r>
+        <w:rPr>
+          <w:lang w:eastAsia="en-US"/>
+        </w:rPr>
+        <w:t xml:space="preserve">  afin de valider l’implantation et mesurer l’efficacité de l’algorithme. Cet extrait est une conversation avec la présence d’un bruit de fonds.</w:t>
+      </w:r>
+    </w:p>
+    <w:p>
+      <w:pPr>
+        <w:jc w:val="both"/>
+        <w:rPr>
+          <w:lang w:eastAsia="en-US"/>
+        </w:rPr>
+      </w:pPr>
+    </w:p>
+    <w:p>
+      <w:pPr>
+        <w:jc w:val="both"/>
+        <w:rPr>
+          <w:lang w:eastAsia="en-US"/>
+        </w:rPr>
+      </w:pPr>
+      <w:r>
+        <w:rPr>
+          <w:lang w:eastAsia="en-US"/>
+        </w:rPr>
+        <w:t>À l’aide d’un script (</w:t>
+      </w:r>
+      <w:r>
+        <w:rPr>
+          <w:i/>
+          <w:lang w:eastAsia="en-US"/>
+        </w:rPr>
+        <w:t>analysis_data.m</w:t>
+      </w:r>
+      <w:r>
+        <w:rPr>
+          <w:lang w:eastAsia="en-US"/>
+        </w:rPr>
+        <w:t>)</w:t>
+      </w:r>
+      <w:r>
+        <w:rPr>
+          <w:lang w:eastAsia="en-US"/>
+        </w:rPr>
+        <w:t xml:space="preserve"> que nous avons développé</w:t>
+      </w:r>
+      <w:r>
+        <w:rPr>
+          <w:lang w:eastAsia="en-US"/>
+        </w:rPr>
+        <w:t>, nous pou</w:t>
+      </w:r>
+      <w:r>
+        <w:rPr>
+          <w:lang w:eastAsia="en-US"/>
+        </w:rPr>
+        <w:t>vons visualiser un signal sur l’échelle du temps et la réponse fréquentielle de ce dernier.</w:t>
+      </w:r>
+      <w:r>
+        <w:rPr>
+          <w:lang w:eastAsia="en-US"/>
+        </w:rPr>
+        <w:t xml:space="preserve"> Cela permet d’analyser les performances de notre algorithme.</w:t>
+      </w:r>
+    </w:p>
+    <w:p>
+      <w:pPr>
+        <w:jc w:val="both"/>
+        <w:rPr>
+          <w:lang w:eastAsia="en-US"/>
+        </w:rPr>
+      </w:pPr>
+    </w:p>
+    <w:p>
+      <w:pPr>
+        <w:rPr>
+          <w:lang w:eastAsia="en-US"/>
+        </w:rPr>
+      </w:pPr>
+    </w:p>
+    <w:p>
+      <w:pPr>
         <w:pStyle w:val="Heading2"/>
-        <w:jc w:val="both"/>
-      </w:pPr>
-      <w:r>
+        <w:rPr>
+          <w:lang w:eastAsia="en-US"/>
+        </w:rPr>
+      </w:pPr>
+      <w:r>
+        <w:rPr>
+          <w:lang w:eastAsia="en-US"/>
+        </w:rPr>
+        <w:lastRenderedPageBreak/>
+        <w:t xml:space="preserve">Signal </w:t>
+      </w:r>
+      <w:r>
+        <w:rPr>
+          <w:lang w:eastAsia="en-US"/>
+        </w:rPr>
+        <w:t>original d’</w:t>
+      </w:r>
+      <w:r>
+        <w:rPr>
+          <w:lang w:eastAsia="en-US"/>
+        </w:rPr>
+        <w:t>entrée</w:t>
+      </w:r>
+    </w:p>
+    <w:p>
+      <w:pPr>
+        <w:keepNext/>
+      </w:pPr>
+      <w:r>
+        <w:rPr>
+          <w:noProof/>
+          <w:lang w:val="en-US" w:eastAsia="en-US"/>
+        </w:rPr>
+        <w:drawing>
+          <wp:inline distT="0" distB="0" distL="0" distR="0">
+            <wp:extent cx="5943600" cy="4447540"/>
+            <wp:effectExtent l="0" t="0" r="0" b="0"/>
+            <wp:docPr id="5" name="Picture 5"/>
+            <wp:cNvGraphicFramePr>
+              <a:graphicFrameLocks xmlns:a="http://schemas.openxmlformats.org/drawingml/2006/main" noChangeAspect="1"/>
+            </wp:cNvGraphicFramePr>
+            <a:graphic xmlns:a="http://schemas.openxmlformats.org/drawingml/2006/main">
+              <a:graphicData uri="http://schemas.openxmlformats.org/drawingml/2006/picture">
+                <pic:pic xmlns:pic="http://schemas.openxmlformats.org/drawingml/2006/picture">
+                  <pic:nvPicPr>
+                    <pic:cNvPr id="5" name="original.png"/>
+                    <pic:cNvPicPr/>
+                  </pic:nvPicPr>
+                  <pic:blipFill>
+                    <a:blip r:embed="rId9">
+                      <a:extLst>
+                        <a:ext uri="{28A0092B-C50C-407E-A947-70E740481C1C}">
+                          <a14:useLocalDpi xmlns:a14="http://schemas.microsoft.com/office/drawing/2010/main" val="0"/>
+                        </a:ext>
+                      </a:extLst>
+                    </a:blip>
+                    <a:stretch>
+                      <a:fillRect/>
+                    </a:stretch>
+                  </pic:blipFill>
+                  <pic:spPr>
+                    <a:xfrm>
+                      <a:off x="0" y="0"/>
+                      <a:ext cx="5943600" cy="4447540"/>
+                    </a:xfrm>
+                    <a:prstGeom prst="rect">
+                      <a:avLst/>
+                    </a:prstGeom>
+                  </pic:spPr>
+                </pic:pic>
+              </a:graphicData>
+            </a:graphic>
+          </wp:inline>
+        </w:drawing>
+      </w:r>
+    </w:p>
+    <w:p>
+      <w:pPr>
+        <w:pStyle w:val="Caption"/>
+        <w:jc w:val="center"/>
+        <w:rPr>
+          <w:lang w:eastAsia="en-US"/>
+        </w:rPr>
+      </w:pPr>
+      <w:r>
+        <w:t xml:space="preserve">Figure </w:t>
+      </w:r>
+      <w:fldSimple w:instr=" SEQ Figure \* ARABIC ">
+        <w:r>
+          <w:rPr>
+            <w:noProof/>
+          </w:rPr>
+          <w:t>2</w:t>
+        </w:r>
+      </w:fldSimple>
+      <w:r>
+        <w:t xml:space="preserve"> Signal sonore</w:t>
+      </w:r>
+      <w:r>
+        <w:t xml:space="preserve"> original </w:t>
+      </w:r>
+      <w:r>
+        <w:t xml:space="preserve"> </w:t>
+      </w:r>
+      <w:r>
+        <w:rPr>
+          <w:highlight w:val="yellow"/>
+        </w:rPr>
+        <w:t>tiré de .....</w:t>
+      </w:r>
+    </w:p>
+    <w:p>
+      <w:pPr>
+        <w:pStyle w:val="Heading2"/>
+        <w:rPr>
+          <w:lang w:eastAsia="en-US"/>
+        </w:rPr>
+      </w:pPr>
+      <w:r>
+        <w:rPr>
+          <w:lang w:eastAsia="en-US"/>
+        </w:rPr>
+        <w:lastRenderedPageBreak/>
+        <w:t>Signaux résultants</w:t>
+      </w:r>
+    </w:p>
+    <w:p>
+      <w:pPr>
+        <w:keepNext/>
+        <w:jc w:val="center"/>
+      </w:pPr>
+      <w:r>
+        <w:rPr>
+          <w:noProof/>
+          <w:lang w:val="en-US" w:eastAsia="en-US"/>
+        </w:rPr>
+        <w:drawing>
+          <wp:inline distT="0" distB="0" distL="0" distR="0">
+            <wp:extent cx="4871804" cy="3619500"/>
+            <wp:effectExtent l="0" t="0" r="5080" b="0"/>
+            <wp:docPr id="8" name="Picture 8"/>
+            <wp:cNvGraphicFramePr>
+              <a:graphicFrameLocks xmlns:a="http://schemas.openxmlformats.org/drawingml/2006/main" noChangeAspect="1"/>
+            </wp:cNvGraphicFramePr>
+            <a:graphic xmlns:a="http://schemas.openxmlformats.org/drawingml/2006/main">
+              <a:graphicData uri="http://schemas.openxmlformats.org/drawingml/2006/picture">
+                <pic:pic xmlns:pic="http://schemas.openxmlformats.org/drawingml/2006/picture">
+                  <pic:nvPicPr>
+                    <pic:cNvPr id="8" name="result_thr15807.8096_eps5_a0.4.png"/>
+                    <pic:cNvPicPr/>
+                  </pic:nvPicPr>
+                  <pic:blipFill>
+                    <a:blip r:embed="rId10">
+                      <a:extLst>
+                        <a:ext uri="{28A0092B-C50C-407E-A947-70E740481C1C}">
+                          <a14:useLocalDpi xmlns:a14="http://schemas.microsoft.com/office/drawing/2010/main" val="0"/>
+                        </a:ext>
+                      </a:extLst>
+                    </a:blip>
+                    <a:stretch>
+                      <a:fillRect/>
+                    </a:stretch>
+                  </pic:blipFill>
+                  <pic:spPr>
+                    <a:xfrm>
+                      <a:off x="0" y="0"/>
+                      <a:ext cx="4898306" cy="3639190"/>
+                    </a:xfrm>
+                    <a:prstGeom prst="rect">
+                      <a:avLst/>
+                    </a:prstGeom>
+                  </pic:spPr>
+                </pic:pic>
+              </a:graphicData>
+            </a:graphic>
+          </wp:inline>
+        </w:drawing>
+      </w:r>
+    </w:p>
+    <w:p>
+      <w:pPr>
+        <w:pStyle w:val="Caption"/>
+        <w:jc w:val="center"/>
+      </w:pPr>
+      <w:r>
+        <w:t xml:space="preserve">Figure </w:t>
+      </w:r>
+      <w:fldSimple w:instr=" SEQ Figure \* ARABIC ">
+        <w:r>
+          <w:rPr>
+            <w:noProof/>
+          </w:rPr>
+          <w:t>3</w:t>
+        </w:r>
+      </w:fldSimple>
+      <w:r>
+        <w:t xml:space="preserve"> Signal résultant  (alpha = 0.4 epsilon=5)</w:t>
+      </w:r>
+      <w:r>
+        <w:rPr>
+          <w:noProof/>
+          <w:lang w:val="en-US" w:eastAsia="en-US"/>
+        </w:rPr>
+        <w:drawing>
+          <wp:inline distT="0" distB="0" distL="0" distR="0">
+            <wp:extent cx="5114925" cy="3800127"/>
+            <wp:effectExtent l="0" t="0" r="0" b="0"/>
+            <wp:docPr id="9" name="Picture 9"/>
+            <wp:cNvGraphicFramePr>
+              <a:graphicFrameLocks xmlns:a="http://schemas.openxmlformats.org/drawingml/2006/main" noChangeAspect="1"/>
+            </wp:cNvGraphicFramePr>
+            <a:graphic xmlns:a="http://schemas.openxmlformats.org/drawingml/2006/main">
+              <a:graphicData uri="http://schemas.openxmlformats.org/drawingml/2006/picture">
+                <pic:pic xmlns:pic="http://schemas.openxmlformats.org/drawingml/2006/picture">
+                  <pic:nvPicPr>
+                    <pic:cNvPr id="9" name="result_thr16076.2046_eps15_a0.4.png"/>
+                    <pic:cNvPicPr/>
+                  </pic:nvPicPr>
+                  <pic:blipFill>
+                    <a:blip r:embed="rId11">
+                      <a:extLst>
+                        <a:ext uri="{28A0092B-C50C-407E-A947-70E740481C1C}">
+                          <a14:useLocalDpi xmlns:a14="http://schemas.microsoft.com/office/drawing/2010/main" val="0"/>
+                        </a:ext>
+                      </a:extLst>
+                    </a:blip>
+                    <a:stretch>
+                      <a:fillRect/>
+                    </a:stretch>
+                  </pic:blipFill>
+                  <pic:spPr>
+                    <a:xfrm>
+                      <a:off x="0" y="0"/>
+                      <a:ext cx="5121972" cy="3805362"/>
+                    </a:xfrm>
+                    <a:prstGeom prst="rect">
+                      <a:avLst/>
+                    </a:prstGeom>
+                  </pic:spPr>
+                </pic:pic>
+              </a:graphicData>
+            </a:graphic>
+          </wp:inline>
+        </w:drawing>
+      </w:r>
+    </w:p>
+    <w:p>
+      <w:pPr>
+        <w:pStyle w:val="Caption"/>
+        <w:jc w:val="center"/>
+      </w:pPr>
+      <w:r>
+        <w:t xml:space="preserve">Figure </w:t>
+      </w:r>
+      <w:fldSimple w:instr=" SEQ Figure \* ARABIC ">
+        <w:r>
+          <w:rPr>
+            <w:noProof/>
+          </w:rPr>
+          <w:t>4</w:t>
+        </w:r>
+      </w:fldSimple>
+      <w:r>
+        <w:t xml:space="preserve"> Signal résultant (alpha=0.4 epsilon=15)</w:t>
+      </w:r>
+    </w:p>
+    <w:p>
+      <w:pPr>
+        <w:keepNext/>
+        <w:jc w:val="center"/>
+      </w:pPr>
+      <w:r>
+        <w:rPr>
+          <w:noProof/>
+          <w:lang w:val="en-US" w:eastAsia="en-US"/>
+        </w:rPr>
+        <w:lastRenderedPageBreak/>
+        <w:drawing>
+          <wp:inline distT="0" distB="0" distL="0" distR="0">
+            <wp:extent cx="5372100" cy="3991195"/>
+            <wp:effectExtent l="0" t="0" r="0" b="9525"/>
+            <wp:docPr id="11" name="Picture 11"/>
+            <wp:cNvGraphicFramePr>
+              <a:graphicFrameLocks xmlns:a="http://schemas.openxmlformats.org/drawingml/2006/main" noChangeAspect="1"/>
+            </wp:cNvGraphicFramePr>
+            <a:graphic xmlns:a="http://schemas.openxmlformats.org/drawingml/2006/main">
+              <a:graphicData uri="http://schemas.openxmlformats.org/drawingml/2006/picture">
+                <pic:pic xmlns:pic="http://schemas.openxmlformats.org/drawingml/2006/picture">
+                  <pic:nvPicPr>
+                    <pic:cNvPr id="11" name="result_thr16120.5669_eps5_a0.1.png"/>
+                    <pic:cNvPicPr/>
+                  </pic:nvPicPr>
+                  <pic:blipFill>
+                    <a:blip r:embed="rId12">
+                      <a:extLst>
+                        <a:ext uri="{28A0092B-C50C-407E-A947-70E740481C1C}">
+                          <a14:useLocalDpi xmlns:a14="http://schemas.microsoft.com/office/drawing/2010/main" val="0"/>
+                        </a:ext>
+                      </a:extLst>
+                    </a:blip>
+                    <a:stretch>
+                      <a:fillRect/>
+                    </a:stretch>
+                  </pic:blipFill>
+                  <pic:spPr>
+                    <a:xfrm>
+                      <a:off x="0" y="0"/>
+                      <a:ext cx="5384139" cy="4000139"/>
+                    </a:xfrm>
+                    <a:prstGeom prst="rect">
+                      <a:avLst/>
+                    </a:prstGeom>
+                  </pic:spPr>
+                </pic:pic>
+              </a:graphicData>
+            </a:graphic>
+          </wp:inline>
+        </w:drawing>
+      </w:r>
+    </w:p>
+    <w:p>
+      <w:pPr>
+        <w:pStyle w:val="Caption"/>
+        <w:jc w:val="center"/>
+      </w:pPr>
+      <w:r>
+        <w:t xml:space="preserve">Figure </w:t>
+      </w:r>
+      <w:fldSimple w:instr=" SEQ Figure \* ARABIC ">
+        <w:r>
+          <w:rPr>
+            <w:noProof/>
+          </w:rPr>
+          <w:t>5</w:t>
+        </w:r>
+      </w:fldSimple>
+      <w:r>
+        <w:t xml:space="preserve"> Signal ré</w:t>
+      </w:r>
+      <w:r>
+        <w:rPr>
+          <w:noProof/>
+        </w:rPr>
+        <w:t>sultant (alpha=0.1 epsilon=5)</w:t>
+      </w:r>
+      <w:r>
+        <w:rPr>
+          <w:noProof/>
+          <w:lang w:val="en-US" w:eastAsia="en-US"/>
+        </w:rPr>
+        <w:drawing>
+          <wp:inline distT="0" distB="0" distL="0" distR="0">
+            <wp:extent cx="4974368" cy="3695700"/>
+            <wp:effectExtent l="0" t="0" r="0" b="0"/>
+            <wp:docPr id="10" name="Picture 10"/>
+            <wp:cNvGraphicFramePr>
+              <a:graphicFrameLocks xmlns:a="http://schemas.openxmlformats.org/drawingml/2006/main" noChangeAspect="1"/>
+            </wp:cNvGraphicFramePr>
+            <a:graphic xmlns:a="http://schemas.openxmlformats.org/drawingml/2006/main">
+              <a:graphicData uri="http://schemas.openxmlformats.org/drawingml/2006/picture">
+                <pic:pic xmlns:pic="http://schemas.openxmlformats.org/drawingml/2006/picture">
+                  <pic:nvPicPr>
+                    <pic:cNvPr id="10" name="result_thr16111.9559_eps15_a0.1.png"/>
+                    <pic:cNvPicPr/>
+                  </pic:nvPicPr>
+                  <pic:blipFill>
+                    <a:blip r:embed="rId13">
+                      <a:extLst>
+                        <a:ext uri="{28A0092B-C50C-407E-A947-70E740481C1C}">
+                          <a14:useLocalDpi xmlns:a14="http://schemas.microsoft.com/office/drawing/2010/main" val="0"/>
+                        </a:ext>
+                      </a:extLst>
+                    </a:blip>
+                    <a:stretch>
+                      <a:fillRect/>
+                    </a:stretch>
+                  </pic:blipFill>
+                  <pic:spPr>
+                    <a:xfrm>
+                      <a:off x="0" y="0"/>
+                      <a:ext cx="4984191" cy="3702998"/>
+                    </a:xfrm>
+                    <a:prstGeom prst="rect">
+                      <a:avLst/>
+                    </a:prstGeom>
+                  </pic:spPr>
+                </pic:pic>
+              </a:graphicData>
+            </a:graphic>
+          </wp:inline>
+        </w:drawing>
+      </w:r>
+    </w:p>
+    <w:p>
+      <w:pPr>
+        <w:pStyle w:val="Caption"/>
+        <w:jc w:val="center"/>
+        <w:rPr>
+          <w:lang w:eastAsia="en-US"/>
+        </w:rPr>
+      </w:pPr>
+      <w:r>
+        <w:t xml:space="preserve">Figure </w:t>
+      </w:r>
+      <w:fldSimple w:instr=" SEQ Figure \* ARABIC ">
+        <w:r>
+          <w:rPr>
+            <w:noProof/>
+          </w:rPr>
+          <w:t>6</w:t>
+        </w:r>
+      </w:fldSimple>
+      <w:r>
+        <w:t xml:space="preserve"> Signal </w:t>
+      </w:r>
+      <w:r>
+        <w:rPr>
+          <w:noProof/>
+        </w:rPr>
+        <w:t>résultant (alpha=0.1 epsilon =15)</w:t>
+      </w:r>
+    </w:p>
+    <w:p>
+      <w:pPr>
+        <w:pStyle w:val="Heading2"/>
+        <w:jc w:val="both"/>
+      </w:pPr>
+      <w:r>
+        <w:lastRenderedPageBreak/>
         <w:t>Filtres Passe Bande</w:t>
       </w:r>
       <w:r>
         <w:t xml:space="preserve"> des canaux</w:t>
       </w:r>
     </w:p>
-    <w:p>
-      <w:pPr>
-        <w:jc w:val="both"/>
-      </w:pPr>
+    <w:p/>
+    <w:p>
+      <w:pPr>
+        <w:keepNext/>
+      </w:pPr>
+      <w:r>
+        <w:rPr>
+          <w:noProof/>
+          <w:lang w:val="en-US" w:eastAsia="en-US"/>
+        </w:rPr>
+        <w:drawing>
+          <wp:inline distT="0" distB="0" distL="0" distR="0" wp14:anchorId="1D5C0712" wp14:editId="761A0EA6">
+            <wp:extent cx="6096000" cy="5028856"/>
+            <wp:effectExtent l="0" t="0" r="0" b="635"/>
+            <wp:docPr id="13" name="Picture 13"/>
+            <wp:cNvGraphicFramePr>
+              <a:graphicFrameLocks xmlns:a="http://schemas.openxmlformats.org/drawingml/2006/main" noChangeAspect="1"/>
+            </wp:cNvGraphicFramePr>
+            <a:graphic xmlns:a="http://schemas.openxmlformats.org/drawingml/2006/main">
+              <a:graphicData uri="http://schemas.openxmlformats.org/drawingml/2006/picture">
+                <pic:pic xmlns:pic="http://schemas.openxmlformats.org/drawingml/2006/picture">
+                  <pic:nvPicPr>
+                    <pic:cNvPr id="1" name=""/>
+                    <pic:cNvPicPr/>
+                  </pic:nvPicPr>
+                  <pic:blipFill>
+                    <a:blip r:embed="rId14"/>
+                    <a:stretch>
+                      <a:fillRect/>
+                    </a:stretch>
+                  </pic:blipFill>
+                  <pic:spPr>
+                    <a:xfrm>
+                      <a:off x="0" y="0"/>
+                      <a:ext cx="6146899" cy="5070844"/>
+                    </a:xfrm>
+                    <a:prstGeom prst="rect">
+                      <a:avLst/>
+                    </a:prstGeom>
+                  </pic:spPr>
+                </pic:pic>
+              </a:graphicData>
+            </a:graphic>
+          </wp:inline>
+        </w:drawing>
+      </w:r>
+    </w:p>
+    <w:p>
+      <w:pPr>
+        <w:pStyle w:val="Caption"/>
+        <w:jc w:val="center"/>
+      </w:pPr>
+      <w:r>
+        <w:t xml:space="preserve">Figure </w:t>
+      </w:r>
+      <w:fldSimple w:instr=" SEQ Figure \* ARABIC ">
+        <w:r>
+          <w:rPr>
+            <w:noProof/>
+          </w:rPr>
+          <w:t>7</w:t>
+        </w:r>
+      </w:fldSimple>
+      <w:r>
+        <w:t xml:space="preserve"> Filtres de séparation des différents canaux</w:t>
+      </w:r>
+    </w:p>
+    <w:p>
+      <w:pPr>
+        <w:jc w:val="both"/>
+      </w:pPr>
+    </w:p>
+    <w:p>
+      <w:pPr>
+        <w:rPr>
+          <w:rFonts w:asciiTheme="majorHAnsi" w:eastAsiaTheme="majorEastAsia" w:hAnsiTheme="majorHAnsi" w:cstheme="majorBidi"/>
+          <w:color w:val="2F5496" w:themeColor="accent1" w:themeShade="BF"/>
+          <w:sz w:val="26"/>
+          <w:szCs w:val="26"/>
+        </w:rPr>
+      </w:pPr>
+      <w:r>
+        <w:br w:type="page"/>
+      </w:r>
     </w:p>
     <w:p>
       <w:pPr>
@@ -1195,6 +1958,7 @@
         <w:t>suppression du bruit</w:t>
       </w:r>
     </w:p>
+    <w:p/>
     <w:p>
       <w:pPr>
         <w:keepNext/>
@@ -1429,7 +2193,7 @@
                     <pic:cNvPicPr/>
                   </pic:nvPicPr>
                   <pic:blipFill>
-                    <a:blip r:embed="rId9" cstate="print"/>
+                    <a:blip r:embed="rId15" cstate="print"/>
                     <a:stretch>
                       <a:fillRect/>
                     </a:stretch>
@@ -1453,32 +2217,19 @@
     <w:p>
       <w:pPr>
         <w:pStyle w:val="Caption"/>
-        <w:jc w:val="both"/>
+        <w:jc w:val="center"/>
       </w:pPr>
       <w:r>
         <w:t xml:space="preserve">Figure </w:t>
       </w:r>
-      <w:r>
-        <w:fldChar w:fldCharType="begin"/>
-      </w:r>
-      <w:r>
-        <w:instrText xml:space="preserve"> SEQ Figure \* ARABIC </w:instrText>
-      </w:r>
-      <w:r>
-        <w:fldChar w:fldCharType="separate"/>
-      </w:r>
-      <w:r>
-        <w:rPr>
-          <w:noProof/>
-        </w:rPr>
-        <w:t>2</w:t>
-      </w:r>
-      <w:r>
-        <w:rPr>
-          <w:noProof/>
-        </w:rPr>
-        <w:fldChar w:fldCharType="end"/>
-      </w:r>
+      <w:fldSimple w:instr=" SEQ Figure \* ARABIC ">
+        <w:r>
+          <w:rPr>
+            <w:noProof/>
+          </w:rPr>
+          <w:t>8</w:t>
+        </w:r>
+      </w:fldSimple>
       <w:r>
         <w:t xml:space="preserve"> Courbe de suppression du bruit pour différentes valeurs d'epsilon</w:t>
       </w:r>
@@ -1511,7 +2262,7 @@
           <w:color w:val="2F5496" w:themeColor="accent1" w:themeShade="BF"/>
           <w:sz w:val="32"/>
           <w:szCs w:val="32"/>
-          <w:lang w:val="en-US" w:eastAsia="en-US"/>
+          <w:lang w:eastAsia="en-US"/>
         </w:rPr>
       </w:pPr>
       <w:r>
@@ -1522,12 +2273,21 @@
       <w:pPr>
         <w:pStyle w:val="Heading1"/>
         <w:jc w:val="both"/>
-      </w:pPr>
-      <w:r>
+        <w:rPr>
+          <w:lang w:val="fr-CA"/>
+        </w:rPr>
+      </w:pPr>
+      <w:r>
+        <w:rPr>
+          <w:lang w:val="fr-CA"/>
+        </w:rPr>
         <w:lastRenderedPageBreak/>
         <w:t>Conclusion</w:t>
       </w:r>
       <w:r>
+        <w:rPr>
+          <w:lang w:val="fr-CA"/>
+        </w:rPr>
         <w:t xml:space="preserve"> et Analyses</w:t>
       </w:r>
     </w:p>
@@ -1561,7 +2321,37 @@
         <w:rPr>
           <w:lang w:eastAsia="en-US"/>
         </w:rPr>
-        <w:t>L’alpha nous permet d’adoucir ou d’accentuer l’impact des cadres précédents dans le calcul du bruit. De plus, ceci nous permet une forme de filtre afin d’amoindrir l’impact des brusques variations du bruit de fond.</w:t>
+        <w:t xml:space="preserve">L’alpha nous permet d’adoucir ou d’accentuer l’impact des </w:t>
+      </w:r>
+      <w:r>
+        <w:rPr>
+          <w:lang w:eastAsia="en-US"/>
+        </w:rPr>
+        <w:t>trames</w:t>
+      </w:r>
+      <w:r>
+        <w:rPr>
+          <w:lang w:eastAsia="en-US"/>
+        </w:rPr>
+        <w:t xml:space="preserve"> précédent</w:t>
+      </w:r>
+      <w:r>
+        <w:rPr>
+          <w:lang w:eastAsia="en-US"/>
+        </w:rPr>
+        <w:t>e</w:t>
+      </w:r>
+      <w:r>
+        <w:rPr>
+          <w:lang w:eastAsia="en-US"/>
+        </w:rPr>
+        <w:t>s dans le calcul du bruit. De plus, ceci nous permet une forme de filtre afin d’amoindrir l’impact des brusques variations du bruit de fond.</w:t>
+      </w:r>
+      <w:r>
+        <w:rPr>
+          <w:lang w:eastAsia="en-US"/>
+        </w:rPr>
+        <w:t xml:space="preserve"> </w:t>
       </w:r>
     </w:p>
     <w:p>
@@ -1603,6 +2393,14 @@
         </w:rPr>
         <w:t>Il est intéressant de noter, tel que mentionné dans l’article de McAulay et Malpass, nous sommes en mesure d’annihiler complétement le bruit de fond mais cela engendre une distortion dans le signal de voix. Il faut bien configuré les paramètres afin de trouver le bon compromis entre la distortion de la voix et le niveau du bruit de fond.</w:t>
       </w:r>
+      <w:r>
+        <w:rPr>
+          <w:lang w:eastAsia="en-US"/>
+        </w:rPr>
+        <w:t xml:space="preserve"> Les meilleures performances ont été observée pour des valeurs de alpha  0,1 et epsilon de 5.</w:t>
+      </w:r>
+      <w:bookmarkStart w:id="0" w:name="_GoBack"/>
+      <w:bookmarkEnd w:id="0"/>
     </w:p>
     <w:p>
       <w:pPr>
@@ -1619,13 +2417,10 @@
           <w:color w:val="2F5496" w:themeColor="accent1" w:themeShade="BF"/>
           <w:sz w:val="32"/>
           <w:szCs w:val="32"/>
-          <w:lang w:val="en-CA" w:eastAsia="en-US"/>
-        </w:rPr>
-      </w:pPr>
-      <w:r>
-        <w:rPr>
-          <w:lang w:val="en-CA"/>
-        </w:rPr>
+          <w:lang w:eastAsia="en-US"/>
+        </w:rPr>
+      </w:pPr>
+      <w:r>
         <w:br w:type="page"/>
       </w:r>
     </w:p>
@@ -1657,8 +2452,6 @@
           <w:lang w:val="en-CA" w:eastAsia="en-US"/>
         </w:rPr>
       </w:pPr>
-      <w:bookmarkStart w:id="0" w:name="_GoBack"/>
-      <w:bookmarkEnd w:id="0"/>
     </w:p>
     <w:p>
       <w:pPr>
@@ -1892,6 +2685,28 @@
           <w:highlight w:val="yellow"/>
         </w:rPr>
         <w:t>Equation 3 de Mckaulay</w:t>
+      </w:r>
+    </w:p>
+  </w:footnote>
+  <w:footnote w:id="4">
+    <w:p>
+      <w:pPr>
+        <w:pStyle w:val="FootnoteText"/>
+      </w:pPr>
+      <w:r>
+        <w:rPr>
+          <w:rStyle w:val="FootnoteReference"/>
+        </w:rPr>
+        <w:footnoteRef/>
+      </w:r>
+      <w:r>
+        <w:t xml:space="preserve"> </w:t>
+      </w:r>
+      <w:r>
+        <w:rPr>
+          <w:highlight w:val="yellow"/>
+        </w:rPr>
+        <w:t>Site basfhjds</w:t>
       </w:r>
     </w:p>
   </w:footnote>
@@ -3382,7 +4197,7 @@
 </file>
 
 <file path=customXml/itemProps1.xml><?xml version="1.0" encoding="utf-8"?>
-<ds:datastoreItem xmlns:ds="http://schemas.openxmlformats.org/officeDocument/2006/customXml" ds:itemID="{43C232B4-12C7-4DEB-A2D1-4782E7CE012A}">
+<ds:datastoreItem xmlns:ds="http://schemas.openxmlformats.org/officeDocument/2006/customXml" ds:itemID="{72813CF8-0274-4088-B320-742A3B021A66}">
   <ds:schemaRefs>
     <ds:schemaRef ds:uri="http://schemas.openxmlformats.org/officeDocument/2006/bibliography"/>
   </ds:schemaRefs>

</xml_diff>